<commit_message>
Add update to cognitive impairment draft
</commit_message>
<xml_diff>
--- a/CognitiveImpairment/StudyDocuments/CI Meta analysis paper draft_PG_KVD_MSW_JM_AT.docx
+++ b/CognitiveImpairment/StudyDocuments/CI Meta analysis paper draft_PG_KVD_MSW_JM_AT.docx
@@ -1,6 +1,6 @@
 
 <file path=word/document.xml><?xml version="1.0" encoding="utf-8"?>
-<w:document xmlns:wpc="http://schemas.microsoft.com/office/word/2010/wordprocessingCanvas" xmlns:mo="http://schemas.microsoft.com/office/mac/office/2008/main" xmlns:mc="http://schemas.openxmlformats.org/markup-compatibility/2006" xmlns:mv="urn:schemas-microsoft-com:mac:vml" xmlns:o="urn:schemas-microsoft-com:office:office" xmlns:r="http://schemas.openxmlformats.org/officeDocument/2006/relationships" xmlns:m="http://schemas.openxmlformats.org/officeDocument/2006/math" xmlns:v="urn:schemas-microsoft-com:vml" xmlns:wp14="http://schemas.microsoft.com/office/word/2010/wordprocessingDrawing" xmlns:wp="http://schemas.openxmlformats.org/drawingml/2006/wordprocessingDrawing" xmlns:w10="urn:schemas-microsoft-com:office:word" xmlns:w="http://schemas.openxmlformats.org/wordprocessingml/2006/main" xmlns:w14="http://schemas.microsoft.com/office/word/2010/wordml" xmlns:wpg="http://schemas.microsoft.com/office/word/2010/wordprocessingGroup" xmlns:wpi="http://schemas.microsoft.com/office/word/2010/wordprocessingInk" xmlns:wne="http://schemas.microsoft.com/office/word/2006/wordml" xmlns:wps="http://schemas.microsoft.com/office/word/2010/wordprocessingShape" mc:Ignorable="w14 wp14">
+<w:document xmlns:wpc="http://schemas.microsoft.com/office/word/2010/wordprocessingCanvas" xmlns:mc="http://schemas.openxmlformats.org/markup-compatibility/2006" xmlns:o="urn:schemas-microsoft-com:office:office" xmlns:r="http://schemas.openxmlformats.org/officeDocument/2006/relationships" xmlns:m="http://schemas.openxmlformats.org/officeDocument/2006/math" xmlns:v="urn:schemas-microsoft-com:vml" xmlns:wp14="http://schemas.microsoft.com/office/word/2010/wordprocessingDrawing" xmlns:wp="http://schemas.openxmlformats.org/drawingml/2006/wordprocessingDrawing" xmlns:w10="urn:schemas-microsoft-com:office:word" xmlns:w="http://schemas.openxmlformats.org/wordprocessingml/2006/main" xmlns:w14="http://schemas.microsoft.com/office/word/2010/wordml" xmlns:wpg="http://schemas.microsoft.com/office/word/2010/wordprocessingGroup" xmlns:wpi="http://schemas.microsoft.com/office/word/2010/wordprocessingInk" xmlns:wne="http://schemas.microsoft.com/office/word/2006/wordml" xmlns:wps="http://schemas.microsoft.com/office/word/2010/wordprocessingShape" mc:Ignorable="w14 wp14">
   <w:body>
     <w:p>
       <w:pPr>
@@ -283,19 +283,11 @@
         </w:rPr>
         <w:t xml:space="preserve">A. </w:t>
       </w:r>
-      <w:proofErr w:type="spellStart"/>
-      <w:r>
-        <w:rPr>
-          <w:rFonts w:ascii="Times New Roman" w:hAnsi="Times New Roman" w:cs="Times New Roman"/>
-        </w:rPr>
-        <w:t>Ganz</w:t>
-      </w:r>
-      <w:proofErr w:type="spellEnd"/>
-      <w:r>
-        <w:rPr>
-          <w:rFonts w:ascii="Times New Roman" w:hAnsi="Times New Roman" w:cs="Times New Roman"/>
-        </w:rPr>
-        <w:t>:</w:t>
+      <w:r>
+        <w:rPr>
+          <w:rFonts w:ascii="Times New Roman" w:hAnsi="Times New Roman" w:cs="Times New Roman"/>
+        </w:rPr>
+        <w:t>Ganz:</w:t>
       </w:r>
       <w:r>
         <w:rPr>
@@ -403,23 +395,13 @@
         </w:rPr>
         <w:tab/>
       </w:r>
-      <w:proofErr w:type="spellStart"/>
       <w:r>
         <w:rPr>
           <w:rFonts w:ascii="Times New Roman" w:eastAsia="Times New Roman" w:hAnsi="Times New Roman" w:cs="Times New Roman"/>
           <w:color w:val="222222"/>
           <w:shd w:val="clear" w:color="auto" w:fill="FFFFFF"/>
         </w:rPr>
-        <w:t>Alinea</w:t>
-      </w:r>
-      <w:proofErr w:type="spellEnd"/>
-      <w:r>
-        <w:rPr>
-          <w:rFonts w:ascii="Times New Roman" w:eastAsia="Times New Roman" w:hAnsi="Times New Roman" w:cs="Times New Roman"/>
-          <w:color w:val="222222"/>
-          <w:shd w:val="clear" w:color="auto" w:fill="FFFFFF"/>
-        </w:rPr>
-        <w:t xml:space="preserve"> Noronha</w:t>
+        <w:t>Alinea Noronha</w:t>
       </w:r>
       <w:r>
         <w:rPr>
@@ -463,9 +445,8 @@
           <w:color w:val="222222"/>
           <w:shd w:val="clear" w:color="auto" w:fill="FFFFFF"/>
         </w:rPr>
-        <w:t xml:space="preserve">Meghan A </w:t>
-      </w:r>
-      <w:proofErr w:type="spellStart"/>
+        <w:t>Meghan A Soulsby</w:t>
+      </w:r>
       <w:r>
         <w:rPr>
           <w:rFonts w:ascii="Times New Roman" w:eastAsia="Times New Roman" w:hAnsi="Times New Roman" w:cs="Times New Roman"/>
@@ -473,16 +454,6 @@
           <w:color w:val="222222"/>
           <w:shd w:val="clear" w:color="auto" w:fill="FFFFFF"/>
         </w:rPr>
-        <w:t>Soulsby</w:t>
-      </w:r>
-      <w:proofErr w:type="spellEnd"/>
-      <w:r>
-        <w:rPr>
-          <w:rFonts w:ascii="Times New Roman" w:eastAsia="Times New Roman" w:hAnsi="Times New Roman" w:cs="Times New Roman"/>
-          <w:bCs/>
-          <w:color w:val="222222"/>
-          <w:shd w:val="clear" w:color="auto" w:fill="FFFFFF"/>
-        </w:rPr>
         <w:t>:</w:t>
       </w:r>
     </w:p>
@@ -504,20 +475,7 @@
           <w:rFonts w:ascii="Times New Roman" w:hAnsi="Times New Roman" w:cs="Times New Roman"/>
         </w:rPr>
         <w:tab/>
-      </w:r>
-      <w:proofErr w:type="spellStart"/>
-      <w:r>
-        <w:rPr>
-          <w:rFonts w:ascii="Times New Roman" w:hAnsi="Times New Roman" w:cs="Times New Roman"/>
-        </w:rPr>
-        <w:t>Ayse</w:t>
-      </w:r>
-      <w:proofErr w:type="spellEnd"/>
-      <w:r>
-        <w:rPr>
-          <w:rFonts w:ascii="Times New Roman" w:hAnsi="Times New Roman" w:cs="Times New Roman"/>
-        </w:rPr>
-        <w:t xml:space="preserve"> Tezcan</w:t>
+        <w:t>Ayse Tezcan</w:t>
       </w:r>
       <w:r>
         <w:rPr>
@@ -1671,16 +1629,8 @@
         <w:rPr>
           <w:rFonts w:ascii="Times New Roman" w:hAnsi="Times New Roman" w:cs="Times New Roman"/>
         </w:rPr>
-        <w:t xml:space="preserve"> has been reported as one of these long-term </w:t>
-      </w:r>
-      <w:proofErr w:type="spellStart"/>
-      <w:r>
-        <w:rPr>
-          <w:rFonts w:ascii="Times New Roman" w:hAnsi="Times New Roman" w:cs="Times New Roman"/>
-        </w:rPr>
-        <w:t>sequelae</w:t>
-      </w:r>
-      <w:proofErr w:type="spellEnd"/>
+        <w:t xml:space="preserve"> has been reported as one of these long-term sequelae</w:t>
+      </w:r>
       <w:r>
         <w:rPr>
           <w:rFonts w:ascii="Times New Roman" w:hAnsi="Times New Roman" w:cs="Times New Roman"/>
@@ -2347,21 +2297,12 @@
         </w:rPr>
         <w:t xml:space="preserve">, </w:t>
       </w:r>
-      <w:proofErr w:type="spellStart"/>
       <w:r>
         <w:rPr>
           <w:rFonts w:ascii="Times New Roman" w:eastAsia="Times New Roman" w:hAnsi="Times New Roman" w:cs="Times New Roman"/>
           <w:lang w:bidi="en-US"/>
         </w:rPr>
-        <w:t>Ahles</w:t>
-      </w:r>
-      <w:proofErr w:type="spellEnd"/>
-      <w:r>
-        <w:rPr>
-          <w:rFonts w:ascii="Times New Roman" w:eastAsia="Times New Roman" w:hAnsi="Times New Roman" w:cs="Times New Roman"/>
-          <w:lang w:bidi="en-US"/>
-        </w:rPr>
-        <w:t xml:space="preserve"> et</w:t>
+        <w:t>Ahles et</w:t>
       </w:r>
       <w:r>
         <w:rPr>
@@ -2980,25 +2921,7 @@
           <w:color w:val="403838"/>
           <w:shd w:val="clear" w:color="auto" w:fill="FFFFFF"/>
         </w:rPr>
-        <w:t xml:space="preserve">Genetic factors such as </w:t>
-      </w:r>
-      <w:proofErr w:type="spellStart"/>
-      <w:r>
-        <w:rPr>
-          <w:rFonts w:ascii="Times New Roman" w:eastAsia="Times New Roman" w:hAnsi="Times New Roman" w:cs="Times New Roman"/>
-          <w:color w:val="403838"/>
-          <w:shd w:val="clear" w:color="auto" w:fill="FFFFFF"/>
-        </w:rPr>
-        <w:t>apolipoprotein</w:t>
-      </w:r>
-      <w:proofErr w:type="spellEnd"/>
-      <w:r>
-        <w:rPr>
-          <w:rFonts w:ascii="Times New Roman" w:eastAsia="Times New Roman" w:hAnsi="Times New Roman" w:cs="Times New Roman"/>
-          <w:color w:val="403838"/>
-          <w:shd w:val="clear" w:color="auto" w:fill="FFFFFF"/>
-        </w:rPr>
-        <w:t xml:space="preserve"> E (</w:t>
+        <w:t>Genetic factors such as apolipoprotein E (</w:t>
       </w:r>
       <w:proofErr w:type="spellStart"/>
       <w:r>
@@ -3076,25 +2999,7 @@
           <w:color w:val="403838"/>
           <w:shd w:val="clear" w:color="auto" w:fill="FFFFFF"/>
         </w:rPr>
-        <w:t xml:space="preserve"> For example, </w:t>
-      </w:r>
-      <w:proofErr w:type="spellStart"/>
-      <w:r>
-        <w:rPr>
-          <w:rFonts w:ascii="Times New Roman" w:eastAsia="Times New Roman" w:hAnsi="Times New Roman" w:cs="Times New Roman"/>
-          <w:color w:val="403838"/>
-          <w:shd w:val="clear" w:color="auto" w:fill="FFFFFF"/>
-        </w:rPr>
-        <w:t>Ahles</w:t>
-      </w:r>
-      <w:proofErr w:type="spellEnd"/>
-      <w:r>
-        <w:rPr>
-          <w:rFonts w:ascii="Times New Roman" w:eastAsia="Times New Roman" w:hAnsi="Times New Roman" w:cs="Times New Roman"/>
-          <w:color w:val="403838"/>
-          <w:shd w:val="clear" w:color="auto" w:fill="FFFFFF"/>
-        </w:rPr>
-        <w:t xml:space="preserve"> et al</w:t>
+        <w:t xml:space="preserve"> For example, Ahles et al</w:t>
       </w:r>
       <w:r>
         <w:rPr>
@@ -3373,21 +3278,7 @@
         <w:rPr>
           <w:rFonts w:ascii="Times New Roman" w:hAnsi="Times New Roman" w:cs="Times New Roman"/>
         </w:rPr>
-        <w:t xml:space="preserve"> COMT-</w:t>
-      </w:r>
-      <w:proofErr w:type="spellStart"/>
-      <w:r>
-        <w:rPr>
-          <w:rFonts w:ascii="Times New Roman" w:hAnsi="Times New Roman" w:cs="Times New Roman"/>
-        </w:rPr>
-        <w:t>valine</w:t>
-      </w:r>
-      <w:proofErr w:type="spellEnd"/>
-      <w:r>
-        <w:rPr>
-          <w:rFonts w:ascii="Times New Roman" w:hAnsi="Times New Roman" w:cs="Times New Roman"/>
-        </w:rPr>
-        <w:t xml:space="preserve"> carriers</w:t>
+        <w:t xml:space="preserve"> COMT-valine carriers</w:t>
       </w:r>
       <w:r>
         <w:rPr>
@@ -4564,21 +4455,7 @@
         <w:rPr>
           <w:rFonts w:ascii="Times New Roman" w:hAnsi="Times New Roman" w:cs="Times New Roman"/>
         </w:rPr>
-        <w:t xml:space="preserve">contemporary regimens, including </w:t>
-      </w:r>
-      <w:proofErr w:type="spellStart"/>
-      <w:r>
-        <w:rPr>
-          <w:rFonts w:ascii="Times New Roman" w:hAnsi="Times New Roman" w:cs="Times New Roman"/>
-        </w:rPr>
-        <w:t>anthracyclines</w:t>
-      </w:r>
-      <w:proofErr w:type="spellEnd"/>
-      <w:r>
-        <w:rPr>
-          <w:rFonts w:ascii="Times New Roman" w:hAnsi="Times New Roman" w:cs="Times New Roman"/>
-        </w:rPr>
-        <w:t xml:space="preserve">, </w:t>
+        <w:t xml:space="preserve">contemporary regimens, including anthracyclines, </w:t>
       </w:r>
       <w:proofErr w:type="spellStart"/>
       <w:r>
@@ -4842,21 +4719,7 @@
         <w:rPr>
           <w:rFonts w:ascii="Times New Roman" w:hAnsi="Times New Roman" w:cs="Times New Roman"/>
         </w:rPr>
-        <w:t xml:space="preserve">including </w:t>
-      </w:r>
-      <w:proofErr w:type="spellStart"/>
-      <w:r>
-        <w:rPr>
-          <w:rFonts w:ascii="Times New Roman" w:hAnsi="Times New Roman" w:cs="Times New Roman"/>
-        </w:rPr>
-        <w:t>anthracyclines</w:t>
-      </w:r>
-      <w:proofErr w:type="spellEnd"/>
-      <w:r>
-        <w:rPr>
-          <w:rFonts w:ascii="Times New Roman" w:hAnsi="Times New Roman" w:cs="Times New Roman"/>
-        </w:rPr>
-        <w:t xml:space="preserve">, cyclophosphamide, or </w:t>
+        <w:t xml:space="preserve">including anthracyclines, cyclophosphamide, or </w:t>
       </w:r>
       <w:proofErr w:type="spellStart"/>
       <w:r>
@@ -6265,21 +6128,59 @@
         </w:rPr>
         <w:t xml:space="preserve">provided </w:t>
       </w:r>
-      <w:commentRangeStart w:id="1"/>
-      <w:r>
-        <w:rPr>
-          <w:rFonts w:ascii="Times New Roman" w:eastAsia="Times New Roman" w:hAnsi="Times New Roman" w:cs="Times New Roman"/>
-          <w:bdr w:val="none" w:sz="0" w:space="0" w:color="auto" w:frame="1"/>
-        </w:rPr>
-        <w:t>raw test score differences</w:t>
-      </w:r>
-      <w:commentRangeEnd w:id="1"/>
-      <w:r>
-        <w:rPr>
-          <w:rStyle w:val="CommentReference"/>
-        </w:rPr>
-        <w:commentReference w:id="1"/>
-      </w:r>
+      <w:ins w:id="1" w:author="Benjamin Chan" w:date="2016-01-08T12:54:00Z">
+        <w:r>
+          <w:rPr>
+            <w:rFonts w:ascii="Times New Roman" w:eastAsia="Times New Roman" w:hAnsi="Times New Roman" w:cs="Times New Roman"/>
+            <w:bdr w:val="none" w:sz="0" w:space="0" w:color="auto" w:frame="1"/>
+          </w:rPr>
+          <w:t>study group means and standard deviations at pre and post treatment time points</w:t>
+        </w:r>
+      </w:ins>
+      <w:ins w:id="2" w:author="Benjamin Chan" w:date="2016-01-13T13:38:00Z">
+        <w:r>
+          <w:rPr>
+            <w:rFonts w:ascii="Times New Roman" w:eastAsia="Times New Roman" w:hAnsi="Times New Roman" w:cs="Times New Roman"/>
+            <w:bdr w:val="none" w:sz="0" w:space="0" w:color="auto" w:frame="1"/>
+          </w:rPr>
+          <w:t xml:space="preserve"> for each cognitive test used in </w:t>
+        </w:r>
+      </w:ins>
+      <w:ins w:id="3" w:author="Benjamin Chan" w:date="2016-01-13T13:39:00Z">
+        <w:r>
+          <w:rPr>
+            <w:rFonts w:ascii="Times New Roman" w:eastAsia="Times New Roman" w:hAnsi="Times New Roman" w:cs="Times New Roman"/>
+            <w:bdr w:val="none" w:sz="0" w:space="0" w:color="auto" w:frame="1"/>
+          </w:rPr>
+          <w:t>the source studies</w:t>
+        </w:r>
+      </w:ins>
+      <w:ins w:id="4" w:author="Benjamin Chan" w:date="2016-01-08T12:54:00Z">
+        <w:r>
+          <w:rPr>
+            <w:rFonts w:ascii="Times New Roman" w:eastAsia="Times New Roman" w:hAnsi="Times New Roman" w:cs="Times New Roman"/>
+            <w:bdr w:val="none" w:sz="0" w:space="0" w:color="auto" w:frame="1"/>
+          </w:rPr>
+          <w:t xml:space="preserve">. </w:t>
+        </w:r>
+      </w:ins>
+      <w:commentRangeStart w:id="5"/>
+      <w:del w:id="6" w:author="Benjamin Chan" w:date="2016-01-13T13:40:00Z">
+        <w:r>
+          <w:rPr>
+            <w:rFonts w:ascii="Times New Roman" w:eastAsia="Times New Roman" w:hAnsi="Times New Roman" w:cs="Times New Roman"/>
+            <w:bdr w:val="none" w:sz="0" w:space="0" w:color="auto" w:frame="1"/>
+          </w:rPr>
+          <w:delText>raw test score differences</w:delText>
+        </w:r>
+        <w:commentRangeEnd w:id="5"/>
+        <w:r>
+          <w:rPr>
+            <w:rStyle w:val="CommentReference"/>
+          </w:rPr>
+          <w:commentReference w:id="5"/>
+        </w:r>
+      </w:del>
     </w:p>
     <w:p>
       <w:pPr>
@@ -6495,8 +6396,8 @@
       <w:pPr>
         <w:shd w:val="clear" w:color="auto" w:fill="FFFFFF"/>
         <w:rPr>
-          <w:rFonts w:ascii="Times New Roman" w:hAnsi="Times New Roman" w:cs="Times New Roman"/>
-          <w:i/>
+          <w:ins w:id="7" w:author="Benjamin Chan" w:date="2016-01-13T13:57:00Z"/>
+          <w:rFonts w:ascii="Times New Roman" w:hAnsi="Times New Roman" w:cs="Times New Roman"/>
           <w:color w:val="333333"/>
         </w:rPr>
       </w:pPr>
@@ -6505,25 +6406,8 @@
           <w:rFonts w:ascii="Times New Roman" w:hAnsi="Times New Roman" w:cs="Times New Roman"/>
           <w:color w:val="333333"/>
         </w:rPr>
-        <w:t xml:space="preserve">Standardized mean differences (SMD) between pre-treatment and 12+ month post-treatment cognitive impairment measures </w:t>
-      </w:r>
-      <w:proofErr w:type="gramStart"/>
-      <w:r>
-        <w:rPr>
-          <w:rFonts w:ascii="Times New Roman" w:hAnsi="Times New Roman" w:cs="Times New Roman"/>
-          <w:color w:val="333333"/>
-        </w:rPr>
-        <w:t>is</w:t>
-      </w:r>
-      <w:proofErr w:type="gramEnd"/>
-      <w:r>
-        <w:rPr>
-          <w:rFonts w:ascii="Times New Roman" w:hAnsi="Times New Roman" w:cs="Times New Roman"/>
-          <w:color w:val="333333"/>
-        </w:rPr>
-        <w:t xml:space="preserve"> modeled with a multilevel mixed effects model. Cognitive domain is modeled as a fixed effect, with one effect size for each of the 8 domains. In our meta-analysis, we have multiple SMDs from each study (one for each cognitive test reported). Instead of modeling the random effect as a single parameter (as we would if we only had one observed SMD per study), we partition the random effect into variance components for observed SMD </w:t>
-      </w:r>
-      <w:proofErr w:type="spellStart"/>
+        <w:t>Standardized mean differences (SMD) between pre-treatment and 12+ month post-treatment cognitive impairment measures is modeled with a multilevel mixed effects model. Cognitive domain is modeled as a fixed effect, with one effect size for each of the 8 domains. In our meta-analysis, we have multiple SMDs from each study (one for each cognitive test reported). Instead of modeling the random effect as a single parameter (as we would if we only had one observed SMD per study), we partition the random effect into variance components for observed SMD </w:t>
+      </w:r>
       <w:r>
         <w:rPr>
           <w:rFonts w:ascii="Times New Roman" w:hAnsi="Times New Roman" w:cs="Times New Roman"/>
@@ -6533,7 +6417,6 @@
         </w:rPr>
         <w:t>i</w:t>
       </w:r>
-      <w:proofErr w:type="spellEnd"/>
       <w:r>
         <w:rPr>
           <w:rFonts w:ascii="Times New Roman" w:hAnsi="Times New Roman" w:cs="Times New Roman"/>
@@ -6616,13 +6499,54 @@
           <w:rFonts w:ascii="Times New Roman" w:hAnsi="Times New Roman" w:cs="Times New Roman"/>
           <w:color w:val="333333"/>
         </w:rPr>
-        <w:t xml:space="preserve"> In addition, study-level mean age is included as a covariate. Age is centered around a mean of 50.7.</w:t>
-      </w:r>
+        <w:t xml:space="preserve"> In addition, study-level mean age is included as a covariate. Age is centered </w:t>
+      </w:r>
+      <w:proofErr w:type="gramStart"/>
       <w:r>
         <w:rPr>
           <w:rFonts w:ascii="Times New Roman" w:hAnsi="Times New Roman" w:cs="Times New Roman"/>
           <w:color w:val="333333"/>
         </w:rPr>
+        <w:t>around</w:t>
+      </w:r>
+      <w:proofErr w:type="gramEnd"/>
+      <w:r>
+        <w:rPr>
+          <w:rFonts w:ascii="Times New Roman" w:hAnsi="Times New Roman" w:cs="Times New Roman"/>
+          <w:color w:val="333333"/>
+        </w:rPr>
+        <w:t xml:space="preserve"> a mean of </w:t>
+      </w:r>
+      <w:del w:id="8" w:author="Benjamin Chan" w:date="2016-01-13T13:56:00Z">
+        <w:r>
+          <w:rPr>
+            <w:rFonts w:ascii="Times New Roman" w:hAnsi="Times New Roman" w:cs="Times New Roman"/>
+            <w:color w:val="333333"/>
+          </w:rPr>
+          <w:delText>50.7</w:delText>
+        </w:r>
+      </w:del>
+      <w:ins w:id="9" w:author="Benjamin Chan" w:date="2016-01-13T13:56:00Z">
+        <w:r>
+          <w:rPr>
+            <w:rFonts w:ascii="Times New Roman" w:hAnsi="Times New Roman" w:cs="Times New Roman"/>
+            <w:color w:val="333333"/>
+          </w:rPr>
+          <w:t>50.9</w:t>
+        </w:r>
+      </w:ins>
+      <w:r>
+        <w:rPr>
+          <w:rFonts w:ascii="Times New Roman" w:hAnsi="Times New Roman" w:cs="Times New Roman"/>
+          <w:color w:val="333333"/>
+        </w:rPr>
+        <w:t>.</w:t>
+      </w:r>
+      <w:r>
+        <w:rPr>
+          <w:rFonts w:ascii="Times New Roman" w:hAnsi="Times New Roman" w:cs="Times New Roman"/>
+          <w:color w:val="333333"/>
+        </w:rPr>
         <w:t xml:space="preserve"> </w:t>
       </w:r>
       <w:r>
@@ -6630,213 +6554,760 @@
           <w:rFonts w:ascii="Times New Roman" w:hAnsi="Times New Roman" w:cs="Times New Roman"/>
           <w:color w:val="333333"/>
         </w:rPr>
-        <w:t>Mathematically, the model is represented as</w:t>
-      </w:r>
+        <w:t xml:space="preserve">Mathematically, the model </w:t>
+      </w:r>
+      <w:proofErr w:type="gramStart"/>
       <w:r>
         <w:rPr>
           <w:rFonts w:ascii="Times New Roman" w:hAnsi="Times New Roman" w:cs="Times New Roman"/>
           <w:color w:val="333333"/>
         </w:rPr>
+        <w:t>is represented as</w:t>
+      </w:r>
+      <w:proofErr w:type="gramEnd"/>
+      <w:r>
+        <w:rPr>
+          <w:rFonts w:ascii="Times New Roman" w:hAnsi="Times New Roman" w:cs="Times New Roman"/>
+          <w:color w:val="333333"/>
+        </w:rPr>
         <w:t xml:space="preserve"> </w:t>
       </w:r>
-      <w:r>
-        <w:rPr>
-          <w:rFonts w:ascii="Times New Roman" w:eastAsia="Times New Roman" w:hAnsi="Times New Roman" w:cs="Times New Roman"/>
+    </w:p>
+    <w:p>
+      <w:pPr>
+        <w:shd w:val="clear" w:color="auto" w:fill="FFFFFF"/>
+        <w:rPr>
+          <w:ins w:id="10" w:author="Benjamin Chan" w:date="2016-01-13T13:56:00Z"/>
+          <w:rFonts w:ascii="Times New Roman" w:hAnsi="Times New Roman" w:cs="Times New Roman"/>
+          <w:color w:val="333333"/>
+        </w:rPr>
+      </w:pPr>
+      <m:oMathPara>
+        <m:oMath>
+          <m:sSub>
+            <m:sSubPr>
+              <m:ctrlPr>
+                <w:ins w:id="11" w:author="Benjamin Chan" w:date="2016-01-13T13:57:00Z">
+                  <w:rPr>
+                    <w:rFonts w:ascii="Cambria Math" w:hAnsi="Cambria Math" w:cs="Times New Roman"/>
+                    <w:i/>
+                    <w:color w:val="333333"/>
+                  </w:rPr>
+                </w:ins>
+              </m:ctrlPr>
+            </m:sSubPr>
+            <m:e>
+              <m:r>
+                <w:ins w:id="12" w:author="Benjamin Chan" w:date="2016-01-13T13:57:00Z">
+                  <w:rPr>
+                    <w:rFonts w:ascii="Cambria Math" w:hAnsi="Cambria Math" w:cs="Times New Roman"/>
+                    <w:color w:val="333333"/>
+                  </w:rPr>
+                  <m:t>y</m:t>
+                </w:ins>
+              </m:r>
+            </m:e>
+            <m:sub>
+              <m:r>
+                <w:ins w:id="13" w:author="Benjamin Chan" w:date="2016-01-13T13:57:00Z">
+                  <w:rPr>
+                    <w:rFonts w:ascii="Cambria Math" w:hAnsi="Cambria Math" w:cs="Times New Roman"/>
+                    <w:color w:val="333333"/>
+                  </w:rPr>
+                  <m:t>i</m:t>
+                </w:ins>
+              </m:r>
+            </m:sub>
+          </m:sSub>
+          <m:r>
+            <w:ins w:id="14" w:author="Benjamin Chan" w:date="2016-01-13T13:57:00Z">
+              <w:rPr>
+                <w:rFonts w:ascii="Cambria Math" w:hAnsi="Cambria Math" w:cs="Times New Roman"/>
+                <w:color w:val="333333"/>
+              </w:rPr>
+              <m:t>=</m:t>
+            </w:ins>
+          </m:r>
+          <m:nary>
+            <m:naryPr>
+              <m:chr m:val="∑"/>
+              <m:limLoc m:val="undOvr"/>
+              <m:supHide m:val="1"/>
+              <m:ctrlPr>
+                <w:ins w:id="15" w:author="Benjamin Chan" w:date="2016-01-13T13:58:00Z">
+                  <w:rPr>
+                    <w:rFonts w:ascii="Cambria Math" w:hAnsi="Cambria Math" w:cs="Times New Roman"/>
+                    <w:i/>
+                    <w:color w:val="333333"/>
+                  </w:rPr>
+                </w:ins>
+              </m:ctrlPr>
+            </m:naryPr>
+            <m:sub>
+              <m:r>
+                <w:ins w:id="16" w:author="Benjamin Chan" w:date="2016-01-13T13:58:00Z">
+                  <w:rPr>
+                    <w:rFonts w:ascii="Cambria Math" w:hAnsi="Cambria Math" w:cs="Times New Roman"/>
+                    <w:color w:val="333333"/>
+                  </w:rPr>
+                  <m:t>j=1</m:t>
+                </w:ins>
+              </m:r>
+            </m:sub>
+            <m:sup/>
+            <m:e>
+              <m:sSub>
+                <m:sSubPr>
+                  <m:ctrlPr>
+                    <w:ins w:id="17" w:author="Benjamin Chan" w:date="2016-01-13T13:59:00Z">
+                      <w:rPr>
+                        <w:rFonts w:ascii="Cambria Math" w:hAnsi="Cambria Math" w:cs="Times New Roman"/>
+                        <w:i/>
+                        <w:color w:val="333333"/>
+                      </w:rPr>
+                    </w:ins>
+                  </m:ctrlPr>
+                </m:sSubPr>
+                <m:e>
+                  <m:r>
+                    <w:ins w:id="18" w:author="Benjamin Chan" w:date="2016-01-13T13:59:00Z">
+                      <w:rPr>
+                        <w:rFonts w:ascii="Cambria Math" w:hAnsi="Cambria Math" w:cs="Times New Roman"/>
+                        <w:color w:val="333333"/>
+                      </w:rPr>
+                      <m:t>β</m:t>
+                    </w:ins>
+                  </m:r>
+                </m:e>
+                <m:sub>
+                  <m:r>
+                    <w:ins w:id="19" w:author="Benjamin Chan" w:date="2016-01-13T13:59:00Z">
+                      <w:rPr>
+                        <w:rFonts w:ascii="Cambria Math" w:hAnsi="Cambria Math" w:cs="Times New Roman"/>
+                        <w:color w:val="333333"/>
+                      </w:rPr>
+                      <m:t>j</m:t>
+                    </w:ins>
+                  </m:r>
+                </m:sub>
+              </m:sSub>
+              <m:sSub>
+                <m:sSubPr>
+                  <m:ctrlPr>
+                    <w:ins w:id="20" w:author="Benjamin Chan" w:date="2016-01-13T13:59:00Z">
+                      <w:rPr>
+                        <w:rFonts w:ascii="Cambria Math" w:hAnsi="Cambria Math" w:cs="Times New Roman"/>
+                        <w:i/>
+                        <w:color w:val="333333"/>
+                      </w:rPr>
+                    </w:ins>
+                  </m:ctrlPr>
+                </m:sSubPr>
+                <m:e>
+                  <m:r>
+                    <w:ins w:id="21" w:author="Benjamin Chan" w:date="2016-01-13T13:59:00Z">
+                      <w:rPr>
+                        <w:rFonts w:ascii="Cambria Math" w:hAnsi="Cambria Math" w:cs="Times New Roman"/>
+                        <w:color w:val="333333"/>
+                      </w:rPr>
+                      <m:t>x</m:t>
+                    </w:ins>
+                  </m:r>
+                </m:e>
+                <m:sub>
+                  <m:r>
+                    <w:ins w:id="22" w:author="Benjamin Chan" w:date="2016-01-13T13:59:00Z">
+                      <w:rPr>
+                        <w:rFonts w:ascii="Cambria Math" w:hAnsi="Cambria Math" w:cs="Times New Roman"/>
+                        <w:color w:val="333333"/>
+                      </w:rPr>
+                      <m:t>i,</m:t>
+                    </w:ins>
+                  </m:r>
+                  <m:r>
+                    <w:ins w:id="23" w:author="Benjamin Chan" w:date="2016-01-13T14:00:00Z">
+                      <w:rPr>
+                        <w:rFonts w:ascii="Cambria Math" w:hAnsi="Cambria Math" w:cs="Times New Roman"/>
+                        <w:color w:val="333333"/>
+                      </w:rPr>
+                      <m:t xml:space="preserve"> </m:t>
+                    </w:ins>
+                  </m:r>
+                  <m:r>
+                    <w:ins w:id="24" w:author="Benjamin Chan" w:date="2016-01-13T13:59:00Z">
+                      <m:rPr>
+                        <m:nor/>
+                      </m:rPr>
+                      <w:rPr>
+                        <w:rFonts w:ascii="Cambria Math" w:hAnsi="Cambria Math" w:cs="Times New Roman"/>
+                        <w:color w:val="333333"/>
+                        <w:rPrChange w:id="25" w:author="Benjamin Chan" w:date="2016-01-13T14:00:00Z">
+                          <w:rPr>
+                            <w:rFonts w:ascii="Cambria Math" w:hAnsi="Cambria Math" w:cs="Times New Roman"/>
+                            <w:i/>
+                            <w:color w:val="333333"/>
+                          </w:rPr>
+                        </w:rPrChange>
+                      </w:rPr>
+                      <m:t>domain</m:t>
+                    </w:ins>
+                  </m:r>
+                  <m:r>
+                    <w:ins w:id="26" w:author="Benjamin Chan" w:date="2016-01-13T13:59:00Z">
+                      <w:rPr>
+                        <w:rFonts w:ascii="Cambria Math" w:hAnsi="Cambria Math" w:cs="Times New Roman"/>
+                        <w:color w:val="333333"/>
+                      </w:rPr>
+                      <m:t xml:space="preserve"> j</m:t>
+                    </w:ins>
+                  </m:r>
+                </m:sub>
+              </m:sSub>
+              <m:r>
+                <w:ins w:id="27" w:author="Benjamin Chan" w:date="2016-01-13T14:00:00Z">
+                  <w:rPr>
+                    <w:rFonts w:ascii="Cambria Math" w:hAnsi="Cambria Math" w:cs="Times New Roman"/>
+                    <w:color w:val="333333"/>
+                  </w:rPr>
+                  <m:t>+</m:t>
+                </w:ins>
+              </m:r>
+              <m:sSub>
+                <m:sSubPr>
+                  <m:ctrlPr>
+                    <w:ins w:id="28" w:author="Benjamin Chan" w:date="2016-01-13T14:00:00Z">
+                      <w:rPr>
+                        <w:rFonts w:ascii="Cambria Math" w:hAnsi="Cambria Math" w:cs="Times New Roman"/>
+                        <w:i/>
+                        <w:color w:val="333333"/>
+                      </w:rPr>
+                    </w:ins>
+                  </m:ctrlPr>
+                </m:sSubPr>
+                <m:e>
+                  <m:r>
+                    <w:ins w:id="29" w:author="Benjamin Chan" w:date="2016-01-13T14:00:00Z">
+                      <w:rPr>
+                        <w:rFonts w:ascii="Cambria Math" w:hAnsi="Cambria Math" w:cs="Times New Roman"/>
+                        <w:color w:val="333333"/>
+                      </w:rPr>
+                      <m:t>γ</m:t>
+                    </w:ins>
+                  </m:r>
+                </m:e>
+                <m:sub>
+                  <m:r>
+                    <w:ins w:id="30" w:author="Benjamin Chan" w:date="2016-01-13T14:00:00Z">
+                      <m:rPr>
+                        <m:nor/>
+                      </m:rPr>
+                      <w:rPr>
+                        <w:rFonts w:ascii="Cambria Math" w:hAnsi="Cambria Math" w:cs="Times New Roman"/>
+                        <w:color w:val="333333"/>
+                        <w:rPrChange w:id="31" w:author="Benjamin Chan" w:date="2016-01-13T14:00:00Z">
+                          <w:rPr>
+                            <w:rFonts w:ascii="Cambria Math" w:hAnsi="Cambria Math" w:cs="Times New Roman"/>
+                            <w:i/>
+                            <w:color w:val="333333"/>
+                          </w:rPr>
+                        </w:rPrChange>
+                      </w:rPr>
+                      <m:t>age</m:t>
+                    </w:ins>
+                  </m:r>
+                </m:sub>
+              </m:sSub>
+              <m:sSub>
+                <m:sSubPr>
+                  <m:ctrlPr>
+                    <w:ins w:id="32" w:author="Benjamin Chan" w:date="2016-01-13T14:00:00Z">
+                      <w:rPr>
+                        <w:rFonts w:ascii="Cambria Math" w:hAnsi="Cambria Math" w:cs="Times New Roman"/>
+                        <w:i/>
+                        <w:color w:val="333333"/>
+                      </w:rPr>
+                    </w:ins>
+                  </m:ctrlPr>
+                </m:sSubPr>
+                <m:e>
+                  <m:r>
+                    <w:ins w:id="33" w:author="Benjamin Chan" w:date="2016-01-13T14:00:00Z">
+                      <w:rPr>
+                        <w:rFonts w:ascii="Cambria Math" w:hAnsi="Cambria Math" w:cs="Times New Roman"/>
+                        <w:color w:val="333333"/>
+                      </w:rPr>
+                      <m:t>x</m:t>
+                    </w:ins>
+                  </m:r>
+                </m:e>
+                <m:sub>
+                  <m:r>
+                    <w:ins w:id="34" w:author="Benjamin Chan" w:date="2016-01-13T14:00:00Z">
+                      <w:rPr>
+                        <w:rFonts w:ascii="Cambria Math" w:hAnsi="Cambria Math" w:cs="Times New Roman"/>
+                        <w:color w:val="333333"/>
+                      </w:rPr>
+                      <m:t xml:space="preserve">i, </m:t>
+                    </w:ins>
+                  </m:r>
+                  <m:r>
+                    <w:ins w:id="35" w:author="Benjamin Chan" w:date="2016-01-13T14:00:00Z">
+                      <m:rPr>
+                        <m:nor/>
+                      </m:rPr>
+                      <w:rPr>
+                        <w:rFonts w:ascii="Cambria Math" w:hAnsi="Cambria Math" w:cs="Times New Roman"/>
+                        <w:color w:val="333333"/>
+                        <w:rPrChange w:id="36" w:author="Benjamin Chan" w:date="2016-01-13T14:00:00Z">
+                          <w:rPr>
+                            <w:rFonts w:ascii="Cambria Math" w:hAnsi="Cambria Math" w:cs="Times New Roman"/>
+                            <w:i/>
+                            <w:color w:val="333333"/>
+                          </w:rPr>
+                        </w:rPrChange>
+                      </w:rPr>
+                      <m:t>age</m:t>
+                    </w:ins>
+                  </m:r>
+                </m:sub>
+              </m:sSub>
+              <m:r>
+                <w:ins w:id="37" w:author="Benjamin Chan" w:date="2016-01-13T14:01:00Z">
+                  <w:rPr>
+                    <w:rFonts w:ascii="Cambria Math" w:hAnsi="Cambria Math" w:cs="Times New Roman"/>
+                    <w:color w:val="333333"/>
+                  </w:rPr>
+                  <m:t>+</m:t>
+                </w:ins>
+              </m:r>
+              <m:sSub>
+                <m:sSubPr>
+                  <m:ctrlPr>
+                    <w:ins w:id="38" w:author="Benjamin Chan" w:date="2016-01-13T14:01:00Z">
+                      <w:rPr>
+                        <w:rFonts w:ascii="Cambria Math" w:hAnsi="Cambria Math" w:cs="Times New Roman"/>
+                        <w:i/>
+                        <w:color w:val="333333"/>
+                      </w:rPr>
+                    </w:ins>
+                  </m:ctrlPr>
+                </m:sSubPr>
+                <m:e>
+                  <m:r>
+                    <w:ins w:id="39" w:author="Benjamin Chan" w:date="2016-01-13T14:01:00Z">
+                      <w:rPr>
+                        <w:rFonts w:ascii="Cambria Math" w:hAnsi="Cambria Math" w:cs="Times New Roman"/>
+                        <w:color w:val="333333"/>
+                      </w:rPr>
+                      <m:t>σ</m:t>
+                    </w:ins>
+                  </m:r>
+                </m:e>
+                <m:sub>
+                  <m:r>
+                    <w:ins w:id="40" w:author="Benjamin Chan" w:date="2016-01-13T14:01:00Z">
+                      <w:rPr>
+                        <w:rFonts w:ascii="Cambria Math" w:hAnsi="Cambria Math" w:cs="Times New Roman"/>
+                        <w:color w:val="333333"/>
+                      </w:rPr>
+                      <m:t>i</m:t>
+                    </w:ins>
+                  </m:r>
+                </m:sub>
+              </m:sSub>
+              <m:r>
+                <w:ins w:id="41" w:author="Benjamin Chan" w:date="2016-01-13T14:01:00Z">
+                  <w:rPr>
+                    <w:rFonts w:ascii="Cambria Math" w:hAnsi="Cambria Math" w:cs="Times New Roman"/>
+                    <w:color w:val="333333"/>
+                  </w:rPr>
+                  <m:t>+</m:t>
+                </w:ins>
+              </m:r>
+              <m:sSub>
+                <m:sSubPr>
+                  <m:ctrlPr>
+                    <w:ins w:id="42" w:author="Benjamin Chan" w:date="2016-01-13T14:01:00Z">
+                      <w:rPr>
+                        <w:rFonts w:ascii="Cambria Math" w:hAnsi="Cambria Math" w:cs="Times New Roman"/>
+                        <w:i/>
+                        <w:color w:val="333333"/>
+                      </w:rPr>
+                    </w:ins>
+                  </m:ctrlPr>
+                </m:sSubPr>
+                <m:e>
+                  <m:r>
+                    <w:ins w:id="43" w:author="Benjamin Chan" w:date="2016-01-13T14:01:00Z">
+                      <w:rPr>
+                        <w:rFonts w:ascii="Cambria Math" w:hAnsi="Cambria Math" w:cs="Times New Roman"/>
+                        <w:color w:val="333333"/>
+                      </w:rPr>
+                      <m:t>τ</m:t>
+                    </w:ins>
+                  </m:r>
+                </m:e>
+                <m:sub>
+                  <m:r>
+                    <w:ins w:id="44" w:author="Benjamin Chan" w:date="2016-01-13T14:01:00Z">
+                      <m:rPr>
+                        <m:nor/>
+                      </m:rPr>
+                      <w:rPr>
+                        <w:rFonts w:ascii="Cambria Math" w:hAnsi="Cambria Math" w:cs="Times New Roman"/>
+                        <w:color w:val="333333"/>
+                        <w:rPrChange w:id="45" w:author="Benjamin Chan" w:date="2016-01-13T14:01:00Z">
+                          <w:rPr>
+                            <w:rFonts w:ascii="Cambria Math" w:hAnsi="Cambria Math" w:cs="Times New Roman"/>
+                            <w:i/>
+                            <w:color w:val="333333"/>
+                          </w:rPr>
+                        </w:rPrChange>
+                      </w:rPr>
+                      <m:t>study</m:t>
+                    </w:ins>
+                  </m:r>
+                </m:sub>
+              </m:sSub>
+            </m:e>
+          </m:nary>
+        </m:oMath>
+      </m:oMathPara>
+    </w:p>
+    <w:p>
+      <w:pPr>
+        <w:shd w:val="clear" w:color="auto" w:fill="FFFFFF"/>
+        <w:rPr>
+          <w:ins w:id="46" w:author="Benjamin Chan" w:date="2016-01-13T14:02:00Z"/>
+          <w:rFonts w:ascii="Times New Roman" w:hAnsi="Times New Roman" w:cs="Times New Roman"/>
+          <w:color w:val="333333"/>
+        </w:rPr>
+      </w:pPr>
+      <w:del w:id="47" w:author="Benjamin Chan" w:date="2016-01-13T14:01:00Z">
+        <w:r>
+          <w:rPr>
+            <w:rFonts w:ascii="Times New Roman" w:eastAsia="Times New Roman" w:hAnsi="Times New Roman" w:cs="Times New Roman"/>
+            <w:i/>
+            <w:color w:val="333333"/>
+            <w:shd w:val="clear" w:color="auto" w:fill="FFFFFF"/>
+          </w:rPr>
+          <w:delText>y i = ∑ j = 1 β j x i , domain  j + γ age x i , age + σ i + σ study</w:delText>
+        </w:r>
+        <w:r>
+          <w:rPr>
+            <w:rFonts w:ascii="Times New Roman" w:eastAsia="Times New Roman" w:hAnsi="Times New Roman" w:cs="Times New Roman"/>
+            <w:i/>
+            <w:color w:val="333333"/>
+            <w:shd w:val="clear" w:color="auto" w:fill="FFFFFF"/>
+          </w:rPr>
+          <w:delText>.</w:delText>
+        </w:r>
+        <w:r>
+          <w:rPr>
+            <w:rFonts w:ascii="Times New Roman" w:hAnsi="Times New Roman" w:cs="Times New Roman"/>
+            <w:i/>
+            <w:color w:val="333333"/>
+          </w:rPr>
+          <w:delText xml:space="preserve"> </w:delText>
+        </w:r>
+      </w:del>
+      <w:r>
+        <w:rPr>
+          <w:rFonts w:ascii="Times New Roman" w:hAnsi="Times New Roman" w:cs="Times New Roman"/>
+          <w:color w:val="333333"/>
+        </w:rPr>
+        <w:t>A second model to estimate a global SMD is</w:t>
+      </w:r>
+      <w:r>
+        <w:rPr>
+          <w:rFonts w:ascii="Times New Roman" w:hAnsi="Times New Roman" w:cs="Times New Roman"/>
+          <w:color w:val="333333"/>
+        </w:rPr>
+        <w:t xml:space="preserve"> </w:t>
+      </w:r>
+    </w:p>
+    <w:p>
+      <w:pPr>
+        <w:shd w:val="clear" w:color="auto" w:fill="FFFFFF"/>
+        <w:rPr>
+          <w:ins w:id="48" w:author="Benjamin Chan" w:date="2016-01-13T14:02:00Z"/>
+          <w:rFonts w:ascii="Times New Roman" w:hAnsi="Times New Roman" w:cs="Times New Roman"/>
+          <w:color w:val="333333"/>
+        </w:rPr>
+      </w:pPr>
+      <m:oMathPara>
+        <m:oMath>
+          <m:sSub>
+            <m:sSubPr>
+              <m:ctrlPr>
+                <w:ins w:id="49" w:author="Benjamin Chan" w:date="2016-01-13T14:02:00Z">
+                  <w:rPr>
+                    <w:rFonts w:ascii="Cambria Math" w:hAnsi="Cambria Math" w:cs="Times New Roman"/>
+                    <w:i/>
+                    <w:color w:val="333333"/>
+                  </w:rPr>
+                </w:ins>
+              </m:ctrlPr>
+            </m:sSubPr>
+            <m:e>
+              <m:r>
+                <w:ins w:id="50" w:author="Benjamin Chan" w:date="2016-01-13T14:02:00Z">
+                  <w:rPr>
+                    <w:rFonts w:ascii="Cambria Math" w:hAnsi="Cambria Math" w:cs="Times New Roman"/>
+                    <w:color w:val="333333"/>
+                  </w:rPr>
+                  <m:t>y</m:t>
+                </w:ins>
+              </m:r>
+            </m:e>
+            <m:sub>
+              <m:r>
+                <w:ins w:id="51" w:author="Benjamin Chan" w:date="2016-01-13T14:02:00Z">
+                  <w:rPr>
+                    <w:rFonts w:ascii="Cambria Math" w:hAnsi="Cambria Math" w:cs="Times New Roman"/>
+                    <w:color w:val="333333"/>
+                  </w:rPr>
+                  <m:t>i</m:t>
+                </w:ins>
+              </m:r>
+            </m:sub>
+          </m:sSub>
+          <m:r>
+            <w:ins w:id="52" w:author="Benjamin Chan" w:date="2016-01-13T14:02:00Z">
+              <w:rPr>
+                <w:rFonts w:ascii="Cambria Math" w:hAnsi="Cambria Math" w:cs="Times New Roman"/>
+                <w:color w:val="333333"/>
+              </w:rPr>
+              <m:t>=</m:t>
+            </w:ins>
+          </m:r>
+          <m:r>
+            <w:ins w:id="53" w:author="Benjamin Chan" w:date="2016-01-13T14:03:00Z">
+              <w:rPr>
+                <w:rFonts w:ascii="Cambria Math" w:hAnsi="Cambria Math" w:cs="Times New Roman"/>
+                <w:color w:val="333333"/>
+              </w:rPr>
+              <m:t>β</m:t>
+            </w:ins>
+          </m:r>
+          <m:r>
+            <w:ins w:id="54" w:author="Benjamin Chan" w:date="2016-01-13T14:02:00Z">
+              <w:rPr>
+                <w:rFonts w:ascii="Cambria Math" w:hAnsi="Cambria Math" w:cs="Times New Roman"/>
+                <w:color w:val="333333"/>
+              </w:rPr>
+              <m:t>+</m:t>
+            </w:ins>
+          </m:r>
+          <m:sSub>
+            <m:sSubPr>
+              <m:ctrlPr>
+                <w:ins w:id="55" w:author="Benjamin Chan" w:date="2016-01-13T14:02:00Z">
+                  <w:rPr>
+                    <w:rFonts w:ascii="Cambria Math" w:hAnsi="Cambria Math" w:cs="Times New Roman"/>
+                    <w:i/>
+                    <w:color w:val="333333"/>
+                  </w:rPr>
+                </w:ins>
+              </m:ctrlPr>
+            </m:sSubPr>
+            <m:e>
+              <m:r>
+                <w:ins w:id="56" w:author="Benjamin Chan" w:date="2016-01-13T14:02:00Z">
+                  <w:rPr>
+                    <w:rFonts w:ascii="Cambria Math" w:hAnsi="Cambria Math" w:cs="Times New Roman"/>
+                    <w:color w:val="333333"/>
+                  </w:rPr>
+                  <m:t>γ</m:t>
+                </w:ins>
+              </m:r>
+            </m:e>
+            <m:sub>
+              <m:r>
+                <w:ins w:id="57" w:author="Benjamin Chan" w:date="2016-01-13T14:02:00Z">
+                  <m:rPr>
+                    <m:nor/>
+                  </m:rPr>
+                  <w:rPr>
+                    <w:rFonts w:ascii="Cambria Math" w:hAnsi="Cambria Math" w:cs="Times New Roman"/>
+                    <w:color w:val="333333"/>
+                  </w:rPr>
+                  <m:t>age</m:t>
+                </w:ins>
+              </m:r>
+            </m:sub>
+          </m:sSub>
+          <m:sSub>
+            <m:sSubPr>
+              <m:ctrlPr>
+                <w:ins w:id="58" w:author="Benjamin Chan" w:date="2016-01-13T14:02:00Z">
+                  <w:rPr>
+                    <w:rFonts w:ascii="Cambria Math" w:hAnsi="Cambria Math" w:cs="Times New Roman"/>
+                    <w:i/>
+                    <w:color w:val="333333"/>
+                  </w:rPr>
+                </w:ins>
+              </m:ctrlPr>
+            </m:sSubPr>
+            <m:e>
+              <m:r>
+                <w:ins w:id="59" w:author="Benjamin Chan" w:date="2016-01-13T14:02:00Z">
+                  <w:rPr>
+                    <w:rFonts w:ascii="Cambria Math" w:hAnsi="Cambria Math" w:cs="Times New Roman"/>
+                    <w:color w:val="333333"/>
+                  </w:rPr>
+                  <m:t>x</m:t>
+                </w:ins>
+              </m:r>
+            </m:e>
+            <m:sub>
+              <m:r>
+                <w:ins w:id="60" w:author="Benjamin Chan" w:date="2016-01-13T14:02:00Z">
+                  <w:rPr>
+                    <w:rFonts w:ascii="Cambria Math" w:hAnsi="Cambria Math" w:cs="Times New Roman"/>
+                    <w:color w:val="333333"/>
+                  </w:rPr>
+                  <m:t xml:space="preserve">i, </m:t>
+                </w:ins>
+              </m:r>
+              <m:r>
+                <w:ins w:id="61" w:author="Benjamin Chan" w:date="2016-01-13T14:02:00Z">
+                  <m:rPr>
+                    <m:nor/>
+                  </m:rPr>
+                  <w:rPr>
+                    <w:rFonts w:ascii="Cambria Math" w:hAnsi="Cambria Math" w:cs="Times New Roman"/>
+                    <w:color w:val="333333"/>
+                  </w:rPr>
+                  <m:t>age</m:t>
+                </w:ins>
+              </m:r>
+            </m:sub>
+          </m:sSub>
+          <m:r>
+            <w:ins w:id="62" w:author="Benjamin Chan" w:date="2016-01-13T14:02:00Z">
+              <w:rPr>
+                <w:rFonts w:ascii="Cambria Math" w:hAnsi="Cambria Math" w:cs="Times New Roman"/>
+                <w:color w:val="333333"/>
+              </w:rPr>
+              <m:t>+</m:t>
+            </w:ins>
+          </m:r>
+          <m:sSub>
+            <m:sSubPr>
+              <m:ctrlPr>
+                <w:ins w:id="63" w:author="Benjamin Chan" w:date="2016-01-13T14:02:00Z">
+                  <w:rPr>
+                    <w:rFonts w:ascii="Cambria Math" w:hAnsi="Cambria Math" w:cs="Times New Roman"/>
+                    <w:i/>
+                    <w:color w:val="333333"/>
+                  </w:rPr>
+                </w:ins>
+              </m:ctrlPr>
+            </m:sSubPr>
+            <m:e>
+              <m:r>
+                <w:ins w:id="64" w:author="Benjamin Chan" w:date="2016-01-13T14:02:00Z">
+                  <w:rPr>
+                    <w:rFonts w:ascii="Cambria Math" w:hAnsi="Cambria Math" w:cs="Times New Roman"/>
+                    <w:color w:val="333333"/>
+                  </w:rPr>
+                  <m:t>σ</m:t>
+                </w:ins>
+              </m:r>
+            </m:e>
+            <m:sub>
+              <m:r>
+                <w:ins w:id="65" w:author="Benjamin Chan" w:date="2016-01-13T14:02:00Z">
+                  <w:rPr>
+                    <w:rFonts w:ascii="Cambria Math" w:hAnsi="Cambria Math" w:cs="Times New Roman"/>
+                    <w:color w:val="333333"/>
+                  </w:rPr>
+                  <m:t>i</m:t>
+                </w:ins>
+              </m:r>
+            </m:sub>
+          </m:sSub>
+          <m:r>
+            <w:ins w:id="66" w:author="Benjamin Chan" w:date="2016-01-13T14:02:00Z">
+              <w:rPr>
+                <w:rFonts w:ascii="Cambria Math" w:hAnsi="Cambria Math" w:cs="Times New Roman"/>
+                <w:color w:val="333333"/>
+              </w:rPr>
+              <m:t>+</m:t>
+            </w:ins>
+          </m:r>
+          <m:sSub>
+            <m:sSubPr>
+              <m:ctrlPr>
+                <w:ins w:id="67" w:author="Benjamin Chan" w:date="2016-01-13T14:02:00Z">
+                  <w:rPr>
+                    <w:rFonts w:ascii="Cambria Math" w:hAnsi="Cambria Math" w:cs="Times New Roman"/>
+                    <w:i/>
+                    <w:color w:val="333333"/>
+                  </w:rPr>
+                </w:ins>
+              </m:ctrlPr>
+            </m:sSubPr>
+            <m:e>
+              <m:r>
+                <w:ins w:id="68" w:author="Benjamin Chan" w:date="2016-01-13T14:02:00Z">
+                  <w:rPr>
+                    <w:rFonts w:ascii="Cambria Math" w:hAnsi="Cambria Math" w:cs="Times New Roman"/>
+                    <w:color w:val="333333"/>
+                  </w:rPr>
+                  <m:t>τ</m:t>
+                </w:ins>
+              </m:r>
+            </m:e>
+            <m:sub>
+              <m:r>
+                <w:ins w:id="69" w:author="Benjamin Chan" w:date="2016-01-13T14:02:00Z">
+                  <m:rPr>
+                    <m:nor/>
+                  </m:rPr>
+                  <w:rPr>
+                    <w:rFonts w:ascii="Cambria Math" w:hAnsi="Cambria Math" w:cs="Times New Roman"/>
+                    <w:color w:val="333333"/>
+                  </w:rPr>
+                  <m:t>study</m:t>
+                </w:ins>
+              </m:r>
+            </m:sub>
+          </m:sSub>
+        </m:oMath>
+      </m:oMathPara>
+    </w:p>
+    <w:p>
+      <w:pPr>
+        <w:shd w:val="clear" w:color="auto" w:fill="FFFFFF"/>
+        <w:rPr>
+          <w:del w:id="70" w:author="Benjamin Chan" w:date="2016-01-13T14:02:00Z"/>
+          <w:rFonts w:ascii="Times New Roman" w:hAnsi="Times New Roman" w:cs="Times New Roman"/>
           <w:i/>
           <w:color w:val="333333"/>
-          <w:shd w:val="clear" w:color="auto" w:fill="FFFFFF"/>
-        </w:rPr>
-        <w:t xml:space="preserve">y </w:t>
-      </w:r>
-      <w:proofErr w:type="spellStart"/>
-      <w:r>
-        <w:rPr>
-          <w:rFonts w:ascii="Times New Roman" w:eastAsia="Times New Roman" w:hAnsi="Times New Roman" w:cs="Times New Roman"/>
-          <w:i/>
-          <w:color w:val="333333"/>
-          <w:shd w:val="clear" w:color="auto" w:fill="FFFFFF"/>
-        </w:rPr>
-        <w:t>i</w:t>
-      </w:r>
-      <w:proofErr w:type="spellEnd"/>
-      <w:r>
-        <w:rPr>
-          <w:rFonts w:ascii="Times New Roman" w:eastAsia="Times New Roman" w:hAnsi="Times New Roman" w:cs="Times New Roman"/>
-          <w:i/>
-          <w:color w:val="333333"/>
-          <w:shd w:val="clear" w:color="auto" w:fill="FFFFFF"/>
-        </w:rPr>
-        <w:t xml:space="preserve"> = ∑ j = 1 β j x </w:t>
-      </w:r>
-      <w:proofErr w:type="spellStart"/>
-      <w:r>
-        <w:rPr>
-          <w:rFonts w:ascii="Times New Roman" w:eastAsia="Times New Roman" w:hAnsi="Times New Roman" w:cs="Times New Roman"/>
-          <w:i/>
-          <w:color w:val="333333"/>
-          <w:shd w:val="clear" w:color="auto" w:fill="FFFFFF"/>
-        </w:rPr>
-        <w:t>i</w:t>
-      </w:r>
-      <w:proofErr w:type="spellEnd"/>
-      <w:r>
-        <w:rPr>
-          <w:rFonts w:ascii="Times New Roman" w:eastAsia="Times New Roman" w:hAnsi="Times New Roman" w:cs="Times New Roman"/>
-          <w:i/>
-          <w:color w:val="333333"/>
-          <w:shd w:val="clear" w:color="auto" w:fill="FFFFFF"/>
-        </w:rPr>
-        <w:t xml:space="preserve"> , domain  j + γ age x </w:t>
-      </w:r>
-      <w:proofErr w:type="spellStart"/>
-      <w:r>
-        <w:rPr>
-          <w:rFonts w:ascii="Times New Roman" w:eastAsia="Times New Roman" w:hAnsi="Times New Roman" w:cs="Times New Roman"/>
-          <w:i/>
-          <w:color w:val="333333"/>
-          <w:shd w:val="clear" w:color="auto" w:fill="FFFFFF"/>
-        </w:rPr>
-        <w:t>i</w:t>
-      </w:r>
-      <w:proofErr w:type="spellEnd"/>
-      <w:r>
-        <w:rPr>
-          <w:rFonts w:ascii="Times New Roman" w:eastAsia="Times New Roman" w:hAnsi="Times New Roman" w:cs="Times New Roman"/>
-          <w:i/>
-          <w:color w:val="333333"/>
-          <w:shd w:val="clear" w:color="auto" w:fill="FFFFFF"/>
-        </w:rPr>
-        <w:t xml:space="preserve"> , age + σ </w:t>
-      </w:r>
-      <w:proofErr w:type="spellStart"/>
-      <w:r>
-        <w:rPr>
-          <w:rFonts w:ascii="Times New Roman" w:eastAsia="Times New Roman" w:hAnsi="Times New Roman" w:cs="Times New Roman"/>
-          <w:i/>
-          <w:color w:val="333333"/>
-          <w:shd w:val="clear" w:color="auto" w:fill="FFFFFF"/>
-        </w:rPr>
-        <w:t>i</w:t>
-      </w:r>
-      <w:proofErr w:type="spellEnd"/>
-      <w:r>
-        <w:rPr>
-          <w:rFonts w:ascii="Times New Roman" w:eastAsia="Times New Roman" w:hAnsi="Times New Roman" w:cs="Times New Roman"/>
-          <w:i/>
-          <w:color w:val="333333"/>
-          <w:shd w:val="clear" w:color="auto" w:fill="FFFFFF"/>
-        </w:rPr>
-        <w:t xml:space="preserve"> + σ study</w:t>
-      </w:r>
-      <w:r>
-        <w:rPr>
-          <w:rFonts w:ascii="Times New Roman" w:eastAsia="Times New Roman" w:hAnsi="Times New Roman" w:cs="Times New Roman"/>
-          <w:i/>
-          <w:color w:val="333333"/>
-          <w:shd w:val="clear" w:color="auto" w:fill="FFFFFF"/>
-        </w:rPr>
-        <w:t>.</w:t>
-      </w:r>
-      <w:r>
-        <w:rPr>
-          <w:rFonts w:ascii="Times New Roman" w:hAnsi="Times New Roman" w:cs="Times New Roman"/>
-          <w:i/>
-          <w:color w:val="333333"/>
-        </w:rPr>
-        <w:t xml:space="preserve"> </w:t>
-      </w:r>
-      <w:r>
-        <w:rPr>
-          <w:rFonts w:ascii="Times New Roman" w:hAnsi="Times New Roman" w:cs="Times New Roman"/>
-          <w:color w:val="333333"/>
-        </w:rPr>
-        <w:t>A second model to estimate a global SMD is</w:t>
-      </w:r>
-      <w:r>
-        <w:rPr>
-          <w:rFonts w:ascii="Times New Roman" w:hAnsi="Times New Roman" w:cs="Times New Roman"/>
-          <w:color w:val="333333"/>
-        </w:rPr>
-        <w:t xml:space="preserve"> </w:t>
-      </w:r>
-      <w:r>
-        <w:rPr>
-          <w:rFonts w:ascii="Times New Roman" w:eastAsia="Times New Roman" w:hAnsi="Times New Roman" w:cs="Times New Roman"/>
-          <w:i/>
-          <w:color w:val="333333"/>
-          <w:shd w:val="clear" w:color="auto" w:fill="FFFFFF"/>
-        </w:rPr>
-        <w:t xml:space="preserve">y </w:t>
-      </w:r>
-      <w:proofErr w:type="spellStart"/>
-      <w:r>
-        <w:rPr>
-          <w:rFonts w:ascii="Times New Roman" w:eastAsia="Times New Roman" w:hAnsi="Times New Roman" w:cs="Times New Roman"/>
-          <w:i/>
-          <w:color w:val="333333"/>
-          <w:shd w:val="clear" w:color="auto" w:fill="FFFFFF"/>
-        </w:rPr>
-        <w:t>i</w:t>
-      </w:r>
-      <w:proofErr w:type="spellEnd"/>
-      <w:r>
-        <w:rPr>
-          <w:rFonts w:ascii="Times New Roman" w:eastAsia="Times New Roman" w:hAnsi="Times New Roman" w:cs="Times New Roman"/>
-          <w:i/>
-          <w:color w:val="333333"/>
-          <w:shd w:val="clear" w:color="auto" w:fill="FFFFFF"/>
-        </w:rPr>
-        <w:t xml:space="preserve"> = β + γ age x </w:t>
-      </w:r>
-      <w:proofErr w:type="spellStart"/>
-      <w:r>
-        <w:rPr>
-          <w:rFonts w:ascii="Times New Roman" w:eastAsia="Times New Roman" w:hAnsi="Times New Roman" w:cs="Times New Roman"/>
-          <w:i/>
-          <w:color w:val="333333"/>
-          <w:shd w:val="clear" w:color="auto" w:fill="FFFFFF"/>
-        </w:rPr>
-        <w:t>i</w:t>
-      </w:r>
-      <w:proofErr w:type="spellEnd"/>
-      <w:r>
-        <w:rPr>
-          <w:rFonts w:ascii="Times New Roman" w:eastAsia="Times New Roman" w:hAnsi="Times New Roman" w:cs="Times New Roman"/>
-          <w:i/>
-          <w:color w:val="333333"/>
-          <w:shd w:val="clear" w:color="auto" w:fill="FFFFFF"/>
-        </w:rPr>
-        <w:t xml:space="preserve"> , age + σ </w:t>
-      </w:r>
-      <w:proofErr w:type="spellStart"/>
-      <w:r>
-        <w:rPr>
-          <w:rFonts w:ascii="Times New Roman" w:eastAsia="Times New Roman" w:hAnsi="Times New Roman" w:cs="Times New Roman"/>
-          <w:i/>
-          <w:color w:val="333333"/>
-          <w:shd w:val="clear" w:color="auto" w:fill="FFFFFF"/>
-        </w:rPr>
-        <w:t>i</w:t>
-      </w:r>
-      <w:proofErr w:type="spellEnd"/>
-      <w:r>
-        <w:rPr>
-          <w:rFonts w:ascii="Times New Roman" w:eastAsia="Times New Roman" w:hAnsi="Times New Roman" w:cs="Times New Roman"/>
-          <w:i/>
-          <w:color w:val="333333"/>
-          <w:shd w:val="clear" w:color="auto" w:fill="FFFFFF"/>
-        </w:rPr>
-        <w:t xml:space="preserve"> + σ study</w:t>
-      </w:r>
-      <w:r>
-        <w:rPr>
-          <w:rFonts w:ascii="Times New Roman" w:eastAsia="Times New Roman" w:hAnsi="Times New Roman" w:cs="Times New Roman"/>
-          <w:i/>
-          <w:color w:val="333333"/>
-          <w:shd w:val="clear" w:color="auto" w:fill="FFFFFF"/>
-        </w:rPr>
-        <w:t>.</w:t>
-      </w:r>
+        </w:rPr>
+      </w:pPr>
+      <w:del w:id="71" w:author="Benjamin Chan" w:date="2016-01-13T14:02:00Z">
+        <w:r>
+          <w:rPr>
+            <w:rFonts w:ascii="Times New Roman" w:eastAsia="Times New Roman" w:hAnsi="Times New Roman" w:cs="Times New Roman"/>
+            <w:i/>
+            <w:color w:val="333333"/>
+            <w:shd w:val="clear" w:color="auto" w:fill="FFFFFF"/>
+          </w:rPr>
+          <w:delText>y i = β + γ age x i , age + σ i + σ study</w:delText>
+        </w:r>
+        <w:r>
+          <w:rPr>
+            <w:rFonts w:ascii="Times New Roman" w:eastAsia="Times New Roman" w:hAnsi="Times New Roman" w:cs="Times New Roman"/>
+            <w:i/>
+            <w:color w:val="333333"/>
+            <w:shd w:val="clear" w:color="auto" w:fill="FFFFFF"/>
+          </w:rPr>
+          <w:delText>.</w:delText>
+        </w:r>
+      </w:del>
     </w:p>
     <w:p>
       <w:pPr>
@@ -6851,7 +7322,23 @@
           <w:rFonts w:ascii="Times New Roman" w:hAnsi="Times New Roman" w:cs="Times New Roman"/>
           <w:color w:val="333333"/>
         </w:rPr>
-        <w:t>Models were estimated using the rma.mv() function from the </w:t>
+        <w:t>Models were estimated using the </w:t>
+      </w:r>
+      <w:proofErr w:type="gramStart"/>
+      <w:r>
+        <w:rPr>
+          <w:rFonts w:ascii="Times New Roman" w:hAnsi="Times New Roman" w:cs="Times New Roman"/>
+          <w:color w:val="333333"/>
+        </w:rPr>
+        <w:t>rma.mv(</w:t>
+      </w:r>
+      <w:proofErr w:type="gramEnd"/>
+      <w:r>
+        <w:rPr>
+          <w:rFonts w:ascii="Times New Roman" w:hAnsi="Times New Roman" w:cs="Times New Roman"/>
+          <w:color w:val="333333"/>
+        </w:rPr>
+        <w:t>) function from the </w:t>
       </w:r>
       <w:proofErr w:type="spellStart"/>
       <w:r>
@@ -6869,7 +7356,7 @@
         </w:rPr>
         <w:t xml:space="preserve"> package for </w:t>
       </w:r>
-      <w:commentRangeStart w:id="2"/>
+      <w:commentRangeStart w:id="72"/>
       <w:r>
         <w:rPr>
           <w:rFonts w:ascii="Times New Roman" w:hAnsi="Times New Roman" w:cs="Times New Roman"/>
@@ -6877,13 +7364,22 @@
         </w:rPr>
         <w:t>R</w:t>
       </w:r>
-      <w:commentRangeEnd w:id="2"/>
+      <w:commentRangeEnd w:id="72"/>
       <w:r>
         <w:rPr>
           <w:rStyle w:val="CommentReference"/>
         </w:rPr>
-        <w:commentReference w:id="2"/>
-      </w:r>
+        <w:commentReference w:id="72"/>
+      </w:r>
+      <w:ins w:id="73" w:author="Benjamin Chan" w:date="2016-01-08T12:56:00Z">
+        <w:r>
+          <w:rPr>
+            <w:rFonts w:ascii="Times New Roman" w:hAnsi="Times New Roman" w:cs="Times New Roman"/>
+            <w:color w:val="333333"/>
+          </w:rPr>
+          <w:t xml:space="preserve"> 3.2.2</w:t>
+        </w:r>
+      </w:ins>
       <w:r>
         <w:rPr>
           <w:rFonts w:ascii="Times New Roman" w:hAnsi="Times New Roman" w:cs="Times New Roman"/>
@@ -6891,6 +7387,49 @@
         </w:rPr>
         <w:t>.</w:t>
       </w:r>
+      <w:ins w:id="74" w:author="Benjamin Chan" w:date="2016-01-08T12:57:00Z">
+        <w:r>
+          <w:rPr>
+            <w:rFonts w:ascii="Times New Roman" w:hAnsi="Times New Roman" w:cs="Times New Roman"/>
+            <w:color w:val="333333"/>
+          </w:rPr>
+          <w:t xml:space="preserve"> Full details of the analysis </w:t>
+        </w:r>
+        <w:proofErr w:type="gramStart"/>
+        <w:r>
+          <w:rPr>
+            <w:rFonts w:ascii="Times New Roman" w:hAnsi="Times New Roman" w:cs="Times New Roman"/>
+            <w:color w:val="333333"/>
+          </w:rPr>
+          <w:t>can be found</w:t>
+        </w:r>
+        <w:proofErr w:type="gramEnd"/>
+        <w:r>
+          <w:rPr>
+            <w:rFonts w:ascii="Times New Roman" w:hAnsi="Times New Roman" w:cs="Times New Roman"/>
+            <w:color w:val="333333"/>
+          </w:rPr>
+          <w:t xml:space="preserve"> at </w:t>
+        </w:r>
+      </w:ins>
+      <w:ins w:id="75" w:author="Benjamin Chan" w:date="2016-01-13T14:04:00Z">
+        <w:r>
+          <w:rPr>
+            <w:rFonts w:ascii="Times New Roman" w:hAnsi="Times New Roman" w:cs="Times New Roman"/>
+            <w:color w:val="333333"/>
+          </w:rPr>
+          <w:t>https://github.com/benjamin-chan/AEAfterBreastCaACT#cognitive-impairment</w:t>
+        </w:r>
+      </w:ins>
+      <w:ins w:id="76" w:author="Benjamin Chan" w:date="2016-01-08T12:57:00Z">
+        <w:r>
+          <w:rPr>
+            <w:rFonts w:ascii="Times New Roman" w:hAnsi="Times New Roman" w:cs="Times New Roman"/>
+            <w:color w:val="333333"/>
+          </w:rPr>
+          <w:t>.</w:t>
+        </w:r>
+      </w:ins>
     </w:p>
     <w:p>
       <w:pPr>
@@ -6907,7 +7446,7 @@
           <w:bdr w:val="none" w:sz="0" w:space="0" w:color="auto" w:frame="1"/>
         </w:rPr>
       </w:pPr>
-      <w:commentRangeStart w:id="3"/>
+      <w:commentRangeStart w:id="77"/>
       <w:r>
         <w:rPr>
           <w:rStyle w:val="Strong"/>
@@ -6925,12 +7464,12 @@
         </w:rPr>
         <w:t>Describe anticipated methods for assessing risk of bias of individual studies, including whether this will be done at the outcome or study level, or both; state how this information will be used in data synthesis</w:t>
       </w:r>
-      <w:commentRangeEnd w:id="3"/>
+      <w:commentRangeEnd w:id="77"/>
       <w:r>
         <w:rPr>
           <w:rStyle w:val="CommentReference"/>
         </w:rPr>
-        <w:commentReference w:id="3"/>
+        <w:commentReference w:id="77"/>
       </w:r>
     </w:p>
     <w:p>
@@ -7100,6 +7639,7 @@
           <w:rFonts w:ascii="Times New Roman" w:hAnsi="Times New Roman" w:cs="Times New Roman"/>
           <w:b/>
         </w:rPr>
+        <w:lastRenderedPageBreak/>
         <w:t xml:space="preserve">d. </w:t>
       </w:r>
       <w:r>
@@ -7174,14 +7714,7 @@
         <w:rPr>
           <w:rFonts w:ascii="Times New Roman" w:hAnsi="Times New Roman" w:cs="Times New Roman"/>
         </w:rPr>
-        <w:t xml:space="preserve">Outcomes by domain were considered to allow comparisons of effect sizes by study and to report summary mean effect size. The within and across study effect sizes of individual tests were examined and commonly used individual measures with larger effect sizes were identified. We </w:t>
-      </w:r>
-      <w:r>
-        <w:rPr>
-          <w:rFonts w:ascii="Times New Roman" w:hAnsi="Times New Roman" w:cs="Times New Roman"/>
-        </w:rPr>
-        <w:lastRenderedPageBreak/>
-        <w:t>also examined whether common individual measures based on neuropsychological tests represented cognitive domains with a purpose of recommending the use of specific tests in future studies to reduce the redundant testing.</w:t>
+        <w:t>Outcomes by domain were considered to allow comparisons of effect sizes by study and to report summary mean effect size. The within and across study effect sizes of individual tests were examined and commonly used individual measures with larger effect sizes were identified. We also examined whether common individual measures based on neuropsychological tests represented cognitive domains with a purpose of recommending the use of specific tests in future studies to reduce the redundant testing.</w:t>
       </w:r>
     </w:p>
     <w:p>
@@ -7199,7 +7732,7 @@
           <w:bdr w:val="none" w:sz="0" w:space="0" w:color="auto" w:frame="1"/>
         </w:rPr>
       </w:pPr>
-      <w:commentRangeStart w:id="4"/>
+      <w:commentRangeStart w:id="78"/>
       <w:r>
         <w:rPr>
           <w:rFonts w:ascii="Times New Roman" w:hAnsi="Times New Roman" w:cs="Times New Roman"/>
@@ -7214,9 +7747,9 @@
           <w:color w:val="474848"/>
           <w:bdr w:val="none" w:sz="0" w:space="0" w:color="auto" w:frame="1"/>
         </w:rPr>
-        <w:t>Meta-bias(</w:t>
-      </w:r>
-      <w:proofErr w:type="spellStart"/>
+        <w:t>Meta-</w:t>
+      </w:r>
+      <w:proofErr w:type="gramStart"/>
       <w:r>
         <w:rPr>
           <w:rStyle w:val="Strong"/>
@@ -7224,9 +7757,10 @@
           <w:color w:val="474848"/>
           <w:bdr w:val="none" w:sz="0" w:space="0" w:color="auto" w:frame="1"/>
         </w:rPr>
-        <w:t>es</w:t>
-      </w:r>
-      <w:proofErr w:type="spellEnd"/>
+        <w:t>bias(</w:t>
+      </w:r>
+      <w:proofErr w:type="spellStart"/>
+      <w:proofErr w:type="gramEnd"/>
       <w:r>
         <w:rPr>
           <w:rStyle w:val="Strong"/>
@@ -7234,59 +7768,203 @@
           <w:color w:val="474848"/>
           <w:bdr w:val="none" w:sz="0" w:space="0" w:color="auto" w:frame="1"/>
         </w:rPr>
-        <w:t xml:space="preserve">)  </w:t>
-      </w:r>
-      <w:r>
-        <w:rPr>
+        <w:t>es</w:t>
+      </w:r>
+      <w:proofErr w:type="spellEnd"/>
+      <w:r>
+        <w:rPr>
+          <w:rStyle w:val="Strong"/>
           <w:rFonts w:ascii="Times New Roman" w:eastAsia="Times New Roman" w:hAnsi="Times New Roman" w:cs="Times New Roman"/>
           <w:color w:val="474848"/>
           <w:bdr w:val="none" w:sz="0" w:space="0" w:color="auto" w:frame="1"/>
         </w:rPr>
-        <w:t>Specify any planned assessment of meta-bias(</w:t>
-      </w:r>
-      <w:proofErr w:type="spellStart"/>
+        <w:t xml:space="preserve">)  </w:t>
+      </w:r>
       <w:r>
         <w:rPr>
           <w:rFonts w:ascii="Times New Roman" w:eastAsia="Times New Roman" w:hAnsi="Times New Roman" w:cs="Times New Roman"/>
           <w:color w:val="474848"/>
           <w:bdr w:val="none" w:sz="0" w:space="0" w:color="auto" w:frame="1"/>
         </w:rPr>
-        <w:t>es</w:t>
-      </w:r>
-      <w:proofErr w:type="spellEnd"/>
+        <w:t>Specify any planned assessment of meta-bias(</w:t>
+      </w:r>
+      <w:proofErr w:type="spellStart"/>
       <w:r>
         <w:rPr>
           <w:rFonts w:ascii="Times New Roman" w:eastAsia="Times New Roman" w:hAnsi="Times New Roman" w:cs="Times New Roman"/>
           <w:color w:val="474848"/>
           <w:bdr w:val="none" w:sz="0" w:space="0" w:color="auto" w:frame="1"/>
         </w:rPr>
-        <w:t>) (e.g., publication bias across studies, selective reporting within studies)</w:t>
-      </w:r>
-      <w:commentRangeEnd w:id="4"/>
-      <w:r>
-        <w:rPr>
-          <w:rStyle w:val="CommentReference"/>
-        </w:rPr>
-        <w:commentReference w:id="4"/>
-      </w:r>
-    </w:p>
-    <w:p>
-      <w:pPr>
+        <w:t>es</w:t>
+      </w:r>
+      <w:proofErr w:type="spellEnd"/>
+      <w:r>
         <w:rPr>
           <w:rFonts w:ascii="Times New Roman" w:eastAsia="Times New Roman" w:hAnsi="Times New Roman" w:cs="Times New Roman"/>
           <w:color w:val="474848"/>
           <w:bdr w:val="none" w:sz="0" w:space="0" w:color="auto" w:frame="1"/>
         </w:rPr>
-      </w:pPr>
+        <w:t>) (e.g., publication bias across studies, selective reporting within studies)</w:t>
+      </w:r>
+      <w:commentRangeEnd w:id="78"/>
+      <w:r>
+        <w:rPr>
+          <w:rStyle w:val="CommentReference"/>
+        </w:rPr>
+        <w:commentReference w:id="78"/>
+      </w:r>
     </w:p>
     <w:p>
       <w:pPr>
-        <w:spacing w:line="480" w:lineRule="auto"/>
-        <w:rPr>
-          <w:rFonts w:ascii="Times New Roman" w:hAnsi="Times New Roman" w:cs="Times New Roman"/>
-          <w:b/>
-        </w:rPr>
-      </w:pPr>
+        <w:rPr>
+          <w:del w:id="79" w:author="Benjamin Chan" w:date="2016-01-13T14:06:00Z"/>
+          <w:rFonts w:ascii="Times New Roman" w:eastAsia="Times New Roman" w:hAnsi="Times New Roman" w:cs="Times New Roman"/>
+          <w:color w:val="474848"/>
+          <w:bdr w:val="none" w:sz="0" w:space="0" w:color="auto" w:frame="1"/>
+        </w:rPr>
+      </w:pPr>
+      <w:ins w:id="80" w:author="Benjamin Chan" w:date="2016-01-13T14:05:00Z">
+        <w:r>
+          <w:rPr>
+            <w:rFonts w:ascii="Times New Roman" w:eastAsia="Times New Roman" w:hAnsi="Times New Roman" w:cs="Times New Roman"/>
+            <w:color w:val="474848"/>
+            <w:bdr w:val="none" w:sz="0" w:space="0" w:color="auto" w:frame="1"/>
+          </w:rPr>
+          <w:t xml:space="preserve">A funnel plot </w:t>
+        </w:r>
+        <w:proofErr w:type="gramStart"/>
+        <w:r>
+          <w:rPr>
+            <w:rFonts w:ascii="Times New Roman" w:eastAsia="Times New Roman" w:hAnsi="Times New Roman" w:cs="Times New Roman"/>
+            <w:color w:val="474848"/>
+            <w:bdr w:val="none" w:sz="0" w:space="0" w:color="auto" w:frame="1"/>
+          </w:rPr>
+          <w:t>was used</w:t>
+        </w:r>
+        <w:proofErr w:type="gramEnd"/>
+        <w:r>
+          <w:rPr>
+            <w:rFonts w:ascii="Times New Roman" w:eastAsia="Times New Roman" w:hAnsi="Times New Roman" w:cs="Times New Roman"/>
+            <w:color w:val="474848"/>
+            <w:bdr w:val="none" w:sz="0" w:space="0" w:color="auto" w:frame="1"/>
+          </w:rPr>
+          <w:t xml:space="preserve"> to assess the possibility of publication bias.</w:t>
+        </w:r>
+      </w:ins>
+      <w:ins w:id="81" w:author="Benjamin Chan" w:date="2016-01-13T14:06:00Z">
+        <w:r>
+          <w:rPr>
+            <w:rFonts w:ascii="Times New Roman" w:eastAsia="Times New Roman" w:hAnsi="Times New Roman" w:cs="Times New Roman"/>
+            <w:color w:val="474848"/>
+            <w:bdr w:val="none" w:sz="0" w:space="0" w:color="auto" w:frame="1"/>
+          </w:rPr>
+          <w:t xml:space="preserve"> [</w:t>
+        </w:r>
+        <w:proofErr w:type="gramStart"/>
+        <w:r>
+          <w:rPr>
+            <w:rFonts w:ascii="Times New Roman" w:eastAsia="Times New Roman" w:hAnsi="Times New Roman" w:cs="Times New Roman"/>
+            <w:color w:val="474848"/>
+            <w:bdr w:val="none" w:sz="0" w:space="0" w:color="auto" w:frame="1"/>
+          </w:rPr>
+          <w:t>reference</w:t>
+        </w:r>
+        <w:proofErr w:type="gramEnd"/>
+        <w:r>
+          <w:rPr>
+            <w:rFonts w:ascii="Times New Roman" w:eastAsia="Times New Roman" w:hAnsi="Times New Roman" w:cs="Times New Roman"/>
+            <w:color w:val="474848"/>
+            <w:bdr w:val="none" w:sz="0" w:space="0" w:color="auto" w:frame="1"/>
+          </w:rPr>
+          <w:t xml:space="preserve">: Sterne JAC, </w:t>
+        </w:r>
+      </w:ins>
+      <w:ins w:id="82" w:author="Benjamin Chan" w:date="2016-01-13T14:07:00Z">
+        <w:r>
+          <w:rPr>
+            <w:rFonts w:ascii="Times New Roman" w:eastAsia="Times New Roman" w:hAnsi="Times New Roman" w:cs="Times New Roman"/>
+            <w:color w:val="474848"/>
+            <w:bdr w:val="none" w:sz="0" w:space="0" w:color="auto" w:frame="1"/>
+          </w:rPr>
+          <w:t>BMJ 2011;343:d4002</w:t>
+        </w:r>
+        <w:r>
+          <w:rPr>
+            <w:rFonts w:ascii="Times New Roman" w:eastAsia="Times New Roman" w:hAnsi="Times New Roman" w:cs="Times New Roman"/>
+            <w:color w:val="474848"/>
+            <w:bdr w:val="none" w:sz="0" w:space="0" w:color="auto" w:frame="1"/>
+          </w:rPr>
+          <w:t xml:space="preserve">, </w:t>
+        </w:r>
+      </w:ins>
+      <w:ins w:id="83" w:author="Benjamin Chan" w:date="2016-01-13T14:06:00Z">
+        <w:r>
+          <w:rPr>
+            <w:rFonts w:ascii="Times New Roman" w:eastAsia="Times New Roman" w:hAnsi="Times New Roman" w:cs="Times New Roman"/>
+            <w:color w:val="474848"/>
+            <w:bdr w:val="none" w:sz="0" w:space="0" w:color="auto" w:frame="1"/>
+          </w:rPr>
+          <w:fldChar w:fldCharType="begin"/>
+        </w:r>
+        <w:r>
+          <w:rPr>
+            <w:rFonts w:ascii="Times New Roman" w:eastAsia="Times New Roman" w:hAnsi="Times New Roman" w:cs="Times New Roman"/>
+            <w:color w:val="474848"/>
+            <w:bdr w:val="none" w:sz="0" w:space="0" w:color="auto" w:frame="1"/>
+          </w:rPr>
+          <w:instrText xml:space="preserve"> HYPERLINK "</w:instrText>
+        </w:r>
+        <w:r>
+          <w:rPr>
+            <w:rFonts w:ascii="Times New Roman" w:eastAsia="Times New Roman" w:hAnsi="Times New Roman" w:cs="Times New Roman"/>
+            <w:color w:val="474848"/>
+            <w:bdr w:val="none" w:sz="0" w:space="0" w:color="auto" w:frame="1"/>
+          </w:rPr>
+          <w:instrText>http://www.bmj.com/content/343/bmj.d4002</w:instrText>
+        </w:r>
+        <w:r>
+          <w:rPr>
+            <w:rFonts w:ascii="Times New Roman" w:eastAsia="Times New Roman" w:hAnsi="Times New Roman" w:cs="Times New Roman"/>
+            <w:color w:val="474848"/>
+            <w:bdr w:val="none" w:sz="0" w:space="0" w:color="auto" w:frame="1"/>
+          </w:rPr>
+          <w:instrText xml:space="preserve">" </w:instrText>
+        </w:r>
+        <w:r>
+          <w:rPr>
+            <w:rFonts w:ascii="Times New Roman" w:eastAsia="Times New Roman" w:hAnsi="Times New Roman" w:cs="Times New Roman"/>
+            <w:color w:val="474848"/>
+            <w:bdr w:val="none" w:sz="0" w:space="0" w:color="auto" w:frame="1"/>
+          </w:rPr>
+          <w:fldChar w:fldCharType="separate"/>
+        </w:r>
+        <w:r>
+          <w:rPr>
+            <w:rStyle w:val="Hyperlink"/>
+            <w:rFonts w:ascii="Times New Roman" w:eastAsia="Times New Roman" w:hAnsi="Times New Roman" w:cs="Times New Roman"/>
+            <w:bdr w:val="none" w:sz="0" w:space="0" w:color="auto" w:frame="1"/>
+          </w:rPr>
+          <w:t>http://www.bmj.com/content/343/bmj.d4002</w:t>
+        </w:r>
+        <w:r>
+          <w:rPr>
+            <w:rFonts w:ascii="Times New Roman" w:eastAsia="Times New Roman" w:hAnsi="Times New Roman" w:cs="Times New Roman"/>
+            <w:color w:val="474848"/>
+            <w:bdr w:val="none" w:sz="0" w:space="0" w:color="auto" w:frame="1"/>
+          </w:rPr>
+          <w:fldChar w:fldCharType="end"/>
+        </w:r>
+        <w:r>
+          <w:rPr>
+            <w:rFonts w:ascii="Times New Roman" w:eastAsia="Times New Roman" w:hAnsi="Times New Roman" w:cs="Times New Roman"/>
+            <w:color w:val="474848"/>
+            <w:bdr w:val="none" w:sz="0" w:space="0" w:color="auto" w:frame="1"/>
+          </w:rPr>
+          <w:t>].</w:t>
+        </w:r>
+      </w:ins>
+      <w:bookmarkStart w:id="84" w:name="_GoBack"/>
+      <w:bookmarkEnd w:id="84"/>
     </w:p>
     <w:p>
       <w:pPr>
@@ -7296,38 +7974,21 @@
           <w:b/>
         </w:rPr>
       </w:pPr>
-      <w:r>
-        <w:rPr>
-          <w:rFonts w:ascii="Times New Roman" w:hAnsi="Times New Roman" w:cs="Times New Roman"/>
-          <w:b/>
-        </w:rPr>
-        <w:t>RESULTS</w:t>
-      </w:r>
     </w:p>
     <w:p>
       <w:pPr>
-        <w:rPr>
-          <w:rFonts w:ascii="Times New Roman" w:hAnsi="Times New Roman" w:cs="Times New Roman"/>
-        </w:rPr>
-      </w:pPr>
-      <w:r>
+        <w:spacing w:line="480" w:lineRule="auto"/>
         <w:rPr>
           <w:rFonts w:ascii="Times New Roman" w:hAnsi="Times New Roman" w:cs="Times New Roman"/>
           <w:b/>
         </w:rPr>
-        <w:t xml:space="preserve">Table 1. </w:t>
-      </w:r>
-      <w:r>
-        <w:rPr>
-          <w:rFonts w:ascii="Times New Roman" w:hAnsi="Times New Roman" w:cs="Times New Roman"/>
-        </w:rPr>
-        <w:t>Summary of</w:t>
-      </w:r>
-      <w:r>
-        <w:rPr>
-          <w:rFonts w:ascii="Times New Roman" w:hAnsi="Times New Roman" w:cs="Times New Roman"/>
-        </w:rPr>
-        <w:t xml:space="preserve"> meta-analyses included longitudinal cohort studies </w:t>
+      </w:pPr>
+      <w:r>
+        <w:rPr>
+          <w:rFonts w:ascii="Times New Roman" w:hAnsi="Times New Roman" w:cs="Times New Roman"/>
+          <w:b/>
+        </w:rPr>
+        <w:t>RESULTS</w:t>
       </w:r>
     </w:p>
     <w:p>
@@ -7336,70 +7997,32 @@
           <w:rFonts w:ascii="Times New Roman" w:hAnsi="Times New Roman" w:cs="Times New Roman"/>
         </w:rPr>
       </w:pPr>
+      <w:r>
+        <w:rPr>
+          <w:rFonts w:ascii="Times New Roman" w:hAnsi="Times New Roman" w:cs="Times New Roman"/>
+          <w:b/>
+        </w:rPr>
+        <w:t xml:space="preserve">Table 1. </w:t>
+      </w:r>
+      <w:r>
+        <w:rPr>
+          <w:rFonts w:ascii="Times New Roman" w:hAnsi="Times New Roman" w:cs="Times New Roman"/>
+        </w:rPr>
+        <w:t>Summary of</w:t>
+      </w:r>
+      <w:r>
+        <w:rPr>
+          <w:rFonts w:ascii="Times New Roman" w:hAnsi="Times New Roman" w:cs="Times New Roman"/>
+        </w:rPr>
+        <w:t xml:space="preserve"> meta-analyses included longitudinal cohort studies </w:t>
+      </w:r>
     </w:p>
     <w:p>
       <w:pPr>
-        <w:spacing w:after="120"/>
-        <w:rPr>
-          <w:rFonts w:ascii="Times New Roman" w:hAnsi="Times New Roman" w:cs="Times New Roman"/>
-        </w:rPr>
-      </w:pPr>
-      <w:r>
-        <w:rPr>
-          <w:rFonts w:ascii="Times New Roman" w:hAnsi="Times New Roman" w:cs="Times New Roman"/>
-          <w:b/>
-        </w:rPr>
-        <w:t>Table 2</w:t>
-      </w:r>
-      <w:r>
-        <w:rPr>
-          <w:rFonts w:ascii="Times New Roman" w:hAnsi="Times New Roman" w:cs="Times New Roman"/>
-          <w:b/>
-        </w:rPr>
-        <w:t>.</w:t>
-      </w:r>
-      <w:r>
-        <w:rPr>
-          <w:rFonts w:ascii="Times New Roman" w:hAnsi="Times New Roman" w:cs="Times New Roman"/>
-        </w:rPr>
-        <w:t xml:space="preserve"> </w:t>
-      </w:r>
-      <w:r>
-        <w:rPr>
-          <w:rFonts w:ascii="Times New Roman" w:hAnsi="Times New Roman" w:cs="Times New Roman"/>
-        </w:rPr>
-        <w:t>N</w:t>
-      </w:r>
-      <w:r>
-        <w:rPr>
-          <w:rFonts w:ascii="Times New Roman" w:hAnsi="Times New Roman" w:cs="Times New Roman"/>
-        </w:rPr>
-        <w:t xml:space="preserve">europsychological measures </w:t>
-      </w:r>
-      <w:r>
-        <w:rPr>
-          <w:rFonts w:ascii="Times New Roman" w:hAnsi="Times New Roman" w:cs="Times New Roman"/>
-        </w:rPr>
-        <w:t xml:space="preserve">assigned </w:t>
-      </w:r>
-      <w:r>
-        <w:rPr>
-          <w:rFonts w:ascii="Times New Roman" w:hAnsi="Times New Roman" w:cs="Times New Roman"/>
-        </w:rPr>
-        <w:t>to specific cognitive domains</w:t>
-      </w:r>
-      <w:r>
-        <w:rPr>
-          <w:rFonts w:ascii="Times New Roman" w:hAnsi="Times New Roman" w:cs="Times New Roman"/>
-        </w:rPr>
-        <w:t xml:space="preserve"> by the included studies</w:t>
-      </w:r>
-      <w:r>
-        <w:rPr>
-          <w:rFonts w:ascii="Times New Roman" w:hAnsi="Times New Roman" w:cs="Times New Roman"/>
-        </w:rPr>
-        <w:t xml:space="preserve"> </w:t>
-      </w:r>
+        <w:rPr>
+          <w:rFonts w:ascii="Times New Roman" w:hAnsi="Times New Roman" w:cs="Times New Roman"/>
+        </w:rPr>
+      </w:pPr>
     </w:p>
     <w:p>
       <w:pPr>
@@ -7413,7 +8036,7 @@
           <w:rFonts w:ascii="Times New Roman" w:hAnsi="Times New Roman" w:cs="Times New Roman"/>
           <w:b/>
         </w:rPr>
-        <w:t>Table 3</w:t>
+        <w:t>Table 2</w:t>
       </w:r>
       <w:r>
         <w:rPr>
@@ -7426,12 +8049,48 @@
         <w:rPr>
           <w:rFonts w:ascii="Times New Roman" w:hAnsi="Times New Roman" w:cs="Times New Roman"/>
         </w:rPr>
-        <w:t xml:space="preserve"> Assignment of neuropsychological measures to specific cognitive domains for the analysis</w:t>
+        <w:t xml:space="preserve"> </w:t>
+      </w:r>
+      <w:r>
+        <w:rPr>
+          <w:rFonts w:ascii="Times New Roman" w:hAnsi="Times New Roman" w:cs="Times New Roman"/>
+        </w:rPr>
+        <w:t>N</w:t>
+      </w:r>
+      <w:r>
+        <w:rPr>
+          <w:rFonts w:ascii="Times New Roman" w:hAnsi="Times New Roman" w:cs="Times New Roman"/>
+        </w:rPr>
+        <w:t xml:space="preserve">europsychological measures </w:t>
+      </w:r>
+      <w:r>
+        <w:rPr>
+          <w:rFonts w:ascii="Times New Roman" w:hAnsi="Times New Roman" w:cs="Times New Roman"/>
+        </w:rPr>
+        <w:t xml:space="preserve">assigned </w:t>
+      </w:r>
+      <w:r>
+        <w:rPr>
+          <w:rFonts w:ascii="Times New Roman" w:hAnsi="Times New Roman" w:cs="Times New Roman"/>
+        </w:rPr>
+        <w:t>to specific cognitive domains</w:t>
+      </w:r>
+      <w:r>
+        <w:rPr>
+          <w:rFonts w:ascii="Times New Roman" w:hAnsi="Times New Roman" w:cs="Times New Roman"/>
+        </w:rPr>
+        <w:t xml:space="preserve"> by the included studies</w:t>
+      </w:r>
+      <w:r>
+        <w:rPr>
+          <w:rFonts w:ascii="Times New Roman" w:hAnsi="Times New Roman" w:cs="Times New Roman"/>
+        </w:rPr>
+        <w:t xml:space="preserve"> </w:t>
       </w:r>
     </w:p>
     <w:p>
       <w:pPr>
-        <w:spacing w:line="480" w:lineRule="auto"/>
+        <w:spacing w:after="120"/>
         <w:rPr>
           <w:rFonts w:ascii="Times New Roman" w:hAnsi="Times New Roman" w:cs="Times New Roman"/>
         </w:rPr>
@@ -7441,43 +8100,20 @@
           <w:rFonts w:ascii="Times New Roman" w:hAnsi="Times New Roman" w:cs="Times New Roman"/>
           <w:b/>
         </w:rPr>
-        <w:t>Table 4.</w:t>
-      </w:r>
-      <w:r>
-        <w:rPr>
-          <w:rFonts w:ascii="Times New Roman" w:hAnsi="Times New Roman" w:cs="Times New Roman"/>
-        </w:rPr>
-        <w:t xml:space="preserve"> </w:t>
-      </w:r>
-      <w:r>
-        <w:rPr>
-          <w:rFonts w:ascii="Times New Roman" w:hAnsi="Times New Roman" w:cs="Times New Roman"/>
-        </w:rPr>
-        <w:t>C</w:t>
-      </w:r>
-      <w:r>
-        <w:rPr>
-          <w:rFonts w:ascii="Times New Roman" w:hAnsi="Times New Roman" w:cs="Times New Roman"/>
-        </w:rPr>
-        <w:t xml:space="preserve">haracteristics </w:t>
-      </w:r>
-      <w:r>
-        <w:rPr>
-          <w:rFonts w:ascii="Times New Roman" w:hAnsi="Times New Roman" w:cs="Times New Roman"/>
-        </w:rPr>
-        <w:t xml:space="preserve">of participants </w:t>
-      </w:r>
-      <w:r>
-        <w:rPr>
-          <w:rFonts w:ascii="Times New Roman" w:hAnsi="Times New Roman" w:cs="Times New Roman"/>
-        </w:rPr>
-        <w:t xml:space="preserve">in </w:t>
-      </w:r>
-      <w:r>
-        <w:rPr>
-          <w:rFonts w:ascii="Times New Roman" w:hAnsi="Times New Roman" w:cs="Times New Roman"/>
-        </w:rPr>
-        <w:t>included studies</w:t>
+        <w:t>Table 3</w:t>
+      </w:r>
+      <w:r>
+        <w:rPr>
+          <w:rFonts w:ascii="Times New Roman" w:hAnsi="Times New Roman" w:cs="Times New Roman"/>
+          <w:b/>
+        </w:rPr>
+        <w:t>.</w:t>
+      </w:r>
+      <w:r>
+        <w:rPr>
+          <w:rFonts w:ascii="Times New Roman" w:hAnsi="Times New Roman" w:cs="Times New Roman"/>
+        </w:rPr>
+        <w:t xml:space="preserve"> Assignment of neuropsychological measures to specific cognitive domains for the analysis</w:t>
       </w:r>
     </w:p>
     <w:p>
@@ -7492,45 +8128,43 @@
           <w:rFonts w:ascii="Times New Roman" w:hAnsi="Times New Roman" w:cs="Times New Roman"/>
           <w:b/>
         </w:rPr>
-        <w:t>Tabl</w:t>
-      </w:r>
-      <w:r>
-        <w:rPr>
-          <w:rFonts w:ascii="Times New Roman" w:hAnsi="Times New Roman" w:cs="Times New Roman"/>
-          <w:b/>
-        </w:rPr>
-        <w:t>e 5</w:t>
-      </w:r>
-      <w:r>
-        <w:rPr>
-          <w:rFonts w:ascii="Times New Roman" w:hAnsi="Times New Roman" w:cs="Times New Roman"/>
-          <w:b/>
-        </w:rPr>
-        <w:t>.</w:t>
-      </w:r>
-      <w:r>
-        <w:rPr>
-          <w:rFonts w:ascii="Times New Roman" w:hAnsi="Times New Roman" w:cs="Times New Roman"/>
-        </w:rPr>
-        <w:t xml:space="preserve"> Weighted m</w:t>
-      </w:r>
-      <w:r>
-        <w:rPr>
-          <w:rFonts w:ascii="Times New Roman" w:hAnsi="Times New Roman" w:cs="Times New Roman"/>
-        </w:rPr>
-        <w:t>ean effect sizes</w:t>
-      </w:r>
-      <w:r>
-        <w:rPr>
-          <w:rFonts w:ascii="Times New Roman" w:hAnsi="Times New Roman" w:cs="Times New Roman"/>
-        </w:rPr>
-        <w:t xml:space="preserve"> for each study </w:t>
-      </w:r>
-      <w:r>
-        <w:rPr>
-          <w:rFonts w:ascii="Times New Roman" w:hAnsi="Times New Roman" w:cs="Times New Roman"/>
-        </w:rPr>
-        <w:t>(both fixed and random effects?)</w:t>
+        <w:t>Table 4.</w:t>
+      </w:r>
+      <w:r>
+        <w:rPr>
+          <w:rFonts w:ascii="Times New Roman" w:hAnsi="Times New Roman" w:cs="Times New Roman"/>
+        </w:rPr>
+        <w:t xml:space="preserve"> </w:t>
+      </w:r>
+      <w:r>
+        <w:rPr>
+          <w:rFonts w:ascii="Times New Roman" w:hAnsi="Times New Roman" w:cs="Times New Roman"/>
+        </w:rPr>
+        <w:t>C</w:t>
+      </w:r>
+      <w:r>
+        <w:rPr>
+          <w:rFonts w:ascii="Times New Roman" w:hAnsi="Times New Roman" w:cs="Times New Roman"/>
+        </w:rPr>
+        <w:t xml:space="preserve">haracteristics </w:t>
+      </w:r>
+      <w:r>
+        <w:rPr>
+          <w:rFonts w:ascii="Times New Roman" w:hAnsi="Times New Roman" w:cs="Times New Roman"/>
+        </w:rPr>
+        <w:t xml:space="preserve">of participants </w:t>
+      </w:r>
+      <w:r>
+        <w:rPr>
+          <w:rFonts w:ascii="Times New Roman" w:hAnsi="Times New Roman" w:cs="Times New Roman"/>
+        </w:rPr>
+        <w:t xml:space="preserve">in </w:t>
+      </w:r>
+      <w:r>
+        <w:rPr>
+          <w:rFonts w:ascii="Times New Roman" w:hAnsi="Times New Roman" w:cs="Times New Roman"/>
+        </w:rPr>
+        <w:t>included studies</w:t>
       </w:r>
     </w:p>
     <w:p>
@@ -7545,50 +8179,45 @@
           <w:rFonts w:ascii="Times New Roman" w:hAnsi="Times New Roman" w:cs="Times New Roman"/>
           <w:b/>
         </w:rPr>
-        <w:t>Table 6</w:t>
+        <w:t>Tabl</w:t>
       </w:r>
       <w:r>
         <w:rPr>
           <w:rFonts w:ascii="Times New Roman" w:hAnsi="Times New Roman" w:cs="Times New Roman"/>
           <w:b/>
         </w:rPr>
+        <w:t>e 5</w:t>
+      </w:r>
+      <w:r>
+        <w:rPr>
+          <w:rFonts w:ascii="Times New Roman" w:hAnsi="Times New Roman" w:cs="Times New Roman"/>
+          <w:b/>
+        </w:rPr>
         <w:t>.</w:t>
       </w:r>
       <w:r>
         <w:rPr>
           <w:rFonts w:ascii="Times New Roman" w:hAnsi="Times New Roman" w:cs="Times New Roman"/>
         </w:rPr>
-        <w:t xml:space="preserve"> </w:t>
-      </w:r>
-      <w:r>
-        <w:rPr>
-          <w:rFonts w:ascii="Times New Roman" w:hAnsi="Times New Roman" w:cs="Times New Roman"/>
-        </w:rPr>
-        <w:t>Weighted mean effect sizes</w:t>
-      </w:r>
-      <w:r>
-        <w:rPr>
-          <w:rFonts w:ascii="Times New Roman" w:hAnsi="Times New Roman" w:cs="Times New Roman"/>
-        </w:rPr>
-        <w:t xml:space="preserve"> of neuropsychological</w:t>
-      </w:r>
-      <w:r>
-        <w:rPr>
-          <w:rFonts w:ascii="Times New Roman" w:hAnsi="Times New Roman" w:cs="Times New Roman"/>
-        </w:rPr>
-        <w:t xml:space="preserve"> tests </w:t>
-      </w:r>
-      <w:r>
-        <w:rPr>
-          <w:rFonts w:ascii="Times New Roman" w:hAnsi="Times New Roman" w:cs="Times New Roman"/>
-        </w:rPr>
-        <w:t>and</w:t>
-      </w:r>
-      <w:r>
-        <w:rPr>
-          <w:rFonts w:ascii="Times New Roman" w:hAnsi="Times New Roman" w:cs="Times New Roman"/>
-        </w:rPr>
-        <w:t xml:space="preserve"> heterogeneity for each cognitive domain</w:t>
+        <w:t xml:space="preserve"> Weighted m</w:t>
+      </w:r>
+      <w:r>
+        <w:rPr>
+          <w:rFonts w:ascii="Times New Roman" w:hAnsi="Times New Roman" w:cs="Times New Roman"/>
+        </w:rPr>
+        <w:t>ean effect sizes</w:t>
+      </w:r>
+      <w:r>
+        <w:rPr>
+          <w:rFonts w:ascii="Times New Roman" w:hAnsi="Times New Roman" w:cs="Times New Roman"/>
+        </w:rPr>
+        <w:t xml:space="preserve"> for each study </w:t>
+      </w:r>
+      <w:r>
+        <w:rPr>
+          <w:rFonts w:ascii="Times New Roman" w:hAnsi="Times New Roman" w:cs="Times New Roman"/>
+        </w:rPr>
+        <w:t>(both fixed and random effects?)</w:t>
       </w:r>
     </w:p>
     <w:p>
@@ -7603,13 +8232,50 @@
           <w:rFonts w:ascii="Times New Roman" w:hAnsi="Times New Roman" w:cs="Times New Roman"/>
           <w:b/>
         </w:rPr>
-        <w:t>Figure 2:</w:t>
-      </w:r>
-      <w:r>
-        <w:rPr>
-          <w:rFonts w:ascii="Times New Roman" w:hAnsi="Times New Roman" w:cs="Times New Roman"/>
-        </w:rPr>
-        <w:t xml:space="preserve"> Forest plot of cognitive domain weighted effect sizes</w:t>
+        <w:t>Table 6</w:t>
+      </w:r>
+      <w:r>
+        <w:rPr>
+          <w:rFonts w:ascii="Times New Roman" w:hAnsi="Times New Roman" w:cs="Times New Roman"/>
+          <w:b/>
+        </w:rPr>
+        <w:t>.</w:t>
+      </w:r>
+      <w:r>
+        <w:rPr>
+          <w:rFonts w:ascii="Times New Roman" w:hAnsi="Times New Roman" w:cs="Times New Roman"/>
+        </w:rPr>
+        <w:t xml:space="preserve"> </w:t>
+      </w:r>
+      <w:r>
+        <w:rPr>
+          <w:rFonts w:ascii="Times New Roman" w:hAnsi="Times New Roman" w:cs="Times New Roman"/>
+        </w:rPr>
+        <w:t>Weighted mean effect sizes</w:t>
+      </w:r>
+      <w:r>
+        <w:rPr>
+          <w:rFonts w:ascii="Times New Roman" w:hAnsi="Times New Roman" w:cs="Times New Roman"/>
+        </w:rPr>
+        <w:t xml:space="preserve"> of neuropsychological</w:t>
+      </w:r>
+      <w:r>
+        <w:rPr>
+          <w:rFonts w:ascii="Times New Roman" w:hAnsi="Times New Roman" w:cs="Times New Roman"/>
+        </w:rPr>
+        <w:t xml:space="preserve"> tests </w:t>
+      </w:r>
+      <w:r>
+        <w:rPr>
+          <w:rFonts w:ascii="Times New Roman" w:hAnsi="Times New Roman" w:cs="Times New Roman"/>
+        </w:rPr>
+        <w:t>and</w:t>
+      </w:r>
+      <w:r>
+        <w:rPr>
+          <w:rFonts w:ascii="Times New Roman" w:hAnsi="Times New Roman" w:cs="Times New Roman"/>
+        </w:rPr>
+        <w:t xml:space="preserve"> heterogeneity for each cognitive domain</w:t>
       </w:r>
     </w:p>
     <w:p>
@@ -7619,6 +8285,19 @@
           <w:rFonts w:ascii="Times New Roman" w:hAnsi="Times New Roman" w:cs="Times New Roman"/>
         </w:rPr>
       </w:pPr>
+      <w:r>
+        <w:rPr>
+          <w:rFonts w:ascii="Times New Roman" w:hAnsi="Times New Roman" w:cs="Times New Roman"/>
+          <w:b/>
+        </w:rPr>
+        <w:t>Figure 2:</w:t>
+      </w:r>
+      <w:r>
+        <w:rPr>
+          <w:rFonts w:ascii="Times New Roman" w:hAnsi="Times New Roman" w:cs="Times New Roman"/>
+        </w:rPr>
+        <w:t xml:space="preserve"> Forest plot of cognitive domain weighted effect sizes</w:t>
+      </w:r>
     </w:p>
     <w:p>
       <w:pPr>
@@ -7627,26 +8306,6 @@
           <w:rFonts w:ascii="Times New Roman" w:hAnsi="Times New Roman" w:cs="Times New Roman"/>
         </w:rPr>
       </w:pPr>
-      <w:r>
-        <w:rPr>
-          <w:rFonts w:ascii="Times New Roman" w:hAnsi="Times New Roman" w:cs="Times New Roman"/>
-          <w:b/>
-        </w:rPr>
-        <w:t>Table 7</w:t>
-      </w:r>
-      <w:r>
-        <w:rPr>
-          <w:rFonts w:ascii="Times New Roman" w:hAnsi="Times New Roman" w:cs="Times New Roman"/>
-          <w:b/>
-        </w:rPr>
-        <w:t>.</w:t>
-      </w:r>
-      <w:r>
-        <w:rPr>
-          <w:rFonts w:ascii="Times New Roman" w:hAnsi="Times New Roman" w:cs="Times New Roman"/>
-        </w:rPr>
-        <w:t xml:space="preserve"> Meta-analytic regression results for moderator variables</w:t>
-      </w:r>
     </w:p>
     <w:p>
       <w:pPr>
@@ -7655,6 +8314,26 @@
           <w:rFonts w:ascii="Times New Roman" w:hAnsi="Times New Roman" w:cs="Times New Roman"/>
         </w:rPr>
       </w:pPr>
+      <w:r>
+        <w:rPr>
+          <w:rFonts w:ascii="Times New Roman" w:hAnsi="Times New Roman" w:cs="Times New Roman"/>
+          <w:b/>
+        </w:rPr>
+        <w:t>Table 7</w:t>
+      </w:r>
+      <w:r>
+        <w:rPr>
+          <w:rFonts w:ascii="Times New Roman" w:hAnsi="Times New Roman" w:cs="Times New Roman"/>
+          <w:b/>
+        </w:rPr>
+        <w:t>.</w:t>
+      </w:r>
+      <w:r>
+        <w:rPr>
+          <w:rFonts w:ascii="Times New Roman" w:hAnsi="Times New Roman" w:cs="Times New Roman"/>
+        </w:rPr>
+        <w:t xml:space="preserve"> Meta-analytic regression results for moderator variables</w:t>
+      </w:r>
     </w:p>
     <w:p>
       <w:pPr>
@@ -7663,35 +8342,34 @@
           <w:rFonts w:ascii="Times New Roman" w:hAnsi="Times New Roman" w:cs="Times New Roman"/>
         </w:rPr>
       </w:pPr>
-      <w:r>
-        <w:rPr>
-          <w:rFonts w:ascii="Times New Roman" w:hAnsi="Times New Roman" w:cs="Times New Roman"/>
-          <w:b/>
-        </w:rPr>
-        <w:t>Figure 3</w:t>
-      </w:r>
-      <w:r>
-        <w:rPr>
-          <w:rFonts w:ascii="Times New Roman" w:hAnsi="Times New Roman" w:cs="Times New Roman"/>
-          <w:b/>
-        </w:rPr>
-        <w:t>:</w:t>
-      </w:r>
-      <w:r>
-        <w:rPr>
-          <w:rFonts w:ascii="Times New Roman" w:hAnsi="Times New Roman" w:cs="Times New Roman"/>
-        </w:rPr>
-        <w:t xml:space="preserve"> Publication bias </w:t>
-      </w:r>
     </w:p>
     <w:p>
       <w:pPr>
         <w:spacing w:line="480" w:lineRule="auto"/>
         <w:rPr>
           <w:rFonts w:ascii="Times New Roman" w:hAnsi="Times New Roman" w:cs="Times New Roman"/>
+        </w:rPr>
+      </w:pPr>
+      <w:r>
+        <w:rPr>
+          <w:rFonts w:ascii="Times New Roman" w:hAnsi="Times New Roman" w:cs="Times New Roman"/>
           <w:b/>
         </w:rPr>
-      </w:pPr>
+        <w:t>Figure 3</w:t>
+      </w:r>
+      <w:r>
+        <w:rPr>
+          <w:rFonts w:ascii="Times New Roman" w:hAnsi="Times New Roman" w:cs="Times New Roman"/>
+          <w:b/>
+        </w:rPr>
+        <w:t>:</w:t>
+      </w:r>
+      <w:r>
+        <w:rPr>
+          <w:rFonts w:ascii="Times New Roman" w:hAnsi="Times New Roman" w:cs="Times New Roman"/>
+        </w:rPr>
+        <w:t xml:space="preserve"> Publication bias </w:t>
+      </w:r>
     </w:p>
     <w:p>
       <w:pPr>
@@ -7701,11 +8379,21 @@
           <w:b/>
         </w:rPr>
       </w:pPr>
-      <w:r>
+    </w:p>
+    <w:p>
+      <w:pPr>
+        <w:spacing w:line="480" w:lineRule="auto"/>
         <w:rPr>
           <w:rFonts w:ascii="Times New Roman" w:hAnsi="Times New Roman" w:cs="Times New Roman"/>
           <w:b/>
         </w:rPr>
+      </w:pPr>
+      <w:r>
+        <w:rPr>
+          <w:rFonts w:ascii="Times New Roman" w:hAnsi="Times New Roman" w:cs="Times New Roman"/>
+          <w:b/>
+        </w:rPr>
+        <w:lastRenderedPageBreak/>
         <w:t>DISCUSSION</w:t>
       </w:r>
     </w:p>
@@ -7746,21 +8434,7 @@
         <w:rPr>
           <w:rFonts w:ascii="Times New Roman" w:hAnsi="Times New Roman" w:cs="Times New Roman"/>
         </w:rPr>
-        <w:t xml:space="preserve">Compared cross sectional </w:t>
-      </w:r>
-      <w:proofErr w:type="spellStart"/>
-      <w:r>
-        <w:rPr>
-          <w:rFonts w:ascii="Times New Roman" w:hAnsi="Times New Roman" w:cs="Times New Roman"/>
-        </w:rPr>
-        <w:t>vs</w:t>
-      </w:r>
-      <w:proofErr w:type="spellEnd"/>
-      <w:r>
-        <w:rPr>
-          <w:rFonts w:ascii="Times New Roman" w:hAnsi="Times New Roman" w:cs="Times New Roman"/>
-        </w:rPr>
-        <w:t xml:space="preserve"> cohort</w:t>
+        <w:t>Compared cross sectional vs cohort</w:t>
       </w:r>
     </w:p>
     <w:p>
@@ -7800,7 +8474,6 @@
         <w:rPr>
           <w:rFonts w:ascii="Times New Roman" w:hAnsi="Times New Roman" w:cs="Times New Roman"/>
         </w:rPr>
-        <w:lastRenderedPageBreak/>
         <w:t>Reported effect sizes by study and by domain</w:t>
       </w:r>
     </w:p>
@@ -7821,21 +8494,7 @@
         <w:rPr>
           <w:rFonts w:ascii="Times New Roman" w:hAnsi="Times New Roman" w:cs="Times New Roman"/>
         </w:rPr>
-        <w:t xml:space="preserve">Discussed deficit </w:t>
-      </w:r>
-      <w:proofErr w:type="spellStart"/>
-      <w:r>
-        <w:rPr>
-          <w:rFonts w:ascii="Times New Roman" w:hAnsi="Times New Roman" w:cs="Times New Roman"/>
-        </w:rPr>
-        <w:t>vs</w:t>
-      </w:r>
-      <w:proofErr w:type="spellEnd"/>
-      <w:r>
-        <w:rPr>
-          <w:rFonts w:ascii="Times New Roman" w:hAnsi="Times New Roman" w:cs="Times New Roman"/>
-        </w:rPr>
-        <w:t xml:space="preserve"> decline – problems with defining deficit</w:t>
+        <w:t>Discussed deficit vs decline – problems with defining deficit</w:t>
       </w:r>
     </w:p>
     <w:p>
@@ -7875,21 +8534,7 @@
         <w:rPr>
           <w:rFonts w:ascii="Times New Roman" w:hAnsi="Times New Roman" w:cs="Times New Roman"/>
         </w:rPr>
-        <w:t xml:space="preserve">Did they look at the comparison: chemo </w:t>
-      </w:r>
-      <w:proofErr w:type="spellStart"/>
-      <w:r>
-        <w:rPr>
-          <w:rFonts w:ascii="Times New Roman" w:hAnsi="Times New Roman" w:cs="Times New Roman"/>
-        </w:rPr>
-        <w:t>vs</w:t>
-      </w:r>
-      <w:proofErr w:type="spellEnd"/>
-      <w:r>
-        <w:rPr>
-          <w:rFonts w:ascii="Times New Roman" w:hAnsi="Times New Roman" w:cs="Times New Roman"/>
-        </w:rPr>
-        <w:t xml:space="preserve"> control or just difference from baseline to next assessment?</w:t>
+        <w:t>Did they look at the comparison: chemo vs control or just difference from baseline to next assessment?</w:t>
       </w:r>
     </w:p>
     <w:p>
@@ -8053,21 +8698,7 @@
         <w:rPr>
           <w:rFonts w:ascii="Times New Roman" w:hAnsi="Times New Roman" w:cs="Times New Roman"/>
         </w:rPr>
-        <w:t xml:space="preserve"> suggests recovery and practice effects, but there may be some sub-groups (like older patients-see </w:t>
-      </w:r>
-      <w:proofErr w:type="spellStart"/>
-      <w:r>
-        <w:rPr>
-          <w:rFonts w:ascii="Times New Roman" w:hAnsi="Times New Roman" w:cs="Times New Roman"/>
-        </w:rPr>
-        <w:t>Ahles</w:t>
-      </w:r>
-      <w:proofErr w:type="spellEnd"/>
-      <w:r>
-        <w:rPr>
-          <w:rFonts w:ascii="Times New Roman" w:hAnsi="Times New Roman" w:cs="Times New Roman"/>
-        </w:rPr>
-        <w:t xml:space="preserve"> JCO study) who do not improve.</w:t>
+        <w:t xml:space="preserve"> suggests recovery and practice effects, but there may be some sub-groups (like older patients-see Ahles JCO study) who do not improve.</w:t>
       </w:r>
     </w:p>
     <w:p>
@@ -8093,21 +8724,7 @@
         <w:rPr>
           <w:rFonts w:ascii="Times New Roman" w:hAnsi="Times New Roman" w:cs="Times New Roman"/>
         </w:rPr>
-        <w:t xml:space="preserve">(except </w:t>
-      </w:r>
-      <w:proofErr w:type="spellStart"/>
-      <w:r>
-        <w:rPr>
-          <w:rFonts w:ascii="Times New Roman" w:hAnsi="Times New Roman" w:cs="Times New Roman"/>
-        </w:rPr>
-        <w:t>visuospatial</w:t>
-      </w:r>
-      <w:proofErr w:type="spellEnd"/>
-      <w:r>
-        <w:rPr>
-          <w:rFonts w:ascii="Times New Roman" w:hAnsi="Times New Roman" w:cs="Times New Roman"/>
-        </w:rPr>
-        <w:t xml:space="preserve">) </w:t>
+        <w:t xml:space="preserve">(except visuospatial) </w:t>
       </w:r>
       <w:r>
         <w:rPr>
@@ -8171,21 +8788,8 @@
         <w:rPr>
           <w:rFonts w:ascii="Times New Roman" w:hAnsi="Times New Roman" w:cs="Times New Roman"/>
         </w:rPr>
-        <w:t xml:space="preserve">need for larger sample sizes to detect the difference between cognitive decline due to normal aging process </w:t>
-      </w:r>
-      <w:proofErr w:type="spellStart"/>
-      <w:r>
-        <w:rPr>
-          <w:rFonts w:ascii="Times New Roman" w:hAnsi="Times New Roman" w:cs="Times New Roman"/>
-        </w:rPr>
-        <w:t>vs</w:t>
-      </w:r>
-      <w:proofErr w:type="spellEnd"/>
-      <w:r>
-        <w:rPr>
-          <w:rFonts w:ascii="Times New Roman" w:hAnsi="Times New Roman" w:cs="Times New Roman"/>
-        </w:rPr>
-        <w:t xml:space="preserve"> chemo-related</w:t>
+        <w:lastRenderedPageBreak/>
+        <w:t>need for larger sample sizes to detect the difference between cognitive decline due to normal aging process vs chemo-related</w:t>
       </w:r>
     </w:p>
     <w:p>
@@ -8217,21 +8821,7 @@
         <w:rPr>
           <w:rFonts w:ascii="Times New Roman" w:hAnsi="Times New Roman" w:cs="Times New Roman"/>
         </w:rPr>
-        <w:t xml:space="preserve">– comparison group of normal individuals </w:t>
-      </w:r>
-      <w:proofErr w:type="spellStart"/>
-      <w:r>
-        <w:rPr>
-          <w:rFonts w:ascii="Times New Roman" w:hAnsi="Times New Roman" w:cs="Times New Roman"/>
-        </w:rPr>
-        <w:t>vs</w:t>
-      </w:r>
-      <w:proofErr w:type="spellEnd"/>
-      <w:r>
-        <w:rPr>
-          <w:rFonts w:ascii="Times New Roman" w:hAnsi="Times New Roman" w:cs="Times New Roman"/>
-        </w:rPr>
-        <w:t xml:space="preserve"> no chemo</w:t>
+        <w:t>– comparison group of normal individuals vs no chemo</w:t>
       </w:r>
     </w:p>
     <w:p>
@@ -8595,6 +9185,7 @@
         <w:rPr>
           <w:rFonts w:ascii="Times New Roman" w:hAnsi="Times New Roman" w:cs="Times New Roman"/>
         </w:rPr>
+        <w:lastRenderedPageBreak/>
         <w:t>sensitivity of the NP assessments to detect small changes</w:t>
       </w:r>
     </w:p>
@@ -8836,6 +9427,11 @@
           <w:rFonts w:ascii="Times New Roman" w:hAnsi="Times New Roman" w:cs="Times New Roman"/>
         </w:rPr>
         <w:fldChar w:fldCharType="end"/>
+      </w:r>
+      <w:r>
+        <w:rPr>
+          <w:rFonts w:ascii="Times New Roman" w:hAnsi="Times New Roman" w:cs="Times New Roman"/>
+        </w:rPr>
       </w:r>
       <w:r>
         <w:rPr>
@@ -9113,6 +9709,11 @@
         <w:rPr>
           <w:rFonts w:ascii="Times New Roman" w:hAnsi="Times New Roman" w:cs="Times New Roman"/>
         </w:rPr>
+      </w:r>
+      <w:r>
+        <w:rPr>
+          <w:rFonts w:ascii="Times New Roman" w:hAnsi="Times New Roman" w:cs="Times New Roman"/>
+        </w:rPr>
         <w:fldChar w:fldCharType="separate"/>
       </w:r>
       <w:r>
@@ -9299,21 +9900,7 @@
         <w:rPr>
           <w:rFonts w:ascii="Times New Roman" w:hAnsi="Times New Roman" w:cs="Times New Roman"/>
         </w:rPr>
-        <w:t xml:space="preserve">Discuss age-related phase-shift hypothesis Fig 2 from </w:t>
-      </w:r>
-      <w:proofErr w:type="spellStart"/>
-      <w:r>
-        <w:rPr>
-          <w:rFonts w:ascii="Times New Roman" w:hAnsi="Times New Roman" w:cs="Times New Roman"/>
-        </w:rPr>
-        <w:t>Ahles</w:t>
-      </w:r>
-      <w:proofErr w:type="spellEnd"/>
-      <w:r>
-        <w:rPr>
-          <w:rFonts w:ascii="Times New Roman" w:hAnsi="Times New Roman" w:cs="Times New Roman"/>
-        </w:rPr>
-        <w:t xml:space="preserve"> paper </w:t>
+        <w:t xml:space="preserve">Discuss age-related phase-shift hypothesis Fig 2 from Ahles paper </w:t>
       </w:r>
       <w:r>
         <w:rPr>
@@ -9482,7 +10069,7 @@
           <w:b/>
         </w:rPr>
       </w:pPr>
-      <w:commentRangeStart w:id="6"/>
+      <w:commentRangeStart w:id="85"/>
       <w:r>
         <w:rPr>
           <w:rFonts w:ascii="Times New Roman" w:hAnsi="Times New Roman" w:cs="Times New Roman"/>
@@ -9503,7 +10090,14 @@
         <w:rPr>
           <w:rFonts w:ascii="Times New Roman" w:hAnsi="Times New Roman" w:cs="Times New Roman"/>
         </w:rPr>
-        <w:t xml:space="preserve">Majority of the current literature evaluating cognitive impairment after chemotherapy for breast cancer consists of cross-sectional studies with less than one-year follow-up. These studies showed a small to moderate impact of chemotherapy on cognition in the short-run when women who received chemotherapy are compared to women who have not had chemotherapy.  In some instances, the magnitude of effect size depended on study design and the affected domains varied study to study. Included studies were heterogeneous with respect to comparison group, chemotherapy regimens and neuropsychological tests. Short-term prospective studies (mostly few weeks – 6 months) showed improvement over time in chemotherapy group when compared to individuals’ own baseline measures. Table 1 provides a summary of current meta-analyses with some long-term follow-up data. </w:t>
+        <w:t xml:space="preserve">Majority of the current literature evaluating cognitive impairment after chemotherapy for breast cancer consists of cross-sectional studies with less than one-year follow-up. These studies showed a small to moderate impact of chemotherapy on cognition in the short-run when women who received chemotherapy are compared to women who have not had chemotherapy.  In some instances, the magnitude of effect size depended on study design and </w:t>
+      </w:r>
+      <w:r>
+        <w:rPr>
+          <w:rFonts w:ascii="Times New Roman" w:hAnsi="Times New Roman" w:cs="Times New Roman"/>
+        </w:rPr>
+        <w:lastRenderedPageBreak/>
+        <w:t xml:space="preserve">the affected domains varied study to study. Included studies were heterogeneous with respect to comparison group, chemotherapy regimens and neuropsychological tests. Short-term prospective studies (mostly few weeks – 6 months) showed improvement over time in chemotherapy group when compared to individuals’ own baseline measures. Table 1 provides a summary of current meta-analyses with some long-term follow-up data. </w:t>
       </w:r>
     </w:p>
     <w:p>
@@ -9994,43 +10588,7 @@
           <w:color w:val="000000"/>
           <w:shd w:val="clear" w:color="auto" w:fill="FFFFFF"/>
         </w:rPr>
-        <w:t xml:space="preserve">eight cognitive domains: attention, executive functioning, information processing, motor speed, verbal ability, verbal memory, visual memory, and </w:t>
-      </w:r>
-      <w:proofErr w:type="spellStart"/>
-      <w:r>
-        <w:rPr>
-          <w:rFonts w:ascii="Times New Roman" w:eastAsia="Times New Roman" w:hAnsi="Times New Roman" w:cs="Times New Roman"/>
-          <w:color w:val="000000"/>
-          <w:shd w:val="clear" w:color="auto" w:fill="FFFFFF"/>
-        </w:rPr>
-        <w:t>visuospatial</w:t>
-      </w:r>
-      <w:proofErr w:type="spellEnd"/>
-      <w:r>
-        <w:rPr>
-          <w:rFonts w:ascii="Times New Roman" w:eastAsia="Times New Roman" w:hAnsi="Times New Roman" w:cs="Times New Roman"/>
-          <w:color w:val="000000"/>
-          <w:shd w:val="clear" w:color="auto" w:fill="FFFFFF"/>
-        </w:rPr>
-        <w:t xml:space="preserve"> ability. Chemotherapy group performed worse than non-cancer controls in verbal ability and worse than no chemo in </w:t>
-      </w:r>
-      <w:proofErr w:type="spellStart"/>
-      <w:r>
-        <w:rPr>
-          <w:rFonts w:ascii="Times New Roman" w:eastAsia="Times New Roman" w:hAnsi="Times New Roman" w:cs="Times New Roman"/>
-          <w:color w:val="000000"/>
-          <w:shd w:val="clear" w:color="auto" w:fill="FFFFFF"/>
-        </w:rPr>
-        <w:t>visuospatial</w:t>
-      </w:r>
-      <w:proofErr w:type="spellEnd"/>
-      <w:r>
-        <w:rPr>
-          <w:rFonts w:ascii="Times New Roman" w:eastAsia="Times New Roman" w:hAnsi="Times New Roman" w:cs="Times New Roman"/>
-          <w:color w:val="000000"/>
-          <w:shd w:val="clear" w:color="auto" w:fill="FFFFFF"/>
-        </w:rPr>
-        <w:t xml:space="preserve"> ability with small effect sizes.</w:t>
+        <w:t>eight cognitive domains: attention, executive functioning, information processing, motor speed, verbal ability, verbal memory, visual memory, and visuospatial ability. Chemotherapy group performed worse than non-cancer controls in verbal ability and worse than no chemo in visuospatial ability with small effect sizes.</w:t>
       </w:r>
       <w:r>
         <w:rPr>
@@ -10151,21 +10709,7 @@
         <w:rPr>
           <w:rFonts w:ascii="Times New Roman" w:hAnsi="Times New Roman" w:cs="Times New Roman"/>
         </w:rPr>
-        <w:t xml:space="preserve">Cognitive domains (except </w:t>
-      </w:r>
-      <w:proofErr w:type="spellStart"/>
-      <w:r>
-        <w:rPr>
-          <w:rFonts w:ascii="Times New Roman" w:hAnsi="Times New Roman" w:cs="Times New Roman"/>
-        </w:rPr>
-        <w:t>visuospatial</w:t>
-      </w:r>
-      <w:proofErr w:type="spellEnd"/>
-      <w:r>
-        <w:rPr>
-          <w:rFonts w:ascii="Times New Roman" w:hAnsi="Times New Roman" w:cs="Times New Roman"/>
-        </w:rPr>
-        <w:t>) that showed less impairment in cross-sectional studies showed greater improvement in prospective</w:t>
+        <w:t>Cognitive domains (except visuospatial) that showed less impairment in cross-sectional studies showed greater improvement in prospective</w:t>
       </w:r>
       <w:r>
         <w:rPr>
@@ -10188,7 +10732,16 @@
           <w:color w:val="000000"/>
           <w:shd w:val="clear" w:color="auto" w:fill="FFFFFF"/>
         </w:rPr>
-        <w:t xml:space="preserve">Cognitive impairment was present among breast cancer patients irrespective of a history of chemotherapy. Meta-analytic regression using a random effects model was employed to investigate the moderator effect of time since chemotherapy, average age and comparison group type. For cross-sectional studies, significant moderator effect of control group and education was found. For prospective studies, moderator variables together did not explain the variability in effect sizes, but older age at treatment was associated with poorer performance. </w:t>
+        <w:t xml:space="preserve">Cognitive impairment was present among breast cancer patients irrespective of a history of chemotherapy. Meta-analytic regression using a random effects model was employed to </w:t>
+      </w:r>
+      <w:r>
+        <w:rPr>
+          <w:rFonts w:ascii="Times New Roman" w:eastAsia="Times New Roman" w:hAnsi="Times New Roman" w:cs="Times New Roman"/>
+          <w:color w:val="000000"/>
+          <w:shd w:val="clear" w:color="auto" w:fill="FFFFFF"/>
+        </w:rPr>
+        <w:lastRenderedPageBreak/>
+        <w:t xml:space="preserve">investigate the moderator effect of time since chemotherapy, average age and comparison group type. For cross-sectional studies, significant moderator effect of control group and education was found. For prospective studies, moderator variables together did not explain the variability in effect sizes, but older age at treatment was associated with poorer performance. </w:t>
       </w:r>
     </w:p>
     <w:p>
@@ -10326,12 +10879,12 @@
         </w:rPr>
         <w:t xml:space="preserve">Existing evidence seems to support a small to moderate cognitive decline during adjuvant chemotherapy and a recovery shortly after chemotherapy ends. However, there is still no convincing evidence whether this improvement remains in place or a later effect emerges as these women age.  </w:t>
       </w:r>
-      <w:commentRangeEnd w:id="6"/>
+      <w:commentRangeEnd w:id="85"/>
       <w:r>
         <w:rPr>
           <w:rStyle w:val="CommentReference"/>
         </w:rPr>
-        <w:commentReference w:id="6"/>
+        <w:commentReference w:id="85"/>
       </w:r>
     </w:p>
     <w:p>
@@ -10343,7 +10896,7 @@
           <w:b/>
         </w:rPr>
       </w:pPr>
-      <w:commentRangeStart w:id="7"/>
+      <w:commentRangeStart w:id="86"/>
       <w:r>
         <w:rPr>
           <w:rFonts w:ascii="Times New Roman" w:hAnsi="Times New Roman" w:cs="Times New Roman"/>
@@ -10511,12 +11064,12 @@
         </w:rPr>
         <w:t>Identifying the optimal neuropsychological tests to detect cognitive changes in women with breast cancer who are treated with chemotherapy, and consistently using them in future assessments would be a valuable contribution to the field especially for future meta-analyses.</w:t>
       </w:r>
-      <w:commentRangeEnd w:id="7"/>
+      <w:commentRangeEnd w:id="86"/>
       <w:r>
         <w:rPr>
           <w:rStyle w:val="CommentReference"/>
         </w:rPr>
-        <w:commentReference w:id="7"/>
+        <w:commentReference w:id="86"/>
       </w:r>
     </w:p>
     <w:p>
@@ -10609,7 +11162,7 @@
         </w:rPr>
         <w:fldChar w:fldCharType="separate"/>
       </w:r>
-      <w:bookmarkStart w:id="8" w:name="_ENREF_1"/>
+      <w:bookmarkStart w:id="87" w:name="_ENREF_1"/>
       <w:r>
         <w:rPr>
           <w:rFonts w:ascii="Cambria" w:hAnsi="Cambria" w:cs="Times New Roman"/>
@@ -10640,7 +11193,7 @@
         </w:rPr>
         <w:t>2014  [cited 2015.</w:t>
       </w:r>
-      <w:bookmarkEnd w:id="8"/>
+      <w:bookmarkEnd w:id="87"/>
     </w:p>
     <w:p>
       <w:pPr>
@@ -10650,7 +11203,7 @@
           <w:noProof/>
         </w:rPr>
       </w:pPr>
-      <w:bookmarkStart w:id="9" w:name="_ENREF_2"/>
+      <w:bookmarkStart w:id="88" w:name="_ENREF_2"/>
       <w:r>
         <w:rPr>
           <w:rFonts w:ascii="Cambria" w:hAnsi="Cambria" w:cs="Times New Roman"/>
@@ -10681,7 +11234,7 @@
         </w:rPr>
         <w:t xml:space="preserve"> 2015 6/2015 [cited 2015 November].</w:t>
       </w:r>
-      <w:bookmarkEnd w:id="9"/>
+      <w:bookmarkEnd w:id="88"/>
     </w:p>
     <w:p>
       <w:pPr>
@@ -10691,7 +11244,7 @@
           <w:noProof/>
         </w:rPr>
       </w:pPr>
-      <w:bookmarkStart w:id="10" w:name="_ENREF_3"/>
+      <w:bookmarkStart w:id="89" w:name="_ENREF_3"/>
       <w:r>
         <w:rPr>
           <w:rFonts w:ascii="Cambria" w:hAnsi="Cambria" w:cs="Times New Roman"/>
@@ -10737,7 +11290,7 @@
         </w:rPr>
         <w:t>(9): p. 1290-314.</w:t>
       </w:r>
-      <w:bookmarkEnd w:id="10"/>
+      <w:bookmarkEnd w:id="89"/>
     </w:p>
     <w:p>
       <w:pPr>
@@ -10747,7 +11300,7 @@
           <w:noProof/>
         </w:rPr>
       </w:pPr>
-      <w:bookmarkStart w:id="11" w:name="_ENREF_4"/>
+      <w:bookmarkStart w:id="90" w:name="_ENREF_4"/>
       <w:r>
         <w:rPr>
           <w:rFonts w:ascii="Cambria" w:hAnsi="Cambria" w:cs="Times New Roman"/>
@@ -10793,7 +11346,7 @@
         </w:rPr>
         <w:t>(2): p. 111-25.</w:t>
       </w:r>
-      <w:bookmarkEnd w:id="11"/>
+      <w:bookmarkEnd w:id="90"/>
     </w:p>
     <w:p>
       <w:pPr>
@@ -10803,7 +11356,7 @@
           <w:noProof/>
         </w:rPr>
       </w:pPr>
-      <w:bookmarkStart w:id="12" w:name="_ENREF_5"/>
+      <w:bookmarkStart w:id="91" w:name="_ENREF_5"/>
       <w:r>
         <w:rPr>
           <w:rFonts w:ascii="Cambria" w:hAnsi="Cambria" w:cs="Times New Roman"/>
@@ -10849,7 +11402,7 @@
         </w:rPr>
         <w:t>: p. S149-53.</w:t>
       </w:r>
-      <w:bookmarkEnd w:id="12"/>
+      <w:bookmarkEnd w:id="91"/>
     </w:p>
     <w:p>
       <w:pPr>
@@ -10859,7 +11412,7 @@
           <w:noProof/>
         </w:rPr>
       </w:pPr>
-      <w:bookmarkStart w:id="13" w:name="_ENREF_6"/>
+      <w:bookmarkStart w:id="92" w:name="_ENREF_6"/>
       <w:r>
         <w:rPr>
           <w:rFonts w:ascii="Cambria" w:hAnsi="Cambria" w:cs="Times New Roman"/>
@@ -10905,7 +11458,7 @@
         </w:rPr>
         <w:t>(9472): p. 1687-717.</w:t>
       </w:r>
-      <w:bookmarkEnd w:id="13"/>
+      <w:bookmarkEnd w:id="92"/>
     </w:p>
     <w:p>
       <w:pPr>
@@ -10915,7 +11468,7 @@
           <w:noProof/>
         </w:rPr>
       </w:pPr>
-      <w:bookmarkStart w:id="14" w:name="_ENREF_7"/>
+      <w:bookmarkStart w:id="93" w:name="_ENREF_7"/>
       <w:r>
         <w:rPr>
           <w:rFonts w:ascii="Cambria" w:hAnsi="Cambria" w:cs="Times New Roman"/>
@@ -10961,7 +11514,7 @@
         </w:rPr>
         <w:t>(9): p. 1939-47.</w:t>
       </w:r>
-      <w:bookmarkEnd w:id="14"/>
+      <w:bookmarkEnd w:id="93"/>
     </w:p>
     <w:p>
       <w:pPr>
@@ -10971,7 +11524,7 @@
           <w:noProof/>
         </w:rPr>
       </w:pPr>
-      <w:bookmarkStart w:id="15" w:name="_ENREF_8"/>
+      <w:bookmarkStart w:id="94" w:name="_ENREF_8"/>
       <w:r>
         <w:rPr>
           <w:rFonts w:ascii="Cambria" w:hAnsi="Cambria" w:cs="Times New Roman"/>
@@ -11017,7 +11570,7 @@
         </w:rPr>
         <w:t>: p. 59.</w:t>
       </w:r>
-      <w:bookmarkEnd w:id="15"/>
+      <w:bookmarkEnd w:id="94"/>
     </w:p>
     <w:p>
       <w:pPr>
@@ -11027,7 +11580,7 @@
           <w:noProof/>
         </w:rPr>
       </w:pPr>
-      <w:bookmarkStart w:id="16" w:name="_ENREF_9"/>
+      <w:bookmarkStart w:id="95" w:name="_ENREF_9"/>
       <w:r>
         <w:rPr>
           <w:rFonts w:ascii="Cambria" w:hAnsi="Cambria" w:cs="Times New Roman"/>
@@ -11073,7 +11626,7 @@
         </w:rPr>
         <w:t>(24): p. 2617-26.</w:t>
       </w:r>
-      <w:bookmarkEnd w:id="16"/>
+      <w:bookmarkEnd w:id="95"/>
     </w:p>
     <w:p>
       <w:pPr>
@@ -11083,7 +11636,7 @@
           <w:noProof/>
         </w:rPr>
       </w:pPr>
-      <w:bookmarkStart w:id="17" w:name="_ENREF_10"/>
+      <w:bookmarkStart w:id="96" w:name="_ENREF_10"/>
       <w:r>
         <w:rPr>
           <w:rFonts w:ascii="Cambria" w:hAnsi="Cambria" w:cs="Times New Roman"/>
@@ -11129,7 +11682,7 @@
         </w:rPr>
         <w:t>: p. 387-419.</w:t>
       </w:r>
-      <w:bookmarkEnd w:id="17"/>
+      <w:bookmarkEnd w:id="96"/>
     </w:p>
     <w:p>
       <w:pPr>
@@ -11139,7 +11692,7 @@
           <w:noProof/>
         </w:rPr>
       </w:pPr>
-      <w:bookmarkStart w:id="18" w:name="_ENREF_11"/>
+      <w:bookmarkStart w:id="97" w:name="_ENREF_11"/>
       <w:r>
         <w:rPr>
           <w:rFonts w:ascii="Cambria" w:hAnsi="Cambria" w:cs="Times New Roman"/>
@@ -11185,7 +11738,7 @@
         </w:rPr>
         <w:t>(30): p. 3675-86.</w:t>
       </w:r>
-      <w:bookmarkEnd w:id="18"/>
+      <w:bookmarkEnd w:id="97"/>
     </w:p>
     <w:p>
       <w:pPr>
@@ -11195,7 +11748,7 @@
           <w:noProof/>
         </w:rPr>
       </w:pPr>
-      <w:bookmarkStart w:id="19" w:name="_ENREF_12"/>
+      <w:bookmarkStart w:id="98" w:name="_ENREF_12"/>
       <w:r>
         <w:rPr>
           <w:rFonts w:ascii="Cambria" w:hAnsi="Cambria" w:cs="Times New Roman"/>
@@ -11241,7 +11794,7 @@
         </w:rPr>
         <w:t>(6): p. 612-9.</w:t>
       </w:r>
-      <w:bookmarkEnd w:id="19"/>
+      <w:bookmarkEnd w:id="98"/>
     </w:p>
     <w:p>
       <w:pPr>
@@ -11251,7 +11804,7 @@
           <w:noProof/>
         </w:rPr>
       </w:pPr>
-      <w:bookmarkStart w:id="20" w:name="_ENREF_13"/>
+      <w:bookmarkStart w:id="99" w:name="_ENREF_13"/>
       <w:r>
         <w:rPr>
           <w:rFonts w:ascii="Cambria" w:hAnsi="Cambria" w:cs="Times New Roman"/>
@@ -11297,7 +11850,7 @@
         </w:rPr>
         <w:t>(1): p. 60-70.</w:t>
       </w:r>
-      <w:bookmarkEnd w:id="20"/>
+      <w:bookmarkEnd w:id="99"/>
     </w:p>
     <w:p>
       <w:pPr>
@@ -11307,7 +11860,7 @@
           <w:noProof/>
         </w:rPr>
       </w:pPr>
-      <w:bookmarkStart w:id="21" w:name="_ENREF_14"/>
+      <w:bookmarkStart w:id="100" w:name="_ENREF_14"/>
       <w:r>
         <w:rPr>
           <w:rFonts w:ascii="Cambria" w:hAnsi="Cambria" w:cs="Times New Roman"/>
@@ -11353,7 +11906,7 @@
         </w:rPr>
         <w:t>(1): p. 76-89.</w:t>
       </w:r>
-      <w:bookmarkEnd w:id="21"/>
+      <w:bookmarkEnd w:id="100"/>
     </w:p>
     <w:p>
       <w:pPr>
@@ -11363,12 +11916,13 @@
           <w:noProof/>
         </w:rPr>
       </w:pPr>
-      <w:bookmarkStart w:id="22" w:name="_ENREF_15"/>
+      <w:bookmarkStart w:id="101" w:name="_ENREF_15"/>
       <w:r>
         <w:rPr>
           <w:rFonts w:ascii="Cambria" w:hAnsi="Cambria" w:cs="Times New Roman"/>
           <w:noProof/>
         </w:rPr>
+        <w:lastRenderedPageBreak/>
         <w:t>15.</w:t>
       </w:r>
       <w:r>
@@ -11409,7 +11963,7 @@
         </w:rPr>
         <w:t>(29): p. 3578-87.</w:t>
       </w:r>
-      <w:bookmarkEnd w:id="22"/>
+      <w:bookmarkEnd w:id="101"/>
     </w:p>
     <w:p>
       <w:pPr>
@@ -11419,7 +11973,7 @@
           <w:noProof/>
         </w:rPr>
       </w:pPr>
-      <w:bookmarkStart w:id="23" w:name="_ENREF_16"/>
+      <w:bookmarkStart w:id="102" w:name="_ENREF_16"/>
       <w:r>
         <w:rPr>
           <w:rFonts w:ascii="Cambria" w:hAnsi="Cambria" w:cs="Times New Roman"/>
@@ -11465,7 +12019,7 @@
         </w:rPr>
         <w:t>(31): p. 8025-32.</w:t>
       </w:r>
-      <w:bookmarkEnd w:id="23"/>
+      <w:bookmarkEnd w:id="102"/>
     </w:p>
     <w:p>
       <w:pPr>
@@ -11475,7 +12029,7 @@
           <w:noProof/>
         </w:rPr>
       </w:pPr>
-      <w:bookmarkStart w:id="24" w:name="_ENREF_17"/>
+      <w:bookmarkStart w:id="103" w:name="_ENREF_17"/>
       <w:r>
         <w:rPr>
           <w:rFonts w:ascii="Cambria" w:hAnsi="Cambria" w:cs="Times New Roman"/>
@@ -11521,7 +12075,7 @@
         </w:rPr>
         <w:t>(1): p. 25-34.</w:t>
       </w:r>
-      <w:bookmarkEnd w:id="24"/>
+      <w:bookmarkEnd w:id="103"/>
     </w:p>
     <w:p>
       <w:pPr>
@@ -11531,7 +12085,7 @@
           <w:noProof/>
         </w:rPr>
       </w:pPr>
-      <w:bookmarkStart w:id="25" w:name="_ENREF_18"/>
+      <w:bookmarkStart w:id="104" w:name="_ENREF_18"/>
       <w:r>
         <w:rPr>
           <w:rFonts w:ascii="Cambria" w:hAnsi="Cambria" w:cs="Times New Roman"/>
@@ -11577,7 +12131,7 @@
         </w:rPr>
         <w:t>(6): p. 828-34.</w:t>
       </w:r>
-      <w:bookmarkEnd w:id="25"/>
+      <w:bookmarkEnd w:id="104"/>
     </w:p>
     <w:p>
       <w:pPr>
@@ -11587,7 +12141,7 @@
           <w:noProof/>
         </w:rPr>
       </w:pPr>
-      <w:bookmarkStart w:id="26" w:name="_ENREF_19"/>
+      <w:bookmarkStart w:id="105" w:name="_ENREF_19"/>
       <w:r>
         <w:rPr>
           <w:rFonts w:ascii="Cambria" w:hAnsi="Cambria" w:cs="Times New Roman"/>
@@ -11633,7 +12187,7 @@
         </w:rPr>
         <w:t>(29): p. 4434-40.</w:t>
       </w:r>
-      <w:bookmarkEnd w:id="26"/>
+      <w:bookmarkEnd w:id="105"/>
     </w:p>
     <w:p>
       <w:pPr>
@@ -11643,7 +12197,7 @@
           <w:noProof/>
         </w:rPr>
       </w:pPr>
-      <w:bookmarkStart w:id="27" w:name="_ENREF_20"/>
+      <w:bookmarkStart w:id="106" w:name="_ENREF_20"/>
       <w:r>
         <w:rPr>
           <w:rFonts w:ascii="Cambria" w:hAnsi="Cambria" w:cs="Times New Roman"/>
@@ -11689,7 +12243,7 @@
         </w:rPr>
         <w:t>(1): p. 61-76.</w:t>
       </w:r>
-      <w:bookmarkEnd w:id="27"/>
+      <w:bookmarkEnd w:id="106"/>
     </w:p>
     <w:p>
       <w:pPr>
@@ -11699,7 +12253,7 @@
           <w:noProof/>
         </w:rPr>
       </w:pPr>
-      <w:bookmarkStart w:id="28" w:name="_ENREF_21"/>
+      <w:bookmarkStart w:id="107" w:name="_ENREF_21"/>
       <w:r>
         <w:rPr>
           <w:rFonts w:ascii="Cambria" w:hAnsi="Cambria" w:cs="Times New Roman"/>
@@ -11745,7 +12299,7 @@
         </w:rPr>
         <w:t>: p. 702-705.</w:t>
       </w:r>
-      <w:bookmarkEnd w:id="28"/>
+      <w:bookmarkEnd w:id="107"/>
     </w:p>
     <w:p>
       <w:pPr>
@@ -11755,7 +12309,7 @@
           <w:noProof/>
         </w:rPr>
       </w:pPr>
-      <w:bookmarkStart w:id="29" w:name="_ENREF_22"/>
+      <w:bookmarkStart w:id="108" w:name="_ENREF_22"/>
       <w:r>
         <w:rPr>
           <w:rFonts w:ascii="Cambria" w:hAnsi="Cambria" w:cs="Times New Roman"/>
@@ -11801,7 +12355,7 @@
         </w:rPr>
         <w:t>(1): p. 143-52.</w:t>
       </w:r>
-      <w:bookmarkEnd w:id="29"/>
+      <w:bookmarkEnd w:id="108"/>
     </w:p>
     <w:p>
       <w:pPr>
@@ -11811,7 +12365,7 @@
           <w:noProof/>
         </w:rPr>
       </w:pPr>
-      <w:bookmarkStart w:id="30" w:name="_ENREF_23"/>
+      <w:bookmarkStart w:id="109" w:name="_ENREF_23"/>
       <w:r>
         <w:rPr>
           <w:rFonts w:ascii="Cambria" w:hAnsi="Cambria" w:cs="Times New Roman"/>
@@ -11857,7 +12411,7 @@
         </w:rPr>
         <w:t>(7).</w:t>
       </w:r>
-      <w:bookmarkEnd w:id="30"/>
+      <w:bookmarkEnd w:id="109"/>
     </w:p>
     <w:p>
       <w:pPr>
@@ -11867,7 +12421,7 @@
           <w:noProof/>
         </w:rPr>
       </w:pPr>
-      <w:bookmarkStart w:id="31" w:name="_ENREF_24"/>
+      <w:bookmarkStart w:id="110" w:name="_ENREF_24"/>
       <w:r>
         <w:rPr>
           <w:rFonts w:ascii="Cambria" w:hAnsi="Cambria" w:cs="Times New Roman"/>
@@ -11913,7 +12467,7 @@
         </w:rPr>
         <w:t>(10): p. 2222-33.</w:t>
       </w:r>
-      <w:bookmarkEnd w:id="31"/>
+      <w:bookmarkEnd w:id="110"/>
     </w:p>
     <w:p>
       <w:pPr>
@@ -11923,7 +12477,7 @@
           <w:noProof/>
         </w:rPr>
       </w:pPr>
-      <w:bookmarkStart w:id="32" w:name="_ENREF_25"/>
+      <w:bookmarkStart w:id="111" w:name="_ENREF_25"/>
       <w:r>
         <w:rPr>
           <w:rFonts w:ascii="Cambria" w:hAnsi="Cambria" w:cs="Times New Roman"/>
@@ -11969,7 +12523,7 @@
         </w:rPr>
         <w:t>(3): p. 183-202.</w:t>
       </w:r>
-      <w:bookmarkEnd w:id="32"/>
+      <w:bookmarkEnd w:id="111"/>
     </w:p>
     <w:p>
       <w:pPr>
@@ -11979,7 +12533,7 @@
           <w:noProof/>
         </w:rPr>
       </w:pPr>
-      <w:bookmarkStart w:id="33" w:name="_ENREF_26"/>
+      <w:bookmarkStart w:id="112" w:name="_ENREF_26"/>
       <w:r>
         <w:rPr>
           <w:rFonts w:ascii="Cambria" w:hAnsi="Cambria" w:cs="Times New Roman"/>
@@ -12025,7 +12579,7 @@
         </w:rPr>
         <w:t>(5): p. 997-1005.</w:t>
       </w:r>
-      <w:bookmarkEnd w:id="33"/>
+      <w:bookmarkEnd w:id="112"/>
     </w:p>
     <w:p>
       <w:pPr>
@@ -12035,7 +12589,7 @@
           <w:noProof/>
         </w:rPr>
       </w:pPr>
-      <w:bookmarkStart w:id="34" w:name="_ENREF_27"/>
+      <w:bookmarkStart w:id="113" w:name="_ENREF_27"/>
       <w:r>
         <w:rPr>
           <w:rFonts w:ascii="Cambria" w:hAnsi="Cambria" w:cs="Times New Roman"/>
@@ -12081,7 +12635,7 @@
         </w:rPr>
         <w:t>(1): p. 10-26.</w:t>
       </w:r>
-      <w:bookmarkEnd w:id="34"/>
+      <w:bookmarkEnd w:id="113"/>
     </w:p>
     <w:p>
       <w:pPr>
@@ -12091,7 +12645,7 @@
           <w:noProof/>
         </w:rPr>
       </w:pPr>
-      <w:bookmarkStart w:id="35" w:name="_ENREF_28"/>
+      <w:bookmarkStart w:id="114" w:name="_ENREF_28"/>
       <w:r>
         <w:rPr>
           <w:rFonts w:ascii="Cambria" w:hAnsi="Cambria" w:cs="Times New Roman"/>
@@ -12137,7 +12691,7 @@
         </w:rPr>
         <w:t>: p. 59-82.</w:t>
       </w:r>
-      <w:bookmarkEnd w:id="35"/>
+      <w:bookmarkEnd w:id="114"/>
     </w:p>
     <w:p>
       <w:pPr>
@@ -12147,7 +12701,7 @@
           <w:noProof/>
         </w:rPr>
       </w:pPr>
-      <w:bookmarkStart w:id="36" w:name="_ENREF_29"/>
+      <w:bookmarkStart w:id="115" w:name="_ENREF_29"/>
       <w:r>
         <w:rPr>
           <w:rFonts w:ascii="Cambria" w:hAnsi="Cambria" w:cs="Times New Roman"/>
@@ -12193,7 +12747,7 @@
         </w:rPr>
         <w:t>(2): p. 134-43.</w:t>
       </w:r>
-      <w:bookmarkEnd w:id="36"/>
+      <w:bookmarkEnd w:id="115"/>
     </w:p>
     <w:p>
       <w:pPr>
@@ -12203,7 +12757,7 @@
           <w:noProof/>
         </w:rPr>
       </w:pPr>
-      <w:bookmarkStart w:id="37" w:name="_ENREF_30"/>
+      <w:bookmarkStart w:id="116" w:name="_ENREF_30"/>
       <w:r>
         <w:rPr>
           <w:rFonts w:ascii="Cambria" w:hAnsi="Cambria" w:cs="Times New Roman"/>
@@ -12249,7 +12803,7 @@
         </w:rPr>
         <w:t>(5): p. 422-30.</w:t>
       </w:r>
-      <w:bookmarkEnd w:id="37"/>
+      <w:bookmarkEnd w:id="116"/>
     </w:p>
     <w:p>
       <w:pPr>
@@ -12259,7 +12813,7 @@
           <w:noProof/>
         </w:rPr>
       </w:pPr>
-      <w:bookmarkStart w:id="38" w:name="_ENREF_31"/>
+      <w:bookmarkStart w:id="117" w:name="_ENREF_31"/>
       <w:r>
         <w:rPr>
           <w:rFonts w:ascii="Cambria" w:hAnsi="Cambria" w:cs="Times New Roman"/>
@@ -12305,7 +12859,7 @@
         </w:rPr>
         <w:t>(11): p. 2292-9.</w:t>
       </w:r>
-      <w:bookmarkEnd w:id="38"/>
+      <w:bookmarkEnd w:id="117"/>
     </w:p>
     <w:p>
       <w:pPr>
@@ -12315,7 +12869,7 @@
           <w:noProof/>
         </w:rPr>
       </w:pPr>
-      <w:bookmarkStart w:id="39" w:name="_ENREF_32"/>
+      <w:bookmarkStart w:id="118" w:name="_ENREF_32"/>
       <w:r>
         <w:rPr>
           <w:rFonts w:ascii="Cambria" w:hAnsi="Cambria" w:cs="Times New Roman"/>
@@ -12361,7 +12915,7 @@
         </w:rPr>
         <w:t>(20): p. 2500-8.</w:t>
       </w:r>
-      <w:bookmarkEnd w:id="39"/>
+      <w:bookmarkEnd w:id="118"/>
     </w:p>
     <w:p>
       <w:pPr>
@@ -12402,6 +12956,7 @@
           <w:rFonts w:ascii="Times New Roman" w:hAnsi="Times New Roman" w:cs="Times New Roman"/>
           <w:b/>
         </w:rPr>
+        <w:lastRenderedPageBreak/>
         <w:t xml:space="preserve">Table 1. </w:t>
       </w:r>
       <w:r>
@@ -13839,29 +14394,7 @@
                 <w:szCs w:val="20"/>
                 <w:shd w:val="clear" w:color="auto" w:fill="FFFFFF"/>
               </w:rPr>
-              <w:t xml:space="preserve"> and worse than no chemo in </w:t>
-            </w:r>
-            <w:proofErr w:type="spellStart"/>
-            <w:r>
-              <w:rPr>
-                <w:rFonts w:ascii="Times" w:eastAsia="Times New Roman" w:hAnsi="Times" w:cs="Arial"/>
-                <w:color w:val="000000"/>
-                <w:sz w:val="20"/>
-                <w:szCs w:val="20"/>
-                <w:shd w:val="clear" w:color="auto" w:fill="FFFFFF"/>
-              </w:rPr>
-              <w:t>visuospatial</w:t>
-            </w:r>
-            <w:proofErr w:type="spellEnd"/>
-            <w:r>
-              <w:rPr>
-                <w:rFonts w:ascii="Times" w:eastAsia="Times New Roman" w:hAnsi="Times" w:cs="Arial"/>
-                <w:color w:val="000000"/>
-                <w:sz w:val="20"/>
-                <w:szCs w:val="20"/>
-                <w:shd w:val="clear" w:color="auto" w:fill="FFFFFF"/>
-              </w:rPr>
-              <w:t xml:space="preserve"> ability</w:t>
+              <w:t xml:space="preserve"> and worse than no chemo in visuospatial ability</w:t>
             </w:r>
             <w:r>
               <w:rPr>
@@ -13910,29 +14443,7 @@
                 <w:szCs w:val="20"/>
                 <w:shd w:val="clear" w:color="auto" w:fill="FFFFFF"/>
               </w:rPr>
-              <w:t xml:space="preserve">Age, education, time since treatment, and endocrine treatment did not moderate observed cognitive deficits in verbal ability or </w:t>
-            </w:r>
-            <w:proofErr w:type="spellStart"/>
-            <w:r>
-              <w:rPr>
-                <w:rFonts w:ascii="Times" w:eastAsia="Times New Roman" w:hAnsi="Times" w:cs="Arial"/>
-                <w:color w:val="000000"/>
-                <w:sz w:val="20"/>
-                <w:szCs w:val="20"/>
-                <w:shd w:val="clear" w:color="auto" w:fill="FFFFFF"/>
-              </w:rPr>
-              <w:t>visuospatial</w:t>
-            </w:r>
-            <w:proofErr w:type="spellEnd"/>
-            <w:r>
-              <w:rPr>
-                <w:rFonts w:ascii="Times" w:eastAsia="Times New Roman" w:hAnsi="Times" w:cs="Arial"/>
-                <w:color w:val="000000"/>
-                <w:sz w:val="20"/>
-                <w:szCs w:val="20"/>
-                <w:shd w:val="clear" w:color="auto" w:fill="FFFFFF"/>
-              </w:rPr>
-              <w:t xml:space="preserve"> ability.</w:t>
+              <w:t>Age, education, time since treatment, and endocrine treatment did not moderate observed cognitive deficits in verbal ability or visuospatial ability.</w:t>
             </w:r>
           </w:p>
         </w:tc>
@@ -13969,29 +14480,7 @@
                 <w:szCs w:val="20"/>
                 <w:shd w:val="clear" w:color="auto" w:fill="FFFFFF"/>
               </w:rPr>
-              <w:t xml:space="preserve">Observed cognitive deficits in patients with breast cancer previously treated with chemotherapy are small in magnitude and limited to domains of verbal and </w:t>
-            </w:r>
-            <w:proofErr w:type="spellStart"/>
-            <w:r>
-              <w:rPr>
-                <w:rFonts w:ascii="Times" w:eastAsia="Times New Roman" w:hAnsi="Times" w:cs="Arial"/>
-                <w:color w:val="000000"/>
-                <w:sz w:val="20"/>
-                <w:szCs w:val="20"/>
-                <w:shd w:val="clear" w:color="auto" w:fill="FFFFFF"/>
-              </w:rPr>
-              <w:t>visuospatial</w:t>
-            </w:r>
-            <w:proofErr w:type="spellEnd"/>
-            <w:r>
-              <w:rPr>
-                <w:rFonts w:ascii="Times" w:eastAsia="Times New Roman" w:hAnsi="Times" w:cs="Arial"/>
-                <w:color w:val="000000"/>
-                <w:sz w:val="20"/>
-                <w:szCs w:val="20"/>
-                <w:shd w:val="clear" w:color="auto" w:fill="FFFFFF"/>
-              </w:rPr>
-              <w:t xml:space="preserve"> ability.</w:t>
+              <w:t>Observed cognitive deficits in patients with breast cancer previously treated with chemotherapy are small in magnitude and limited to domains of verbal and visuospatial ability.</w:t>
             </w:r>
             <w:r>
               <w:rPr>
@@ -14521,6 +15010,7 @@
           <w:rFonts w:ascii="Times New Roman" w:hAnsi="Times New Roman" w:cs="Times New Roman"/>
           <w:b/>
         </w:rPr>
+        <w:lastRenderedPageBreak/>
         <w:t>Table 2</w:t>
       </w:r>
       <w:r>
@@ -15139,27 +15629,7 @@
                 <w:sz w:val="20"/>
                 <w:szCs w:val="20"/>
               </w:rPr>
-              <w:t xml:space="preserve">The </w:t>
-            </w:r>
-            <w:proofErr w:type="spellStart"/>
-            <w:r>
-              <w:rPr>
-                <w:rFonts w:ascii="Times" w:eastAsia="Times New Roman" w:hAnsi="Times" w:cs="Arial"/>
-                <w:color w:val="000000"/>
-                <w:sz w:val="20"/>
-                <w:szCs w:val="20"/>
-              </w:rPr>
-              <w:t>Stroop</w:t>
-            </w:r>
-            <w:proofErr w:type="spellEnd"/>
-            <w:r>
-              <w:rPr>
-                <w:rFonts w:ascii="Times" w:eastAsia="Times New Roman" w:hAnsi="Times" w:cs="Arial"/>
-                <w:color w:val="000000"/>
-                <w:sz w:val="20"/>
-                <w:szCs w:val="20"/>
-              </w:rPr>
-              <w:t xml:space="preserve"> task</w:t>
+              <w:t>The Stroop task</w:t>
             </w:r>
           </w:p>
         </w:tc>
@@ -16034,23 +16504,13 @@
                 <w:szCs w:val="20"/>
               </w:rPr>
             </w:pPr>
-            <w:proofErr w:type="spellStart"/>
-            <w:r>
-              <w:rPr>
-                <w:rFonts w:ascii="Times New Roman" w:hAnsi="Times New Roman" w:cs="Times New Roman"/>
-                <w:sz w:val="20"/>
-                <w:szCs w:val="20"/>
-              </w:rPr>
-              <w:t>Visuospatial</w:t>
-            </w:r>
-            <w:proofErr w:type="spellEnd"/>
-            <w:r>
-              <w:rPr>
-                <w:rFonts w:ascii="Times New Roman" w:hAnsi="Times New Roman" w:cs="Times New Roman"/>
-                <w:sz w:val="20"/>
-                <w:szCs w:val="20"/>
-              </w:rPr>
-              <w:t xml:space="preserve"> ability</w:t>
+            <w:r>
+              <w:rPr>
+                <w:rFonts w:ascii="Times New Roman" w:hAnsi="Times New Roman" w:cs="Times New Roman"/>
+                <w:sz w:val="20"/>
+                <w:szCs w:val="20"/>
+              </w:rPr>
+              <w:t>Visuospatial ability</w:t>
             </w:r>
           </w:p>
           <w:p>
@@ -16189,6 +16649,7 @@
                 <w:sz w:val="20"/>
                 <w:szCs w:val="20"/>
               </w:rPr>
+              <w:lastRenderedPageBreak/>
               <w:t>Sorting</w:t>
             </w:r>
           </w:p>
@@ -17254,7 +17715,6 @@
                 <w:szCs w:val="20"/>
               </w:rPr>
             </w:pPr>
-            <w:proofErr w:type="spellStart"/>
             <w:r>
               <w:rPr>
                 <w:rFonts w:ascii="Times New Roman" w:hAnsi="Times New Roman" w:cs="Times New Roman"/>
@@ -17264,7 +17724,6 @@
               </w:rPr>
               <w:t>Stroop</w:t>
             </w:r>
-            <w:proofErr w:type="spellEnd"/>
           </w:p>
           <w:p>
             <w:pPr>
@@ -17303,7 +17762,7 @@
               </w:rPr>
               <w:t xml:space="preserve"> </w:t>
             </w:r>
-            <w:commentRangeStart w:id="40"/>
+            <w:commentRangeStart w:id="119"/>
             <w:r>
               <w:rPr>
                 <w:rFonts w:ascii="Times New Roman" w:hAnsi="Times New Roman" w:cs="Times New Roman"/>
@@ -17313,12 +17772,12 @@
               </w:rPr>
               <w:t>Color-Word Inference test</w:t>
             </w:r>
-            <w:commentRangeEnd w:id="40"/>
+            <w:commentRangeEnd w:id="119"/>
             <w:r>
               <w:rPr>
                 <w:rStyle w:val="CommentReference"/>
               </w:rPr>
-              <w:commentReference w:id="40"/>
+              <w:commentReference w:id="119"/>
             </w:r>
             <w:r>
               <w:rPr>
@@ -17480,7 +17939,7 @@
                 <w:szCs w:val="20"/>
               </w:rPr>
             </w:pPr>
-            <w:commentRangeStart w:id="41"/>
+            <w:commentRangeStart w:id="120"/>
             <w:r>
               <w:rPr>
                 <w:rFonts w:ascii="Times New Roman" w:hAnsi="Times New Roman" w:cs="Times New Roman"/>
@@ -17490,12 +17949,12 @@
               </w:rPr>
               <w:t>Letter cancellation</w:t>
             </w:r>
-            <w:commentRangeEnd w:id="41"/>
+            <w:commentRangeEnd w:id="120"/>
             <w:r>
               <w:rPr>
                 <w:rStyle w:val="CommentReference"/>
               </w:rPr>
-              <w:commentReference w:id="41"/>
+              <w:commentReference w:id="120"/>
             </w:r>
           </w:p>
           <w:p>
@@ -17850,7 +18309,7 @@
                 <w:szCs w:val="20"/>
               </w:rPr>
             </w:pPr>
-            <w:commentRangeStart w:id="42"/>
+            <w:commentRangeStart w:id="121"/>
             <w:r>
               <w:rPr>
                 <w:rFonts w:ascii="Times New Roman" w:hAnsi="Times New Roman" w:cs="Times New Roman"/>
@@ -17933,12 +18392,12 @@
               </w:rPr>
               <w:t>VSRT long-term storage, delayed recall</w:t>
             </w:r>
-            <w:commentRangeEnd w:id="42"/>
+            <w:commentRangeEnd w:id="121"/>
             <w:r>
               <w:rPr>
                 <w:rStyle w:val="CommentReference"/>
               </w:rPr>
-              <w:commentReference w:id="42"/>
+              <w:commentReference w:id="121"/>
             </w:r>
           </w:p>
         </w:tc>
@@ -17992,7 +18451,7 @@
                 <w:szCs w:val="20"/>
               </w:rPr>
             </w:pPr>
-            <w:commentRangeStart w:id="43"/>
+            <w:commentRangeStart w:id="122"/>
             <w:r>
               <w:rPr>
                 <w:rFonts w:ascii="Times New Roman" w:hAnsi="Times New Roman" w:cs="Times New Roman"/>
@@ -18088,12 +18547,12 @@
               </w:rPr>
               <w:t>NVSRT</w:t>
             </w:r>
-            <w:commentRangeEnd w:id="43"/>
+            <w:commentRangeEnd w:id="122"/>
             <w:r>
               <w:rPr>
                 <w:rStyle w:val="CommentReference"/>
               </w:rPr>
-              <w:commentReference w:id="43"/>
+              <w:commentReference w:id="122"/>
             </w:r>
           </w:p>
           <w:p>
@@ -18131,23 +18590,14 @@
                 <w:szCs w:val="20"/>
               </w:rPr>
             </w:pPr>
-            <w:proofErr w:type="spellStart"/>
-            <w:r>
-              <w:rPr>
-                <w:rFonts w:ascii="Times New Roman" w:hAnsi="Times New Roman" w:cs="Times New Roman"/>
-                <w:sz w:val="20"/>
-                <w:szCs w:val="20"/>
-              </w:rPr>
-              <w:t>Visuospatial</w:t>
-            </w:r>
-            <w:proofErr w:type="spellEnd"/>
-            <w:r>
-              <w:rPr>
-                <w:rFonts w:ascii="Times New Roman" w:hAnsi="Times New Roman" w:cs="Times New Roman"/>
-                <w:sz w:val="20"/>
-                <w:szCs w:val="20"/>
-              </w:rPr>
-              <w:t xml:space="preserve"> ability</w:t>
+            <w:r>
+              <w:rPr>
+                <w:rFonts w:ascii="Times New Roman" w:hAnsi="Times New Roman" w:cs="Times New Roman"/>
+                <w:sz w:val="20"/>
+                <w:szCs w:val="20"/>
+              </w:rPr>
+              <w:lastRenderedPageBreak/>
+              <w:t>Visuospatial ability</w:t>
             </w:r>
           </w:p>
         </w:tc>
@@ -18477,7 +18927,6 @@
                 <w:szCs w:val="20"/>
               </w:rPr>
             </w:pPr>
-            <w:proofErr w:type="spellStart"/>
             <w:r>
               <w:rPr>
                 <w:rFonts w:ascii="Times New Roman" w:hAnsi="Times New Roman" w:cs="Times New Roman"/>
@@ -18487,7 +18936,6 @@
               </w:rPr>
               <w:t>Stroop</w:t>
             </w:r>
-            <w:proofErr w:type="spellEnd"/>
           </w:p>
           <w:p>
             <w:pPr>
@@ -19016,23 +19464,13 @@
                 <w:szCs w:val="20"/>
               </w:rPr>
             </w:pPr>
-            <w:proofErr w:type="spellStart"/>
-            <w:r>
-              <w:rPr>
-                <w:rFonts w:ascii="Times New Roman" w:hAnsi="Times New Roman" w:cs="Times New Roman"/>
-                <w:sz w:val="20"/>
-                <w:szCs w:val="20"/>
-              </w:rPr>
-              <w:t>Visuospatial</w:t>
-            </w:r>
-            <w:proofErr w:type="spellEnd"/>
-            <w:r>
-              <w:rPr>
-                <w:rFonts w:ascii="Times New Roman" w:hAnsi="Times New Roman" w:cs="Times New Roman"/>
-                <w:sz w:val="20"/>
-                <w:szCs w:val="20"/>
-              </w:rPr>
-              <w:t xml:space="preserve"> ability</w:t>
+            <w:r>
+              <w:rPr>
+                <w:rFonts w:ascii="Times New Roman" w:hAnsi="Times New Roman" w:cs="Times New Roman"/>
+                <w:sz w:val="20"/>
+                <w:szCs w:val="20"/>
+              </w:rPr>
+              <w:t>Visuospatial ability</w:t>
             </w:r>
           </w:p>
         </w:tc>
@@ -19276,6 +19714,13 @@
                 <w:sz w:val="20"/>
                 <w:szCs w:val="20"/>
               </w:rPr>
+            </w:r>
+            <w:r>
+              <w:rPr>
+                <w:rFonts w:ascii="Times New Roman" w:hAnsi="Times New Roman" w:cs="Times New Roman"/>
+                <w:sz w:val="20"/>
+                <w:szCs w:val="20"/>
+              </w:rPr>
               <w:fldChar w:fldCharType="separate"/>
             </w:r>
             <w:r>
@@ -19364,6 +19809,7 @@
           <w:rFonts w:ascii="Times New Roman" w:hAnsi="Times New Roman" w:cs="Times New Roman"/>
           <w:b/>
         </w:rPr>
+        <w:lastRenderedPageBreak/>
         <w:t>Table 4</w:t>
       </w:r>
       <w:r>
@@ -19912,6 +20358,14 @@
                 <w:szCs w:val="20"/>
               </w:rPr>
               <w:fldChar w:fldCharType="end"/>
+            </w:r>
+            <w:r>
+              <w:rPr>
+                <w:rFonts w:ascii="Times New Roman" w:hAnsi="Times New Roman" w:cs="Times New Roman"/>
+                <w:color w:val="000000"/>
+                <w:sz w:val="20"/>
+                <w:szCs w:val="20"/>
+              </w:rPr>
             </w:r>
             <w:r>
               <w:rPr>
@@ -20543,6 +20997,14 @@
                 <w:szCs w:val="20"/>
               </w:rPr>
               <w:fldChar w:fldCharType="end"/>
+            </w:r>
+            <w:r>
+              <w:rPr>
+                <w:rFonts w:ascii="Times New Roman" w:hAnsi="Times New Roman" w:cs="Times New Roman"/>
+                <w:color w:val="000000"/>
+                <w:sz w:val="20"/>
+                <w:szCs w:val="20"/>
+              </w:rPr>
             </w:r>
             <w:r>
               <w:rPr>
@@ -21885,6 +22347,14 @@
                 <w:szCs w:val="20"/>
               </w:rPr>
               <w:fldChar w:fldCharType="end"/>
+            </w:r>
+            <w:r>
+              <w:rPr>
+                <w:rFonts w:ascii="Times New Roman" w:hAnsi="Times New Roman" w:cs="Times New Roman"/>
+                <w:color w:val="000000"/>
+                <w:sz w:val="20"/>
+                <w:szCs w:val="20"/>
+              </w:rPr>
             </w:r>
             <w:r>
               <w:rPr>
@@ -23573,25 +24043,14 @@
                 <w:szCs w:val="20"/>
               </w:rPr>
             </w:pPr>
-            <w:proofErr w:type="spellStart"/>
-            <w:r>
-              <w:rPr>
-                <w:rFonts w:ascii="Times New Roman" w:hAnsi="Times New Roman" w:cs="Times New Roman"/>
-                <w:color w:val="000000"/>
-                <w:sz w:val="20"/>
-                <w:szCs w:val="20"/>
-              </w:rPr>
-              <w:t>Ahles</w:t>
-            </w:r>
-            <w:proofErr w:type="spellEnd"/>
-            <w:r>
-              <w:rPr>
-                <w:rFonts w:ascii="Times New Roman" w:hAnsi="Times New Roman" w:cs="Times New Roman"/>
-                <w:color w:val="000000"/>
-                <w:sz w:val="20"/>
-                <w:szCs w:val="20"/>
-              </w:rPr>
-              <w:t xml:space="preserve"> (2010)</w:t>
+            <w:r>
+              <w:rPr>
+                <w:rFonts w:ascii="Times New Roman" w:hAnsi="Times New Roman" w:cs="Times New Roman"/>
+                <w:color w:val="000000"/>
+                <w:sz w:val="20"/>
+                <w:szCs w:val="20"/>
+              </w:rPr>
+              <w:t>Ahles (2010)</w:t>
             </w:r>
             <w:r>
               <w:rPr>
@@ -24465,6 +24924,14 @@
                 <w:sz w:val="20"/>
                 <w:szCs w:val="20"/>
               </w:rPr>
+            </w:r>
+            <w:r>
+              <w:rPr>
+                <w:rFonts w:ascii="Times New Roman" w:hAnsi="Times New Roman" w:cs="Times New Roman"/>
+                <w:color w:val="000000"/>
+                <w:sz w:val="20"/>
+                <w:szCs w:val="20"/>
+              </w:rPr>
               <w:fldChar w:fldCharType="separate"/>
             </w:r>
             <w:r>
@@ -26585,23 +27052,13 @@
                 <w:szCs w:val="20"/>
               </w:rPr>
             </w:pPr>
-            <w:proofErr w:type="spellStart"/>
-            <w:r>
-              <w:rPr>
-                <w:rFonts w:ascii="Times New Roman" w:hAnsi="Times New Roman" w:cs="Times New Roman"/>
-                <w:sz w:val="20"/>
-                <w:szCs w:val="20"/>
-              </w:rPr>
-              <w:t>Visuospatial</w:t>
-            </w:r>
-            <w:proofErr w:type="spellEnd"/>
-            <w:r>
-              <w:rPr>
-                <w:rFonts w:ascii="Times New Roman" w:hAnsi="Times New Roman" w:cs="Times New Roman"/>
-                <w:sz w:val="20"/>
-                <w:szCs w:val="20"/>
-              </w:rPr>
-              <w:t xml:space="preserve"> ability</w:t>
+            <w:r>
+              <w:rPr>
+                <w:rFonts w:ascii="Times New Roman" w:hAnsi="Times New Roman" w:cs="Times New Roman"/>
+                <w:sz w:val="20"/>
+                <w:szCs w:val="20"/>
+              </w:rPr>
+              <w:t>Visuospatial ability</w:t>
             </w:r>
           </w:p>
           <w:p>
@@ -26831,6 +27288,7 @@
                 <w:sz w:val="22"/>
                 <w:szCs w:val="22"/>
               </w:rPr>
+              <w:lastRenderedPageBreak/>
               <w:t>Table 3:</w:t>
             </w:r>
             <w:r>
@@ -28824,7 +29282,18 @@
                 <w:szCs w:val="22"/>
                 <w:bdr w:val="none" w:sz="0" w:space="0" w:color="auto" w:frame="1"/>
               </w:rPr>
-              <w:t>Present draft of search strategy to be used for at least one electronic database, including planned limits, such that it could be repeated</w:t>
+              <w:t xml:space="preserve">Present draft of search strategy to be used for at least one electronic </w:t>
+            </w:r>
+            <w:r>
+              <w:rPr>
+                <w:rFonts w:eastAsia="Times New Roman" w:cs="Times New Roman"/>
+                <w:color w:val="474848"/>
+                <w:sz w:val="22"/>
+                <w:szCs w:val="22"/>
+                <w:bdr w:val="none" w:sz="0" w:space="0" w:color="auto" w:frame="1"/>
+              </w:rPr>
+              <w:lastRenderedPageBreak/>
+              <w:t>database, including planned limits, such that it could be repeated</w:t>
             </w:r>
           </w:p>
         </w:tc>
@@ -28861,6 +29330,7 @@
                 <w:szCs w:val="22"/>
                 <w:bdr w:val="none" w:sz="0" w:space="0" w:color="auto" w:frame="1"/>
               </w:rPr>
+              <w:lastRenderedPageBreak/>
               <w:t>Study records</w:t>
             </w:r>
           </w:p>
@@ -30343,8 +30813,8 @@
         </w:rPr>
         <w:t> </w:t>
       </w:r>
-      <w:bookmarkStart w:id="44" w:name="d417e526"/>
-      <w:bookmarkEnd w:id="44"/>
+      <w:bookmarkStart w:id="123" w:name="d417e526"/>
+      <w:bookmarkEnd w:id="123"/>
       <w:r>
         <w:rPr>
           <w:rFonts w:asciiTheme="minorHAnsi" w:hAnsiTheme="minorHAnsi" w:cs="Times New Roman"/>
@@ -30389,7 +30859,6 @@
           <w:szCs w:val="22"/>
         </w:rPr>
       </w:pPr>
-      <w:proofErr w:type="spellStart"/>
       <w:r>
         <w:rPr>
           <w:rFonts w:asciiTheme="minorHAnsi" w:hAnsiTheme="minorHAnsi" w:cs="Times New Roman"/>
@@ -30399,7 +30868,6 @@
         </w:rPr>
         <w:t>Moher</w:t>
       </w:r>
-      <w:proofErr w:type="spellEnd"/>
       <w:r>
         <w:rPr>
           <w:rStyle w:val="apple-converted-space"/>
@@ -30434,7 +30902,6 @@
           <w:szCs w:val="22"/>
         </w:rPr>
       </w:pPr>
-      <w:proofErr w:type="spellStart"/>
       <w:r>
         <w:rPr>
           <w:rFonts w:asciiTheme="minorHAnsi" w:hAnsiTheme="minorHAnsi" w:cs="Times New Roman"/>
@@ -30444,7 +30911,6 @@
         </w:rPr>
         <w:t>Moher</w:t>
       </w:r>
-      <w:proofErr w:type="spellEnd"/>
       <w:r>
         <w:rPr>
           <w:rStyle w:val="apple-converted-space"/>
@@ -30555,7 +31021,7 @@
 </file>
 
 <file path=word/comments.xml><?xml version="1.0" encoding="utf-8"?>
-<w:comments xmlns:wpc="http://schemas.microsoft.com/office/word/2010/wordprocessingCanvas" xmlns:mo="http://schemas.microsoft.com/office/mac/office/2008/main" xmlns:mc="http://schemas.openxmlformats.org/markup-compatibility/2006" xmlns:mv="urn:schemas-microsoft-com:mac:vml" xmlns:o="urn:schemas-microsoft-com:office:office" xmlns:r="http://schemas.openxmlformats.org/officeDocument/2006/relationships" xmlns:m="http://schemas.openxmlformats.org/officeDocument/2006/math" xmlns:v="urn:schemas-microsoft-com:vml" xmlns:wp14="http://schemas.microsoft.com/office/word/2010/wordprocessingDrawing" xmlns:wp="http://schemas.openxmlformats.org/drawingml/2006/wordprocessingDrawing" xmlns:w10="urn:schemas-microsoft-com:office:word" xmlns:w="http://schemas.openxmlformats.org/wordprocessingml/2006/main" xmlns:w14="http://schemas.microsoft.com/office/word/2010/wordml" xmlns:wpg="http://schemas.microsoft.com/office/word/2010/wordprocessingGroup" xmlns:wpi="http://schemas.microsoft.com/office/word/2010/wordprocessingInk" xmlns:wne="http://schemas.microsoft.com/office/word/2006/wordml" xmlns:wps="http://schemas.microsoft.com/office/word/2010/wordprocessingShape" mc:Ignorable="w14 wp14">
+<w:comments xmlns:wpc="http://schemas.microsoft.com/office/word/2010/wordprocessingCanvas" xmlns:mc="http://schemas.openxmlformats.org/markup-compatibility/2006" xmlns:o="urn:schemas-microsoft-com:office:office" xmlns:r="http://schemas.openxmlformats.org/officeDocument/2006/relationships" xmlns:m="http://schemas.openxmlformats.org/officeDocument/2006/math" xmlns:v="urn:schemas-microsoft-com:vml" xmlns:wp14="http://schemas.microsoft.com/office/word/2010/wordprocessingDrawing" xmlns:wp="http://schemas.openxmlformats.org/drawingml/2006/wordprocessingDrawing" xmlns:w10="urn:schemas-microsoft-com:office:word" xmlns:w="http://schemas.openxmlformats.org/wordprocessingml/2006/main" xmlns:w14="http://schemas.microsoft.com/office/word/2010/wordml" xmlns:wpg="http://schemas.microsoft.com/office/word/2010/wordprocessingGroup" xmlns:wpi="http://schemas.microsoft.com/office/word/2010/wordprocessingInk" xmlns:wne="http://schemas.microsoft.com/office/word/2006/wordml" xmlns:wps="http://schemas.microsoft.com/office/word/2010/wordprocessingShape" mc:Ignorable="w14 wp14">
   <w:comment w:id="0" w:author="Dilara Tezcan" w:date="2015-12-05T09:06:00Z" w:initials="DT">
     <w:p>
       <w:pPr>
@@ -30572,7 +31038,7 @@
       </w:r>
     </w:p>
   </w:comment>
-  <w:comment w:id="1" w:author="Joy Melnikow" w:date="2015-11-06T11:20:00Z" w:initials="JM">
+  <w:comment w:id="5" w:author="Joy Melnikow" w:date="2015-11-06T11:20:00Z" w:initials="JM">
     <w:p>
       <w:pPr>
         <w:pStyle w:val="CommentText"/>
@@ -30588,7 +31054,7 @@
       </w:r>
     </w:p>
   </w:comment>
-  <w:comment w:id="2" w:author="Dilara Tezcan" w:date="2016-01-02T07:21:00Z" w:initials="DT">
+  <w:comment w:id="72" w:author="Dilara Tezcan" w:date="2016-01-02T07:21:00Z" w:initials="DT">
     <w:p>
       <w:pPr>
         <w:pStyle w:val="CommentText"/>
@@ -30604,7 +31070,7 @@
       </w:r>
     </w:p>
   </w:comment>
-  <w:comment w:id="3" w:author="Dilara Tezcan" w:date="2016-01-02T07:23:00Z" w:initials="DT">
+  <w:comment w:id="77" w:author="Dilara Tezcan" w:date="2016-01-02T07:23:00Z" w:initials="DT">
     <w:p>
       <w:pPr>
         <w:pStyle w:val="CommentText"/>
@@ -30620,7 +31086,7 @@
       </w:r>
     </w:p>
   </w:comment>
-  <w:comment w:id="4" w:author="Dilara Tezcan" w:date="2016-01-02T07:35:00Z" w:initials="DT">
+  <w:comment w:id="78" w:author="Dilara Tezcan" w:date="2016-01-02T07:35:00Z" w:initials="DT">
     <w:p>
       <w:pPr>
         <w:pStyle w:val="CommentText"/>
@@ -30637,14 +31103,12 @@
       <w:r>
         <w:t>unnel</w:t>
       </w:r>
-      <w:bookmarkStart w:id="5" w:name="_GoBack"/>
-      <w:bookmarkEnd w:id="5"/>
       <w:r>
         <w:t xml:space="preserve"> plot, etc. ?</w:t>
       </w:r>
     </w:p>
   </w:comment>
-  <w:comment w:id="6" w:author="Joy Melnikow" w:date="2015-11-25T16:01:00Z" w:initials="JM">
+  <w:comment w:id="85" w:author="Joy Melnikow" w:date="2015-11-25T16:01:00Z" w:initials="JM">
     <w:p>
       <w:pPr>
         <w:pStyle w:val="CommentText"/>
@@ -30660,7 +31124,7 @@
       </w:r>
     </w:p>
   </w:comment>
-  <w:comment w:id="7" w:author="Joy Melnikow" w:date="2015-11-25T16:01:00Z" w:initials="JM">
+  <w:comment w:id="86" w:author="Joy Melnikow" w:date="2015-11-25T16:01:00Z" w:initials="JM">
     <w:p>
       <w:pPr>
         <w:pStyle w:val="CommentText"/>
@@ -30676,7 +31140,7 @@
       </w:r>
     </w:p>
   </w:comment>
-  <w:comment w:id="40" w:author="Kathleen M. Van Dyk" w:date="2015-11-03T17:44:00Z" w:initials="KMVD">
+  <w:comment w:id="119" w:author="Kathleen M. Van Dyk" w:date="2015-11-03T17:44:00Z" w:initials="KMVD">
     <w:p>
       <w:pPr>
         <w:pStyle w:val="CommentText"/>
@@ -30692,7 +31156,7 @@
       </w:r>
     </w:p>
   </w:comment>
-  <w:comment w:id="41" w:author="Kathleen M. Van Dyk" w:date="2015-11-03T17:44:00Z" w:initials="KMVD">
+  <w:comment w:id="120" w:author="Kathleen M. Van Dyk" w:date="2015-11-03T17:44:00Z" w:initials="KMVD">
     <w:p>
       <w:pPr>
         <w:pStyle w:val="CommentText"/>
@@ -30708,7 +31172,7 @@
       </w:r>
     </w:p>
   </w:comment>
-  <w:comment w:id="42" w:author="Kathleen M. Van Dyk" w:date="2015-11-03T17:44:00Z" w:initials="KMVD">
+  <w:comment w:id="121" w:author="Kathleen M. Van Dyk" w:date="2015-11-03T17:44:00Z" w:initials="KMVD">
     <w:p>
       <w:pPr>
         <w:pStyle w:val="CommentText"/>
@@ -30724,7 +31188,7 @@
       </w:r>
     </w:p>
   </w:comment>
-  <w:comment w:id="43" w:author="Kathleen M. Van Dyk" w:date="2015-11-03T17:44:00Z" w:initials="KMVD">
+  <w:comment w:id="122" w:author="Kathleen M. Van Dyk" w:date="2015-11-03T17:44:00Z" w:initials="KMVD">
     <w:p>
       <w:pPr>
         <w:pStyle w:val="CommentText"/>
@@ -30744,7 +31208,7 @@
 </file>
 
 <file path=word/endnotes.xml><?xml version="1.0" encoding="utf-8"?>
-<w:endnotes xmlns:wpc="http://schemas.microsoft.com/office/word/2010/wordprocessingCanvas" xmlns:mo="http://schemas.microsoft.com/office/mac/office/2008/main" xmlns:mc="http://schemas.openxmlformats.org/markup-compatibility/2006" xmlns:mv="urn:schemas-microsoft-com:mac:vml" xmlns:o="urn:schemas-microsoft-com:office:office" xmlns:r="http://schemas.openxmlformats.org/officeDocument/2006/relationships" xmlns:m="http://schemas.openxmlformats.org/officeDocument/2006/math" xmlns:v="urn:schemas-microsoft-com:vml" xmlns:wp14="http://schemas.microsoft.com/office/word/2010/wordprocessingDrawing" xmlns:wp="http://schemas.openxmlformats.org/drawingml/2006/wordprocessingDrawing" xmlns:w10="urn:schemas-microsoft-com:office:word" xmlns:w="http://schemas.openxmlformats.org/wordprocessingml/2006/main" xmlns:w14="http://schemas.microsoft.com/office/word/2010/wordml" xmlns:wpg="http://schemas.microsoft.com/office/word/2010/wordprocessingGroup" xmlns:wpi="http://schemas.microsoft.com/office/word/2010/wordprocessingInk" xmlns:wne="http://schemas.microsoft.com/office/word/2006/wordml" xmlns:wps="http://schemas.microsoft.com/office/word/2010/wordprocessingShape" mc:Ignorable="w14 wp14">
+<w:endnotes xmlns:wpc="http://schemas.microsoft.com/office/word/2010/wordprocessingCanvas" xmlns:mc="http://schemas.openxmlformats.org/markup-compatibility/2006" xmlns:o="urn:schemas-microsoft-com:office:office" xmlns:r="http://schemas.openxmlformats.org/officeDocument/2006/relationships" xmlns:m="http://schemas.openxmlformats.org/officeDocument/2006/math" xmlns:v="urn:schemas-microsoft-com:vml" xmlns:wp14="http://schemas.microsoft.com/office/word/2010/wordprocessingDrawing" xmlns:wp="http://schemas.openxmlformats.org/drawingml/2006/wordprocessingDrawing" xmlns:w10="urn:schemas-microsoft-com:office:word" xmlns:w="http://schemas.openxmlformats.org/wordprocessingml/2006/main" xmlns:w14="http://schemas.microsoft.com/office/word/2010/wordml" xmlns:wpg="http://schemas.microsoft.com/office/word/2010/wordprocessingGroup" xmlns:wpi="http://schemas.microsoft.com/office/word/2010/wordprocessingInk" xmlns:wne="http://schemas.microsoft.com/office/word/2006/wordml" xmlns:wps="http://schemas.microsoft.com/office/word/2010/wordprocessingShape" mc:Ignorable="w14 wp14">
   <w:endnote w:type="separator" w:id="-1">
     <w:p>
       <w:r>
@@ -30763,7 +31227,7 @@
 </file>
 
 <file path=word/footnotes.xml><?xml version="1.0" encoding="utf-8"?>
-<w:footnotes xmlns:wpc="http://schemas.microsoft.com/office/word/2010/wordprocessingCanvas" xmlns:mo="http://schemas.microsoft.com/office/mac/office/2008/main" xmlns:mc="http://schemas.openxmlformats.org/markup-compatibility/2006" xmlns:mv="urn:schemas-microsoft-com:mac:vml" xmlns:o="urn:schemas-microsoft-com:office:office" xmlns:r="http://schemas.openxmlformats.org/officeDocument/2006/relationships" xmlns:m="http://schemas.openxmlformats.org/officeDocument/2006/math" xmlns:v="urn:schemas-microsoft-com:vml" xmlns:wp14="http://schemas.microsoft.com/office/word/2010/wordprocessingDrawing" xmlns:wp="http://schemas.openxmlformats.org/drawingml/2006/wordprocessingDrawing" xmlns:w10="urn:schemas-microsoft-com:office:word" xmlns:w="http://schemas.openxmlformats.org/wordprocessingml/2006/main" xmlns:w14="http://schemas.microsoft.com/office/word/2010/wordml" xmlns:wpg="http://schemas.microsoft.com/office/word/2010/wordprocessingGroup" xmlns:wpi="http://schemas.microsoft.com/office/word/2010/wordprocessingInk" xmlns:wne="http://schemas.microsoft.com/office/word/2006/wordml" xmlns:wps="http://schemas.microsoft.com/office/word/2010/wordprocessingShape" mc:Ignorable="w14 wp14">
+<w:footnotes xmlns:wpc="http://schemas.microsoft.com/office/word/2010/wordprocessingCanvas" xmlns:mc="http://schemas.openxmlformats.org/markup-compatibility/2006" xmlns:o="urn:schemas-microsoft-com:office:office" xmlns:r="http://schemas.openxmlformats.org/officeDocument/2006/relationships" xmlns:m="http://schemas.openxmlformats.org/officeDocument/2006/math" xmlns:v="urn:schemas-microsoft-com:vml" xmlns:wp14="http://schemas.microsoft.com/office/word/2010/wordprocessingDrawing" xmlns:wp="http://schemas.openxmlformats.org/drawingml/2006/wordprocessingDrawing" xmlns:w10="urn:schemas-microsoft-com:office:word" xmlns:w="http://schemas.openxmlformats.org/wordprocessingml/2006/main" xmlns:w14="http://schemas.microsoft.com/office/word/2010/wordml" xmlns:wpg="http://schemas.microsoft.com/office/word/2010/wordprocessingGroup" xmlns:wpi="http://schemas.microsoft.com/office/word/2010/wordprocessingInk" xmlns:wne="http://schemas.microsoft.com/office/word/2006/wordml" xmlns:wps="http://schemas.microsoft.com/office/word/2010/wordprocessingShape" mc:Ignorable="w14 wp14">
   <w:footnote w:type="separator" w:id="-1">
     <w:p>
       <w:r>
@@ -30782,7 +31246,7 @@
 </file>
 
 <file path=word/numbering.xml><?xml version="1.0" encoding="utf-8"?>
-<w:numbering xmlns:wpc="http://schemas.microsoft.com/office/word/2010/wordprocessingCanvas" xmlns:mo="http://schemas.microsoft.com/office/mac/office/2008/main" xmlns:mc="http://schemas.openxmlformats.org/markup-compatibility/2006" xmlns:mv="urn:schemas-microsoft-com:mac:vml" xmlns:o="urn:schemas-microsoft-com:office:office" xmlns:r="http://schemas.openxmlformats.org/officeDocument/2006/relationships" xmlns:m="http://schemas.openxmlformats.org/officeDocument/2006/math" xmlns:v="urn:schemas-microsoft-com:vml" xmlns:wp14="http://schemas.microsoft.com/office/word/2010/wordprocessingDrawing" xmlns:wp="http://schemas.openxmlformats.org/drawingml/2006/wordprocessingDrawing" xmlns:w10="urn:schemas-microsoft-com:office:word" xmlns:w="http://schemas.openxmlformats.org/wordprocessingml/2006/main" xmlns:w14="http://schemas.microsoft.com/office/word/2010/wordml" xmlns:wpg="http://schemas.microsoft.com/office/word/2010/wordprocessingGroup" xmlns:wpi="http://schemas.microsoft.com/office/word/2010/wordprocessingInk" xmlns:wne="http://schemas.microsoft.com/office/word/2006/wordml" xmlns:wps="http://schemas.microsoft.com/office/word/2010/wordprocessingShape" mc:Ignorable="w14 wp14">
+<w:numbering xmlns:wpc="http://schemas.microsoft.com/office/word/2010/wordprocessingCanvas" xmlns:mc="http://schemas.openxmlformats.org/markup-compatibility/2006" xmlns:o="urn:schemas-microsoft-com:office:office" xmlns:r="http://schemas.openxmlformats.org/officeDocument/2006/relationships" xmlns:m="http://schemas.openxmlformats.org/officeDocument/2006/math" xmlns:v="urn:schemas-microsoft-com:vml" xmlns:wp14="http://schemas.microsoft.com/office/word/2010/wordprocessingDrawing" xmlns:wp="http://schemas.openxmlformats.org/drawingml/2006/wordprocessingDrawing" xmlns:w10="urn:schemas-microsoft-com:office:word" xmlns:w="http://schemas.openxmlformats.org/wordprocessingml/2006/main" xmlns:w14="http://schemas.microsoft.com/office/word/2010/wordml" xmlns:wpg="http://schemas.microsoft.com/office/word/2010/wordprocessingGroup" xmlns:wpi="http://schemas.microsoft.com/office/word/2010/wordprocessingInk" xmlns:wne="http://schemas.microsoft.com/office/word/2006/wordml" xmlns:wps="http://schemas.microsoft.com/office/word/2010/wordprocessingShape" mc:Ignorable="w14 wp14">
   <w:abstractNum w:abstractNumId="0">
     <w:nsid w:val="0FD767F9"/>
     <w:multiLevelType w:val="hybridMultilevel"/>
@@ -31916,7 +32380,7 @@
     </w:rPrDefault>
     <w:pPrDefault/>
   </w:docDefaults>
-  <w:latentStyles w:defLockedState="0" w:defUIPriority="99" w:defSemiHidden="1" w:defUnhideWhenUsed="1" w:defQFormat="0" w:count="276">
+  <w:latentStyles w:defLockedState="0" w:defUIPriority="99" w:defSemiHidden="1" w:defUnhideWhenUsed="1" w:defQFormat="0" w:count="267">
     <w:lsdException w:name="Normal" w:semiHidden="0" w:uiPriority="0" w:unhideWhenUsed="0" w:qFormat="1"/>
     <w:lsdException w:name="heading 1" w:semiHidden="0" w:uiPriority="9" w:unhideWhenUsed="0" w:qFormat="1"/>
     <w:lsdException w:name="heading 2" w:uiPriority="9" w:qFormat="1"/>
@@ -32129,7 +32593,6 @@
   <w:style w:type="character" w:default="1" w:styleId="DefaultParagraphFont">
     <w:name w:val="Default Paragraph Font"/>
     <w:uiPriority w:val="1"/>
-    <w:semiHidden/>
     <w:unhideWhenUsed/>
   </w:style>
   <w:style w:type="table" w:default="1" w:styleId="TableNormal">
@@ -32175,7 +32638,6 @@
     <w:uiPriority w:val="59"/>
     <w:rsid w:val="00D71B5A"/>
     <w:tblPr>
-      <w:tblInd w:w="0" w:type="dxa"/>
       <w:tblBorders>
         <w:top w:val="single" w:sz="4" w:space="0" w:color="auto"/>
         <w:left w:val="single" w:sz="4" w:space="0" w:color="auto"/>
@@ -32184,12 +32646,6 @@
         <w:insideH w:val="single" w:sz="4" w:space="0" w:color="auto"/>
         <w:insideV w:val="single" w:sz="4" w:space="0" w:color="auto"/>
       </w:tblBorders>
-      <w:tblCellMar>
-        <w:top w:w="0" w:type="dxa"/>
-        <w:left w:w="108" w:type="dxa"/>
-        <w:bottom w:w="0" w:type="dxa"/>
-        <w:right w:w="108" w:type="dxa"/>
-      </w:tblCellMar>
     </w:tblPr>
   </w:style>
   <w:style w:type="paragraph" w:styleId="ListParagraph">
@@ -32457,7 +32913,6 @@
     <w:tblPr>
       <w:tblStyleRowBandSize w:val="1"/>
       <w:tblStyleColBandSize w:val="1"/>
-      <w:tblInd w:w="0" w:type="dxa"/>
       <w:tblBorders>
         <w:top w:val="single" w:sz="8" w:space="0" w:color="4F81BD" w:themeColor="accent1"/>
         <w:left w:val="single" w:sz="8" w:space="0" w:color="4F81BD" w:themeColor="accent1"/>
@@ -32466,12 +32921,6 @@
         <w:insideH w:val="single" w:sz="8" w:space="0" w:color="4F81BD" w:themeColor="accent1"/>
         <w:insideV w:val="single" w:sz="8" w:space="0" w:color="4F81BD" w:themeColor="accent1"/>
       </w:tblBorders>
-      <w:tblCellMar>
-        <w:top w:w="0" w:type="dxa"/>
-        <w:left w:w="108" w:type="dxa"/>
-        <w:bottom w:w="0" w:type="dxa"/>
-        <w:right w:w="108" w:type="dxa"/>
-      </w:tblCellMar>
     </w:tblPr>
     <w:tblStylePr w:type="firstRow">
       <w:pPr>
@@ -32579,11 +33028,21 @@
       <w:szCs w:val="20"/>
     </w:rPr>
   </w:style>
+  <w:style w:type="character" w:styleId="PlaceholderText">
+    <w:name w:val="Placeholder Text"/>
+    <w:basedOn w:val="DefaultParagraphFont"/>
+    <w:uiPriority w:val="99"/>
+    <w:semiHidden/>
+    <w:rsid w:val="00D13C73"/>
+    <w:rPr>
+      <w:color w:val="808080"/>
+    </w:rPr>
+  </w:style>
 </w:styles>
 </file>
 
 <file path=word/stylesWithEffects.xml><?xml version="1.0" encoding="utf-8"?>
-<w:styles xmlns:wpc="http://schemas.microsoft.com/office/word/2010/wordprocessingCanvas" xmlns:mo="http://schemas.microsoft.com/office/mac/office/2008/main" xmlns:mc="http://schemas.openxmlformats.org/markup-compatibility/2006" xmlns:mv="urn:schemas-microsoft-com:mac:vml" xmlns:o="urn:schemas-microsoft-com:office:office" xmlns:r="http://schemas.openxmlformats.org/officeDocument/2006/relationships" xmlns:m="http://schemas.openxmlformats.org/officeDocument/2006/math" xmlns:v="urn:schemas-microsoft-com:vml" xmlns:wp14="http://schemas.microsoft.com/office/word/2010/wordprocessingDrawing" xmlns:wp="http://schemas.openxmlformats.org/drawingml/2006/wordprocessingDrawing" xmlns:w10="urn:schemas-microsoft-com:office:word" xmlns:w="http://schemas.openxmlformats.org/wordprocessingml/2006/main" xmlns:w14="http://schemas.microsoft.com/office/word/2010/wordml" xmlns:wpg="http://schemas.microsoft.com/office/word/2010/wordprocessingGroup" xmlns:wpi="http://schemas.microsoft.com/office/word/2010/wordprocessingInk" xmlns:wne="http://schemas.microsoft.com/office/word/2006/wordml" xmlns:wps="http://schemas.microsoft.com/office/word/2010/wordprocessingShape" mc:Ignorable="w14 wp14">
+<w:styles xmlns:wpc="http://schemas.microsoft.com/office/word/2010/wordprocessingCanvas" xmlns:mc="http://schemas.openxmlformats.org/markup-compatibility/2006" xmlns:o="urn:schemas-microsoft-com:office:office" xmlns:r="http://schemas.openxmlformats.org/officeDocument/2006/relationships" xmlns:m="http://schemas.openxmlformats.org/officeDocument/2006/math" xmlns:v="urn:schemas-microsoft-com:vml" xmlns:wp14="http://schemas.microsoft.com/office/word/2010/wordprocessingDrawing" xmlns:wp="http://schemas.openxmlformats.org/drawingml/2006/wordprocessingDrawing" xmlns:w10="urn:schemas-microsoft-com:office:word" xmlns:w="http://schemas.openxmlformats.org/wordprocessingml/2006/main" xmlns:w14="http://schemas.microsoft.com/office/word/2010/wordml" xmlns:wpg="http://schemas.microsoft.com/office/word/2010/wordprocessingGroup" xmlns:wpi="http://schemas.microsoft.com/office/word/2010/wordprocessingInk" xmlns:wne="http://schemas.microsoft.com/office/word/2006/wordml" xmlns:wps="http://schemas.microsoft.com/office/word/2010/wordprocessingShape" mc:Ignorable="w14 wp14">
   <w:docDefaults>
     <w:rPrDefault>
       <w:rPr>
@@ -32595,7 +33054,7 @@
     </w:rPrDefault>
     <w:pPrDefault/>
   </w:docDefaults>
-  <w:latentStyles w:defLockedState="0" w:defUIPriority="99" w:defSemiHidden="1" w:defUnhideWhenUsed="1" w:defQFormat="0" w:count="276">
+  <w:latentStyles w:defLockedState="0" w:defUIPriority="99" w:defSemiHidden="1" w:defUnhideWhenUsed="1" w:defQFormat="0" w:count="267">
     <w:lsdException w:name="Normal" w:semiHidden="0" w:uiPriority="0" w:unhideWhenUsed="0" w:qFormat="1"/>
     <w:lsdException w:name="heading 1" w:semiHidden="0" w:uiPriority="9" w:unhideWhenUsed="0" w:qFormat="1"/>
     <w:lsdException w:name="heading 2" w:uiPriority="9" w:qFormat="1"/>
@@ -32808,7 +33267,6 @@
   <w:style w:type="character" w:default="1" w:styleId="DefaultParagraphFont">
     <w:name w:val="Default Paragraph Font"/>
     <w:uiPriority w:val="1"/>
-    <w:semiHidden/>
     <w:unhideWhenUsed/>
   </w:style>
   <w:style w:type="table" w:default="1" w:styleId="TableNormal">
@@ -32854,7 +33312,6 @@
     <w:uiPriority w:val="59"/>
     <w:rsid w:val="00D71B5A"/>
     <w:tblPr>
-      <w:tblInd w:w="0" w:type="dxa"/>
       <w:tblBorders>
         <w:top w:val="single" w:sz="4" w:space="0" w:color="auto"/>
         <w:left w:val="single" w:sz="4" w:space="0" w:color="auto"/>
@@ -32863,12 +33320,6 @@
         <w:insideH w:val="single" w:sz="4" w:space="0" w:color="auto"/>
         <w:insideV w:val="single" w:sz="4" w:space="0" w:color="auto"/>
       </w:tblBorders>
-      <w:tblCellMar>
-        <w:top w:w="0" w:type="dxa"/>
-        <w:left w:w="108" w:type="dxa"/>
-        <w:bottom w:w="0" w:type="dxa"/>
-        <w:right w:w="108" w:type="dxa"/>
-      </w:tblCellMar>
     </w:tblPr>
   </w:style>
   <w:style w:type="paragraph" w:styleId="ListParagraph">
@@ -33136,7 +33587,6 @@
     <w:tblPr>
       <w:tblStyleRowBandSize w:val="1"/>
       <w:tblStyleColBandSize w:val="1"/>
-      <w:tblInd w:w="0" w:type="dxa"/>
       <w:tblBorders>
         <w:top w:val="single" w:sz="8" w:space="0" w:color="4F81BD" w:themeColor="accent1"/>
         <w:left w:val="single" w:sz="8" w:space="0" w:color="4F81BD" w:themeColor="accent1"/>
@@ -33145,12 +33595,6 @@
         <w:insideH w:val="single" w:sz="8" w:space="0" w:color="4F81BD" w:themeColor="accent1"/>
         <w:insideV w:val="single" w:sz="8" w:space="0" w:color="4F81BD" w:themeColor="accent1"/>
       </w:tblBorders>
-      <w:tblCellMar>
-        <w:top w:w="0" w:type="dxa"/>
-        <w:left w:w="108" w:type="dxa"/>
-        <w:bottom w:w="0" w:type="dxa"/>
-        <w:right w:w="108" w:type="dxa"/>
-      </w:tblCellMar>
     </w:tblPr>
     <w:tblStylePr w:type="firstRow">
       <w:pPr>
@@ -33256,6 +33700,16 @@
       <w:rFonts w:ascii="Courier" w:eastAsiaTheme="minorEastAsia" w:hAnsi="Courier" w:cs="Courier"/>
       <w:sz w:val="20"/>
       <w:szCs w:val="20"/>
+    </w:rPr>
+  </w:style>
+  <w:style w:type="character" w:styleId="PlaceholderText">
+    <w:name w:val="Placeholder Text"/>
+    <w:basedOn w:val="DefaultParagraphFont"/>
+    <w:uiPriority w:val="99"/>
+    <w:semiHidden/>
+    <w:rsid w:val="00D13C73"/>
+    <w:rPr>
+      <w:color w:val="808080"/>
     </w:rPr>
   </w:style>
 </w:styles>
@@ -33586,7 +34040,7 @@
 </file>
 
 <file path=customXml/itemProps1.xml><?xml version="1.0" encoding="utf-8"?>
-<ds:datastoreItem xmlns:ds="http://schemas.openxmlformats.org/officeDocument/2006/customXml" ds:itemID="{8A372823-C7EB-1044-85A2-99B0C73D6506}">
+<ds:datastoreItem xmlns:ds="http://schemas.openxmlformats.org/officeDocument/2006/customXml" ds:itemID="{060560A4-C76A-491D-9DD2-34E9C53BA609}">
   <ds:schemaRefs>
     <ds:schemaRef ds:uri="http://schemas.openxmlformats.org/officeDocument/2006/bibliography"/>
   </ds:schemaRefs>

</xml_diff>